<commit_message>
Completed description of ER diagrams.
</commit_message>
<xml_diff>
--- a/cmpsc431w_project_report_template.docx
+++ b/cmpsc431w_project_report_template.docx
@@ -1432,7 +1432,7 @@
         <mc:AlternateContent>
           <mc:Choice Requires="wps">
             <w:drawing>
-              <wp:anchor distT="0" distB="0" distL="114300" distR="114300" simplePos="0" relativeHeight="252084224" behindDoc="0" locked="0" layoutInCell="1" allowOverlap="1" wp14:anchorId="22DFC3AE" wp14:editId="4B0D5601">
+              <wp:anchor distT="0" distB="0" distL="114300" distR="114300" simplePos="0" relativeHeight="252040704" behindDoc="0" locked="0" layoutInCell="1" allowOverlap="1" wp14:anchorId="22DFC3AE" wp14:editId="4B0D5601">
                 <wp:simplePos x="0" y="0"/>
                 <wp:positionH relativeFrom="column">
                   <wp:posOffset>2788079</wp:posOffset>
@@ -1490,11 +1490,11 @@
           </mc:Choice>
           <mc:Fallback>
             <w:pict>
-              <v:shapetype w14:anchorId="01E35DAC" id="_x0000_t32" coordsize="21600,21600" o:spt="32" o:oned="t" path="m,l21600,21600e" filled="f">
+              <v:shapetype w14:anchorId="647108EC" id="_x0000_t32" coordsize="21600,21600" o:spt="32" o:oned="t" path="m,l21600,21600e" filled="f">
                 <v:path arrowok="t" fillok="f" o:connecttype="none"/>
                 <o:lock v:ext="edit" shapetype="t"/>
               </v:shapetype>
-              <v:shape id="Straight Arrow Connector 197" o:spid="_x0000_s1026" type="#_x0000_t32" style="position:absolute;margin-left:219.55pt;margin-top:370.55pt;width:87.9pt;height:77.3pt;z-index:252084224;visibility:visible;mso-wrap-style:square;mso-width-percent:0;mso-height-percent:0;mso-wrap-distance-left:9pt;mso-wrap-distance-top:0;mso-wrap-distance-right:9pt;mso-wrap-distance-bottom:0;mso-position-horizontal:absolute;mso-position-horizontal-relative:text;mso-position-vertical:absolute;mso-position-vertical-relative:text;mso-width-percent:0;mso-height-percent:0;mso-width-relative:margin;mso-height-relative:margin" o:gfxdata="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" strokecolor="black [3200]" strokeweight="7pt">
+              <v:shape id="Straight Arrow Connector 197" o:spid="_x0000_s1026" type="#_x0000_t32" style="position:absolute;margin-left:219.55pt;margin-top:370.55pt;width:87.9pt;height:77.3pt;z-index:252040704;visibility:visible;mso-wrap-style:square;mso-width-percent:0;mso-height-percent:0;mso-wrap-distance-left:9pt;mso-wrap-distance-top:0;mso-wrap-distance-right:9pt;mso-wrap-distance-bottom:0;mso-position-horizontal:absolute;mso-position-horizontal-relative:text;mso-position-vertical:absolute;mso-position-vertical-relative:text;mso-width-percent:0;mso-height-percent:0;mso-width-relative:margin;mso-height-relative:margin" o:gfxdata="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" strokecolor="black [3200]" strokeweight="7pt">
                 <v:stroke endarrow="block"/>
                 <v:shadow on="t" color="black" opacity="24903f" origin=",.5" offset="0,.55556mm"/>
               </v:shape>
@@ -1510,7 +1510,7 @@
         <mc:AlternateContent>
           <mc:Choice Requires="wps">
             <w:drawing>
-              <wp:anchor distT="0" distB="0" distL="114300" distR="114300" simplePos="0" relativeHeight="252091392" behindDoc="0" locked="0" layoutInCell="1" allowOverlap="1" wp14:anchorId="63A6CA56" wp14:editId="59A93728">
+              <wp:anchor distT="0" distB="0" distL="114300" distR="114300" simplePos="0" relativeHeight="252047872" behindDoc="0" locked="0" layoutInCell="1" allowOverlap="1" wp14:anchorId="63A6CA56" wp14:editId="59A93728">
                 <wp:simplePos x="0" y="0"/>
                 <wp:positionH relativeFrom="column">
                   <wp:posOffset>3271797</wp:posOffset>
@@ -1568,7 +1568,7 @@
           </mc:Choice>
           <mc:Fallback>
             <w:pict>
-              <v:shape w14:anchorId="7415322B" id="Straight Arrow Connector 200" o:spid="_x0000_s1026" type="#_x0000_t32" style="position:absolute;margin-left:257.6pt;margin-top:476.6pt;width:32.55pt;height:16.6pt;flip:y;z-index:252091392;visibility:visible;mso-wrap-style:square;mso-width-percent:0;mso-height-percent:0;mso-wrap-distance-left:9pt;mso-wrap-distance-top:0;mso-wrap-distance-right:9pt;mso-wrap-distance-bottom:0;mso-position-horizontal:absolute;mso-position-horizontal-relative:text;mso-position-vertical:absolute;mso-position-vertical-relative:text;mso-width-percent:0;mso-height-percent:0;mso-width-relative:margin;mso-height-relative:margin" o:gfxdata="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" strokecolor="black [3200]" strokeweight="7pt">
+              <v:shape w14:anchorId="1C034BAF" id="Straight Arrow Connector 200" o:spid="_x0000_s1026" type="#_x0000_t32" style="position:absolute;margin-left:257.6pt;margin-top:476.6pt;width:32.55pt;height:16.6pt;flip:y;z-index:252047872;visibility:visible;mso-wrap-style:square;mso-width-percent:0;mso-height-percent:0;mso-wrap-distance-left:9pt;mso-wrap-distance-top:0;mso-wrap-distance-right:9pt;mso-wrap-distance-bottom:0;mso-position-horizontal:absolute;mso-position-horizontal-relative:text;mso-position-vertical:absolute;mso-position-vertical-relative:text;mso-width-percent:0;mso-height-percent:0;mso-width-relative:margin;mso-height-relative:margin" o:gfxdata="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" strokecolor="black [3200]" strokeweight="7pt">
                 <v:stroke endarrow="block"/>
                 <v:shadow on="t" color="black" opacity="24903f" origin=",.5" offset="0,.55556mm"/>
               </v:shape>
@@ -1584,7 +1584,7 @@
         <mc:AlternateContent>
           <mc:Choice Requires="wps">
             <w:drawing>
-              <wp:anchor distT="0" distB="0" distL="114300" distR="114300" simplePos="0" relativeHeight="252079104" behindDoc="0" locked="0" layoutInCell="1" allowOverlap="1" wp14:anchorId="5DDDD288" wp14:editId="4BB5EEB8">
+              <wp:anchor distT="0" distB="0" distL="114300" distR="114300" simplePos="0" relativeHeight="252035584" behindDoc="0" locked="0" layoutInCell="1" allowOverlap="1" wp14:anchorId="5DDDD288" wp14:editId="4BB5EEB8">
                 <wp:simplePos x="0" y="0"/>
                 <wp:positionH relativeFrom="column">
                   <wp:posOffset>2389489</wp:posOffset>
@@ -1656,7 +1656,7 @@
           </mc:Choice>
           <mc:Fallback>
             <w:pict>
-              <v:rect w14:anchorId="5DDDD288" id="Rectangle 196" o:spid="_x0000_s1026" style="position:absolute;left:0;text-align:left;margin-left:188.15pt;margin-top:493pt;width:69.45pt;height:42.55pt;z-index:252079104;visibility:visible;mso-wrap-style:square;mso-width-percent:0;mso-height-percent:0;mso-wrap-distance-left:9pt;mso-wrap-distance-top:0;mso-wrap-distance-right:9pt;mso-wrap-distance-bottom:0;mso-position-horizontal:absolute;mso-position-horizontal-relative:text;mso-position-vertical:absolute;mso-position-vertical-relative:text;mso-width-percent:0;mso-height-percent:0;mso-width-relative:margin;mso-height-relative:margin;v-text-anchor:top" o:gfxdata="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" fillcolor="white [3201]" strokecolor="black [3200]" strokeweight="2pt">
+              <v:rect w14:anchorId="5DDDD288" id="Rectangle 196" o:spid="_x0000_s1026" style="position:absolute;left:0;text-align:left;margin-left:188.15pt;margin-top:493pt;width:69.45pt;height:42.55pt;z-index:252035584;visibility:visible;mso-wrap-style:square;mso-width-percent:0;mso-height-percent:0;mso-wrap-distance-left:9pt;mso-wrap-distance-top:0;mso-wrap-distance-right:9pt;mso-wrap-distance-bottom:0;mso-position-horizontal:absolute;mso-position-horizontal-relative:text;mso-position-vertical:absolute;mso-position-vertical-relative:text;mso-width-percent:0;mso-height-percent:0;mso-width-relative:margin;mso-height-relative:margin;v-text-anchor:top" o:gfxdata="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" fillcolor="white [3201]" strokecolor="black [3200]" strokeweight="2pt">
                 <v:textbox>
                   <w:txbxContent>
                     <w:p>
@@ -1682,7 +1682,7 @@
         <mc:AlternateContent>
           <mc:Choice Requires="wps">
             <w:drawing>
-              <wp:anchor distT="0" distB="0" distL="114300" distR="114300" simplePos="0" relativeHeight="252089344" behindDoc="0" locked="0" layoutInCell="1" allowOverlap="1" wp14:anchorId="5767348A" wp14:editId="1D93E5FB">
+              <wp:anchor distT="0" distB="0" distL="114300" distR="114300" simplePos="0" relativeHeight="252045824" behindDoc="0" locked="0" layoutInCell="1" allowOverlap="1" wp14:anchorId="5767348A" wp14:editId="1D93E5FB">
                 <wp:simplePos x="0" y="0"/>
                 <wp:positionH relativeFrom="column">
                   <wp:posOffset>2530027</wp:posOffset>
@@ -1740,7 +1740,7 @@
           </mc:Choice>
           <mc:Fallback>
             <w:pict>
-              <v:shape w14:anchorId="6AE57E21" id="Straight Arrow Connector 199" o:spid="_x0000_s1026" type="#_x0000_t32" style="position:absolute;margin-left:199.2pt;margin-top:378.5pt;width:84.35pt;height:81.3pt;z-index:252089344;visibility:visible;mso-wrap-style:square;mso-width-percent:0;mso-height-percent:0;mso-wrap-distance-left:9pt;mso-wrap-distance-top:0;mso-wrap-distance-right:9pt;mso-wrap-distance-bottom:0;mso-position-horizontal:absolute;mso-position-horizontal-relative:text;mso-position-vertical:absolute;mso-position-vertical-relative:text;mso-width-percent:0;mso-height-percent:0;mso-width-relative:margin;mso-height-relative:margin" o:gfxdata="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" strokecolor="black [3200]" strokeweight="7pt">
+              <v:shape w14:anchorId="0F8D1BC4" id="Straight Arrow Connector 199" o:spid="_x0000_s1026" type="#_x0000_t32" style="position:absolute;margin-left:199.2pt;margin-top:378.5pt;width:84.35pt;height:81.3pt;z-index:252045824;visibility:visible;mso-wrap-style:square;mso-width-percent:0;mso-height-percent:0;mso-wrap-distance-left:9pt;mso-wrap-distance-top:0;mso-wrap-distance-right:9pt;mso-wrap-distance-bottom:0;mso-position-horizontal:absolute;mso-position-horizontal-relative:text;mso-position-vertical:absolute;mso-position-vertical-relative:text;mso-width-percent:0;mso-height-percent:0;mso-width-relative:margin;mso-height-relative:margin" o:gfxdata="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" strokecolor="black [3200]" strokeweight="7pt">
                 <v:stroke endarrow="block"/>
                 <v:shadow on="t" color="black" opacity="24903f" origin=",.5" offset="0,.55556mm"/>
               </v:shape>
@@ -1756,7 +1756,7 @@
         <mc:AlternateContent>
           <mc:Choice Requires="wps">
             <w:drawing>
-              <wp:anchor distT="0" distB="0" distL="114300" distR="114300" simplePos="0" relativeHeight="252073984" behindDoc="0" locked="0" layoutInCell="1" allowOverlap="1" wp14:anchorId="0257865E" wp14:editId="4DEA9F8E">
+              <wp:anchor distT="0" distB="0" distL="114300" distR="114300" simplePos="0" relativeHeight="252030464" behindDoc="0" locked="0" layoutInCell="1" allowOverlap="1" wp14:anchorId="0257865E" wp14:editId="4DEA9F8E">
                 <wp:simplePos x="0" y="0"/>
                 <wp:positionH relativeFrom="column">
                   <wp:posOffset>4358827</wp:posOffset>
@@ -1805,7 +1805,7 @@
           </mc:Choice>
           <mc:Fallback>
             <w:pict>
-              <v:line w14:anchorId="21FAABD2" id="Straight Connector 194" o:spid="_x0000_s1026" style="position:absolute;flip:x y;z-index:252073984;visibility:visible;mso-wrap-style:square;mso-wrap-distance-left:9pt;mso-wrap-distance-top:0;mso-wrap-distance-right:9pt;mso-wrap-distance-bottom:0;mso-position-horizontal:absolute;mso-position-horizontal-relative:text;mso-position-vertical:absolute;mso-position-vertical-relative:text" from="343.2pt,486.75pt" to="364.4pt,511.05pt" o:gfxdata="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" strokecolor="black [3200]" strokeweight="2pt">
+              <v:line w14:anchorId="59E313C2" id="Straight Connector 194" o:spid="_x0000_s1026" style="position:absolute;flip:x y;z-index:252030464;visibility:visible;mso-wrap-style:square;mso-wrap-distance-left:9pt;mso-wrap-distance-top:0;mso-wrap-distance-right:9pt;mso-wrap-distance-bottom:0;mso-position-horizontal:absolute;mso-position-horizontal-relative:text;mso-position-vertical:absolute;mso-position-vertical-relative:text" from="343.2pt,486.75pt" to="364.4pt,511.05pt" o:gfxdata="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" strokecolor="black [3200]" strokeweight="2pt">
                 <v:shadow on="t" color="black" opacity="24903f" origin=",.5" offset="0,.55556mm"/>
               </v:line>
             </w:pict>
@@ -1820,7 +1820,7 @@
         <mc:AlternateContent>
           <mc:Choice Requires="wps">
             <w:drawing>
-              <wp:anchor distT="0" distB="0" distL="114300" distR="114300" simplePos="0" relativeHeight="252071936" behindDoc="0" locked="0" layoutInCell="1" allowOverlap="1" wp14:anchorId="74723DD9" wp14:editId="3CF7EE77">
+              <wp:anchor distT="0" distB="0" distL="114300" distR="114300" simplePos="0" relativeHeight="252028416" behindDoc="0" locked="0" layoutInCell="1" allowOverlap="1" wp14:anchorId="74723DD9" wp14:editId="3CF7EE77">
                 <wp:simplePos x="0" y="0"/>
                 <wp:positionH relativeFrom="column">
                   <wp:posOffset>4381266</wp:posOffset>
@@ -1869,7 +1869,7 @@
           </mc:Choice>
           <mc:Fallback>
             <w:pict>
-              <v:line w14:anchorId="215B6DF0" id="Straight Connector 193" o:spid="_x0000_s1026" style="position:absolute;flip:x;z-index:252071936;visibility:visible;mso-wrap-style:square;mso-wrap-distance-left:9pt;mso-wrap-distance-top:0;mso-wrap-distance-right:9pt;mso-wrap-distance-bottom:0;mso-position-horizontal:absolute;mso-position-horizontal-relative:text;mso-position-vertical:absolute;mso-position-vertical-relative:text" from="345pt,432.4pt" to="353.4pt,449.2pt" o:gfxdata="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" strokecolor="black [3200]" strokeweight="2pt">
+              <v:line w14:anchorId="2CFCA4E8" id="Straight Connector 193" o:spid="_x0000_s1026" style="position:absolute;flip:x;z-index:252028416;visibility:visible;mso-wrap-style:square;mso-wrap-distance-left:9pt;mso-wrap-distance-top:0;mso-wrap-distance-right:9pt;mso-wrap-distance-bottom:0;mso-position-horizontal:absolute;mso-position-horizontal-relative:text;mso-position-vertical:absolute;mso-position-vertical-relative:text" from="345pt,432.4pt" to="353.4pt,449.2pt" o:gfxdata="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" strokecolor="black [3200]" strokeweight="2pt">
                 <v:shadow on="t" color="black" opacity="24903f" origin=",.5" offset="0,.55556mm"/>
               </v:line>
             </w:pict>
@@ -1884,7 +1884,7 @@
         <mc:AlternateContent>
           <mc:Choice Requires="wps">
             <w:drawing>
-              <wp:anchor distT="0" distB="0" distL="114300" distR="114300" simplePos="0" relativeHeight="252069888" behindDoc="0" locked="0" layoutInCell="1" allowOverlap="1" wp14:anchorId="1E8F1DEE" wp14:editId="0E8429F1">
+              <wp:anchor distT="0" distB="0" distL="114300" distR="114300" simplePos="0" relativeHeight="252026368" behindDoc="0" locked="0" layoutInCell="1" allowOverlap="1" wp14:anchorId="1E8F1DEE" wp14:editId="0E8429F1">
                 <wp:simplePos x="0" y="0"/>
                 <wp:positionH relativeFrom="column">
                   <wp:posOffset>2800572</wp:posOffset>
@@ -1933,7 +1933,7 @@
           </mc:Choice>
           <mc:Fallback>
             <w:pict>
-              <v:line w14:anchorId="0999A43C" id="Straight Connector 192" o:spid="_x0000_s1026" style="position:absolute;flip:x y;z-index:252069888;visibility:visible;mso-wrap-style:square;mso-wrap-distance-left:9pt;mso-wrap-distance-top:0;mso-wrap-distance-right:9pt;mso-wrap-distance-bottom:0;mso-position-horizontal:absolute;mso-position-horizontal-relative:text;mso-position-vertical:absolute;mso-position-vertical-relative:text" from="220.5pt,361.75pt" to="276.5pt,363.5pt" o:gfxdata="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" strokecolor="black [3200]" strokeweight="2pt">
+              <v:line w14:anchorId="34A98DB4" id="Straight Connector 192" o:spid="_x0000_s1026" style="position:absolute;flip:x y;z-index:252026368;visibility:visible;mso-wrap-style:square;mso-wrap-distance-left:9pt;mso-wrap-distance-top:0;mso-wrap-distance-right:9pt;mso-wrap-distance-bottom:0;mso-position-horizontal:absolute;mso-position-horizontal-relative:text;mso-position-vertical:absolute;mso-position-vertical-relative:text" from="220.5pt,361.75pt" to="276.5pt,363.5pt" o:gfxdata="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" strokecolor="black [3200]" strokeweight="2pt">
                 <v:shadow on="t" color="black" opacity="24903f" origin=",.5" offset="0,.55556mm"/>
               </v:line>
             </w:pict>
@@ -1948,7 +1948,7 @@
         <mc:AlternateContent>
           <mc:Choice Requires="wps">
             <w:drawing>
-              <wp:anchor distT="0" distB="0" distL="114300" distR="114300" simplePos="0" relativeHeight="252067840" behindDoc="0" locked="0" layoutInCell="1" allowOverlap="1" wp14:anchorId="47B36C49" wp14:editId="7F49CCCD">
+              <wp:anchor distT="0" distB="0" distL="114300" distR="114300" simplePos="0" relativeHeight="252024320" behindDoc="0" locked="0" layoutInCell="1" allowOverlap="1" wp14:anchorId="47B36C49" wp14:editId="7F49CCCD">
                 <wp:simplePos x="0" y="0"/>
                 <wp:positionH relativeFrom="column">
                   <wp:posOffset>2788079</wp:posOffset>
@@ -1997,7 +1997,7 @@
           </mc:Choice>
           <mc:Fallback>
             <w:pict>
-              <v:line w14:anchorId="7886BC5C" id="Straight Connector 63" o:spid="_x0000_s1026" style="position:absolute;flip:x;z-index:252067840;visibility:visible;mso-wrap-style:square;mso-wrap-distance-left:9pt;mso-wrap-distance-top:0;mso-wrap-distance-right:9pt;mso-wrap-distance-bottom:0;mso-position-horizontal:absolute;mso-position-horizontal-relative:text;mso-position-vertical:absolute;mso-position-vertical-relative:text" from="219.55pt,296.8pt" to="272.1pt,335.25pt" o:gfxdata="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" strokecolor="black [3200]" strokeweight="2pt">
+              <v:line w14:anchorId="2FB28A2C" id="Straight Connector 63" o:spid="_x0000_s1026" style="position:absolute;flip:x;z-index:252024320;visibility:visible;mso-wrap-style:square;mso-wrap-distance-left:9pt;mso-wrap-distance-top:0;mso-wrap-distance-right:9pt;mso-wrap-distance-bottom:0;mso-position-horizontal:absolute;mso-position-horizontal-relative:text;mso-position-vertical:absolute;mso-position-vertical-relative:text" from="219.55pt,296.8pt" to="272.1pt,335.25pt" o:gfxdata="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" strokecolor="black [3200]" strokeweight="2pt">
                 <v:shadow on="t" color="black" opacity="24903f" origin=",.5" offset="0,.55556mm"/>
               </v:line>
             </w:pict>
@@ -2012,7 +2012,7 @@
         <mc:AlternateContent>
           <mc:Choice Requires="wps">
             <w:drawing>
-              <wp:anchor distT="0" distB="0" distL="114300" distR="114300" simplePos="0" relativeHeight="252065792" behindDoc="0" locked="0" layoutInCell="1" allowOverlap="1" wp14:anchorId="2C8AD5A7" wp14:editId="4D42D4E6">
+              <wp:anchor distT="0" distB="0" distL="114300" distR="114300" simplePos="0" relativeHeight="252022272" behindDoc="0" locked="0" layoutInCell="1" allowOverlap="1" wp14:anchorId="2C8AD5A7" wp14:editId="4D42D4E6">
                 <wp:simplePos x="0" y="0"/>
                 <wp:positionH relativeFrom="column">
                   <wp:posOffset>1845629</wp:posOffset>
@@ -2061,7 +2061,7 @@
           </mc:Choice>
           <mc:Fallback>
             <w:pict>
-              <v:line w14:anchorId="3F673A19" id="Straight Connector 62" o:spid="_x0000_s1026" style="position:absolute;flip:y;z-index:252065792;visibility:visible;mso-wrap-style:square;mso-wrap-distance-left:9pt;mso-wrap-distance-top:0;mso-wrap-distance-right:9pt;mso-wrap-distance-bottom:0;mso-position-horizontal:absolute;mso-position-horizontal-relative:text;mso-position-vertical:absolute;mso-position-vertical-relative:text" from="145.35pt,377.8pt" to="170.1pt,493.4pt" o:gfxdata="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" strokecolor="black [3200]" strokeweight="2pt">
+              <v:line w14:anchorId="4197A7FF" id="Straight Connector 62" o:spid="_x0000_s1026" style="position:absolute;flip:y;z-index:252022272;visibility:visible;mso-wrap-style:square;mso-wrap-distance-left:9pt;mso-wrap-distance-top:0;mso-wrap-distance-right:9pt;mso-wrap-distance-bottom:0;mso-position-horizontal:absolute;mso-position-horizontal-relative:text;mso-position-vertical:absolute;mso-position-vertical-relative:text" from="145.35pt,377.8pt" to="170.1pt,493.4pt" o:gfxdata="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" strokecolor="black [3200]" strokeweight="2pt">
                 <v:shadow on="t" color="black" opacity="24903f" origin=",.5" offset="0,.55556mm"/>
               </v:line>
             </w:pict>
@@ -2076,7 +2076,7 @@
         <mc:AlternateContent>
           <mc:Choice Requires="wps">
             <w:drawing>
-              <wp:anchor distT="0" distB="0" distL="114300" distR="114300" simplePos="0" relativeHeight="252063744" behindDoc="0" locked="0" layoutInCell="1" allowOverlap="1" wp14:anchorId="5FF28F83" wp14:editId="17EE6249">
+              <wp:anchor distT="0" distB="0" distL="114300" distR="114300" simplePos="0" relativeHeight="252020224" behindDoc="0" locked="0" layoutInCell="1" allowOverlap="1" wp14:anchorId="5FF28F83" wp14:editId="17EE6249">
                 <wp:simplePos x="0" y="0"/>
                 <wp:positionH relativeFrom="column">
                   <wp:posOffset>1469772</wp:posOffset>
@@ -2125,7 +2125,7 @@
           </mc:Choice>
           <mc:Fallback>
             <w:pict>
-              <v:line w14:anchorId="5848B774" id="Straight Connector 61" o:spid="_x0000_s1026" style="position:absolute;flip:y;z-index:252063744;visibility:visible;mso-wrap-style:square;mso-wrap-distance-left:9pt;mso-wrap-distance-top:0;mso-wrap-distance-right:9pt;mso-wrap-distance-bottom:0;mso-position-horizontal:absolute;mso-position-horizontal-relative:text;mso-position-vertical:absolute;mso-position-vertical-relative:text" from="115.75pt,378.95pt" to="153.3pt,424.9pt" o:gfxdata="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" strokecolor="black [3200]" strokeweight="2pt">
+              <v:line w14:anchorId="1AC090BF" id="Straight Connector 61" o:spid="_x0000_s1026" style="position:absolute;flip:y;z-index:252020224;visibility:visible;mso-wrap-style:square;mso-wrap-distance-left:9pt;mso-wrap-distance-top:0;mso-wrap-distance-right:9pt;mso-wrap-distance-bottom:0;mso-position-horizontal:absolute;mso-position-horizontal-relative:text;mso-position-vertical:absolute;mso-position-vertical-relative:text" from="115.75pt,378.95pt" to="153.3pt,424.9pt" o:gfxdata="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" strokecolor="black [3200]" strokeweight="2pt">
                 <v:shadow on="t" color="black" opacity="24903f" origin=",.5" offset="0,.55556mm"/>
               </v:line>
             </w:pict>
@@ -2140,7 +2140,7 @@
         <mc:AlternateContent>
           <mc:Choice Requires="wps">
             <w:drawing>
-              <wp:anchor distT="0" distB="0" distL="114300" distR="114300" simplePos="0" relativeHeight="252061696" behindDoc="0" locked="0" layoutInCell="1" allowOverlap="1" wp14:anchorId="5966516D" wp14:editId="2F3D3F1F">
+              <wp:anchor distT="0" distB="0" distL="114300" distR="114300" simplePos="0" relativeHeight="252018176" behindDoc="0" locked="0" layoutInCell="1" allowOverlap="1" wp14:anchorId="5966516D" wp14:editId="2F3D3F1F">
                 <wp:simplePos x="0" y="0"/>
                 <wp:positionH relativeFrom="column">
                   <wp:posOffset>1469199</wp:posOffset>
@@ -2189,7 +2189,7 @@
           </mc:Choice>
           <mc:Fallback>
             <w:pict>
-              <v:line w14:anchorId="407A8610" id="Straight Connector 60" o:spid="_x0000_s1026" style="position:absolute;flip:y;z-index:252061696;visibility:visible;mso-wrap-style:square;mso-wrap-distance-left:9pt;mso-wrap-distance-top:0;mso-wrap-distance-right:9pt;mso-wrap-distance-bottom:0;mso-position-horizontal:absolute;mso-position-horizontal-relative:text;mso-position-vertical:absolute;mso-position-vertical-relative:text" from="115.7pt,358.65pt" to="150.2pt,359.1pt" o:gfxdata="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" strokecolor="black [3200]" strokeweight="2pt">
+              <v:line w14:anchorId="75CC5BF9" id="Straight Connector 60" o:spid="_x0000_s1026" style="position:absolute;flip:y;z-index:252018176;visibility:visible;mso-wrap-style:square;mso-wrap-distance-left:9pt;mso-wrap-distance-top:0;mso-wrap-distance-right:9pt;mso-wrap-distance-bottom:0;mso-position-horizontal:absolute;mso-position-horizontal-relative:text;mso-position-vertical:absolute;mso-position-vertical-relative:text" from="115.7pt,358.65pt" to="150.2pt,359.1pt" o:gfxdata="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" strokecolor="black [3200]" strokeweight="2pt">
                 <v:shadow on="t" color="black" opacity="24903f" origin=",.5" offset="0,.55556mm"/>
               </v:line>
             </w:pict>
@@ -2204,7 +2204,7 @@
         <mc:AlternateContent>
           <mc:Choice Requires="wps">
             <w:drawing>
-              <wp:anchor distT="0" distB="0" distL="114300" distR="114300" simplePos="0" relativeHeight="252059648" behindDoc="0" locked="0" layoutInCell="1" allowOverlap="1" wp14:anchorId="3A7D6584" wp14:editId="5BAB4F5E">
+              <wp:anchor distT="0" distB="0" distL="114300" distR="114300" simplePos="0" relativeHeight="252016128" behindDoc="0" locked="0" layoutInCell="1" allowOverlap="1" wp14:anchorId="3A7D6584" wp14:editId="5BAB4F5E">
                 <wp:simplePos x="0" y="0"/>
                 <wp:positionH relativeFrom="column">
                   <wp:posOffset>1340746</wp:posOffset>
@@ -2253,7 +2253,7 @@
           </mc:Choice>
           <mc:Fallback>
             <w:pict>
-              <v:line w14:anchorId="181AC704" id="Straight Connector 59" o:spid="_x0000_s1026" style="position:absolute;z-index:252059648;visibility:visible;mso-wrap-style:square;mso-wrap-distance-left:9pt;mso-wrap-distance-top:0;mso-wrap-distance-right:9pt;mso-wrap-distance-bottom:0;mso-position-horizontal:absolute;mso-position-horizontal-relative:text;mso-position-vertical:absolute;mso-position-vertical-relative:text" from="105.55pt,304.75pt" to="151.05pt,336.55pt" o:gfxdata="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" strokecolor="black [3200]" strokeweight="2pt">
+              <v:line w14:anchorId="209EB2CE" id="Straight Connector 59" o:spid="_x0000_s1026" style="position:absolute;z-index:252016128;visibility:visible;mso-wrap-style:square;mso-wrap-distance-left:9pt;mso-wrap-distance-top:0;mso-wrap-distance-right:9pt;mso-wrap-distance-bottom:0;mso-position-horizontal:absolute;mso-position-horizontal-relative:text;mso-position-vertical:absolute;mso-position-vertical-relative:text" from="105.55pt,304.75pt" to="151.05pt,336.55pt" o:gfxdata="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" strokecolor="black [3200]" strokeweight="2pt">
                 <v:shadow on="t" color="black" opacity="24903f" origin=",.5" offset="0,.55556mm"/>
               </v:line>
             </w:pict>
@@ -2268,7 +2268,7 @@
         <mc:AlternateContent>
           <mc:Choice Requires="wps">
             <w:drawing>
-              <wp:anchor distT="0" distB="0" distL="114300" distR="114300" simplePos="0" relativeHeight="252057600" behindDoc="0" locked="0" layoutInCell="1" allowOverlap="1" wp14:anchorId="605C76E5" wp14:editId="5610B173">
+              <wp:anchor distT="0" distB="0" distL="114300" distR="114300" simplePos="0" relativeHeight="252014080" behindDoc="0" locked="0" layoutInCell="1" allowOverlap="1" wp14:anchorId="605C76E5" wp14:editId="5610B173">
                 <wp:simplePos x="0" y="0"/>
                 <wp:positionH relativeFrom="column">
                   <wp:posOffset>2406611</wp:posOffset>
@@ -2317,7 +2317,7 @@
           </mc:Choice>
           <mc:Fallback>
             <w:pict>
-              <v:line w14:anchorId="6FE7C294" id="Straight Connector 58" o:spid="_x0000_s1026" style="position:absolute;flip:x;z-index:252057600;visibility:visible;mso-wrap-style:square;mso-wrap-distance-left:9pt;mso-wrap-distance-top:0;mso-wrap-distance-right:9pt;mso-wrap-distance-bottom:0;mso-position-horizontal:absolute;mso-position-horizontal-relative:text;mso-position-vertical:absolute;mso-position-vertical-relative:text" from="189.5pt,296.8pt" to="194.35pt,338.35pt" o:gfxdata="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" strokecolor="black [3200]" strokeweight="2pt">
+              <v:line w14:anchorId="3FE4119E" id="Straight Connector 58" o:spid="_x0000_s1026" style="position:absolute;flip:x;z-index:252014080;visibility:visible;mso-wrap-style:square;mso-wrap-distance-left:9pt;mso-wrap-distance-top:0;mso-wrap-distance-right:9pt;mso-wrap-distance-bottom:0;mso-position-horizontal:absolute;mso-position-horizontal-relative:text;mso-position-vertical:absolute;mso-position-vertical-relative:text" from="189.5pt,296.8pt" to="194.35pt,338.35pt" o:gfxdata="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" strokecolor="black [3200]" strokeweight="2pt">
                 <v:shadow on="t" color="black" opacity="24903f" origin=",.5" offset="0,.55556mm"/>
               </v:line>
             </w:pict>
@@ -2332,7 +2332,7 @@
         <mc:AlternateContent>
           <mc:Choice Requires="wps">
             <w:drawing>
-              <wp:anchor distT="0" distB="0" distL="114300" distR="114300" simplePos="0" relativeHeight="250573824" behindDoc="0" locked="0" layoutInCell="1" allowOverlap="1" wp14:anchorId="3959DFE5" wp14:editId="59745C9F">
+              <wp:anchor distT="0" distB="0" distL="114300" distR="114300" simplePos="0" relativeHeight="250530304" behindDoc="0" locked="0" layoutInCell="1" allowOverlap="1" wp14:anchorId="3959DFE5" wp14:editId="59745C9F">
                 <wp:simplePos x="0" y="0"/>
                 <wp:positionH relativeFrom="column">
                   <wp:posOffset>1920895</wp:posOffset>
@@ -2404,7 +2404,7 @@
           </mc:Choice>
           <mc:Fallback>
             <w:pict>
-              <v:rect w14:anchorId="3959DFE5" id="Rectangle 32" o:spid="_x0000_s1027" style="position:absolute;left:0;text-align:left;margin-left:151.25pt;margin-top:335.15pt;width:69.45pt;height:42.55pt;z-index:250573824;visibility:visible;mso-wrap-style:square;mso-width-percent:0;mso-height-percent:0;mso-wrap-distance-left:9pt;mso-wrap-distance-top:0;mso-wrap-distance-right:9pt;mso-wrap-distance-bottom:0;mso-position-horizontal:absolute;mso-position-horizontal-relative:text;mso-position-vertical:absolute;mso-position-vertical-relative:text;mso-width-percent:0;mso-height-percent:0;mso-width-relative:margin;mso-height-relative:margin;v-text-anchor:top" o:gfxdata="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" fillcolor="white [3201]" strokecolor="black [3200]" strokeweight="2pt">
+              <v:rect w14:anchorId="3959DFE5" id="Rectangle 32" o:spid="_x0000_s1027" style="position:absolute;left:0;text-align:left;margin-left:151.25pt;margin-top:335.15pt;width:69.45pt;height:42.55pt;z-index:250530304;visibility:visible;mso-wrap-style:square;mso-width-percent:0;mso-height-percent:0;mso-wrap-distance-left:9pt;mso-wrap-distance-top:0;mso-wrap-distance-right:9pt;mso-wrap-distance-bottom:0;mso-position-horizontal:absolute;mso-position-horizontal-relative:text;mso-position-vertical:absolute;mso-position-vertical-relative:text;mso-width-percent:0;mso-height-percent:0;mso-width-relative:margin;mso-height-relative:margin;v-text-anchor:top" o:gfxdata="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" fillcolor="white [3201]" strokecolor="black [3200]" strokeweight="2pt">
                 <v:textbox>
                   <w:txbxContent>
                     <w:p>
@@ -2426,7 +2426,7 @@
         <mc:AlternateContent>
           <mc:Choice Requires="wps">
             <w:drawing>
-              <wp:anchor distT="0" distB="0" distL="114300" distR="114300" simplePos="0" relativeHeight="252055552" behindDoc="0" locked="0" layoutInCell="1" allowOverlap="1" wp14:anchorId="491E413F" wp14:editId="6012236A">
+              <wp:anchor distT="0" distB="0" distL="114300" distR="114300" simplePos="0" relativeHeight="252012032" behindDoc="0" locked="0" layoutInCell="1" allowOverlap="1" wp14:anchorId="491E413F" wp14:editId="6012236A">
                 <wp:simplePos x="0" y="0"/>
                 <wp:positionH relativeFrom="column">
                   <wp:posOffset>4264025</wp:posOffset>
@@ -2515,7 +2515,7 @@
                 <v:stroke joinstyle="miter"/>
                 <v:path gradientshapeok="t" o:connecttype="rect"/>
               </v:shapetype>
-              <v:shape id="Text Box 57" o:spid="_x0000_s1028" type="#_x0000_t202" style="position:absolute;left:0;text-align:left;margin-left:335.75pt;margin-top:506.8pt;width:93.2pt;height:45.45pt;z-index:252055552;visibility:visible;mso-wrap-style:square;mso-width-percent:0;mso-height-percent:0;mso-wrap-distance-left:9pt;mso-wrap-distance-top:0;mso-wrap-distance-right:9pt;mso-wrap-distance-bottom:0;mso-position-horizontal:absolute;mso-position-horizontal-relative:text;mso-position-vertical:absolute;mso-position-vertical-relative:text;mso-width-percent:0;mso-height-percent:0;mso-width-relative:margin;mso-height-relative:margin;v-text-anchor:top" o:gfxdata="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" filled="f" stroked="f" strokeweight=".5pt">
+              <v:shape id="Text Box 57" o:spid="_x0000_s1028" type="#_x0000_t202" style="position:absolute;left:0;text-align:left;margin-left:335.75pt;margin-top:506.8pt;width:93.2pt;height:45.45pt;z-index:252012032;visibility:visible;mso-wrap-style:square;mso-width-percent:0;mso-height-percent:0;mso-wrap-distance-left:9pt;mso-wrap-distance-top:0;mso-wrap-distance-right:9pt;mso-wrap-distance-bottom:0;mso-position-horizontal:absolute;mso-position-horizontal-relative:text;mso-position-vertical:absolute;mso-position-vertical-relative:text;mso-width-percent:0;mso-height-percent:0;mso-width-relative:margin;mso-height-relative:margin;v-text-anchor:top" o:gfxdata="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" filled="f" stroked="f" strokeweight=".5pt">
                 <v:textbox>
                   <w:txbxContent>
                     <w:p>
@@ -2545,7 +2545,7 @@
         <mc:AlternateContent>
           <mc:Choice Requires="wps">
             <w:drawing>
-              <wp:anchor distT="0" distB="0" distL="114300" distR="114300" simplePos="0" relativeHeight="251798528" behindDoc="0" locked="0" layoutInCell="1" allowOverlap="1" wp14:anchorId="48D0C91E" wp14:editId="32E589AD">
+              <wp:anchor distT="0" distB="0" distL="114300" distR="114300" simplePos="0" relativeHeight="251755008" behindDoc="0" locked="0" layoutInCell="1" allowOverlap="1" wp14:anchorId="48D0C91E" wp14:editId="32E589AD">
                 <wp:simplePos x="0" y="0"/>
                 <wp:positionH relativeFrom="column">
                   <wp:posOffset>4241274</wp:posOffset>
@@ -2618,7 +2618,7 @@
           </mc:Choice>
           <mc:Fallback>
             <w:pict>
-              <v:oval w14:anchorId="48D0C91E" id="Oval 56" o:spid="_x0000_s1029" style="position:absolute;left:0;text-align:left;margin-left:333.95pt;margin-top:509.45pt;width:101.55pt;height:36.2pt;z-index:251798528;visibility:visible;mso-wrap-style:square;mso-wrap-distance-left:9pt;mso-wrap-distance-top:0;mso-wrap-distance-right:9pt;mso-wrap-distance-bottom:0;mso-position-horizontal:absolute;mso-position-horizontal-relative:text;mso-position-vertical:absolute;mso-position-vertical-relative:text;v-text-anchor:middle" o:gfxdata="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" fillcolor="white [3201]" strokecolor="black [3200]" strokeweight="2pt">
+              <v:oval w14:anchorId="48D0C91E" id="Oval 56" o:spid="_x0000_s1029" style="position:absolute;left:0;text-align:left;margin-left:333.95pt;margin-top:509.45pt;width:101.55pt;height:36.2pt;z-index:251755008;visibility:visible;mso-wrap-style:square;mso-wrap-distance-left:9pt;mso-wrap-distance-top:0;mso-wrap-distance-right:9pt;mso-wrap-distance-bottom:0;mso-position-horizontal:absolute;mso-position-horizontal-relative:text;mso-position-vertical:absolute;mso-position-vertical-relative:text;v-text-anchor:middle" o:gfxdata="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" fillcolor="white [3201]" strokecolor="black [3200]" strokeweight="2pt">
                 <v:textbox>
                   <w:txbxContent>
                     <w:p>
@@ -2651,7 +2651,7 @@
         <mc:AlternateContent>
           <mc:Choice Requires="wps">
             <w:drawing>
-              <wp:anchor distT="0" distB="0" distL="114300" distR="114300" simplePos="0" relativeHeight="251515904" behindDoc="0" locked="0" layoutInCell="1" allowOverlap="1" wp14:anchorId="5E37873A" wp14:editId="2ADF8877">
+              <wp:anchor distT="0" distB="0" distL="114300" distR="114300" simplePos="0" relativeHeight="251472384" behindDoc="0" locked="0" layoutInCell="1" allowOverlap="1" wp14:anchorId="5E37873A" wp14:editId="2ADF8877">
                 <wp:simplePos x="0" y="0"/>
                 <wp:positionH relativeFrom="column">
                   <wp:posOffset>4313555</wp:posOffset>
@@ -2724,7 +2724,7 @@
           </mc:Choice>
           <mc:Fallback>
             <w:pict>
-              <v:oval w14:anchorId="5E37873A" id="Oval 54" o:spid="_x0000_s1030" style="position:absolute;left:0;text-align:left;margin-left:339.65pt;margin-top:401.6pt;width:101.55pt;height:36.2pt;z-index:251515904;visibility:visible;mso-wrap-style:square;mso-wrap-distance-left:9pt;mso-wrap-distance-top:0;mso-wrap-distance-right:9pt;mso-wrap-distance-bottom:0;mso-position-horizontal:absolute;mso-position-horizontal-relative:text;mso-position-vertical:absolute;mso-position-vertical-relative:text;v-text-anchor:middle" o:gfxdata="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" fillcolor="white [3201]" strokecolor="black [3200]" strokeweight="2pt">
+              <v:oval w14:anchorId="5E37873A" id="Oval 54" o:spid="_x0000_s1030" style="position:absolute;left:0;text-align:left;margin-left:339.65pt;margin-top:401.6pt;width:101.55pt;height:36.2pt;z-index:251472384;visibility:visible;mso-wrap-style:square;mso-wrap-distance-left:9pt;mso-wrap-distance-top:0;mso-wrap-distance-right:9pt;mso-wrap-distance-bottom:0;mso-position-horizontal:absolute;mso-position-horizontal-relative:text;mso-position-vertical:absolute;mso-position-vertical-relative:text;v-text-anchor:middle" o:gfxdata="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" fillcolor="white [3201]" strokecolor="black [3200]" strokeweight="2pt">
                 <v:textbox>
                   <w:txbxContent>
                     <w:p>
@@ -2757,7 +2757,7 @@
         <mc:AlternateContent>
           <mc:Choice Requires="wps">
             <w:drawing>
-              <wp:anchor distT="0" distB="0" distL="114300" distR="114300" simplePos="0" relativeHeight="251541504" behindDoc="0" locked="0" layoutInCell="1" allowOverlap="1" wp14:anchorId="597492C4" wp14:editId="5C83162B">
+              <wp:anchor distT="0" distB="0" distL="114300" distR="114300" simplePos="0" relativeHeight="251497984" behindDoc="0" locked="0" layoutInCell="1" allowOverlap="1" wp14:anchorId="597492C4" wp14:editId="5C83162B">
                 <wp:simplePos x="0" y="0"/>
                 <wp:positionH relativeFrom="column">
                   <wp:posOffset>4336808</wp:posOffset>
@@ -2831,7 +2831,7 @@
           </mc:Choice>
           <mc:Fallback>
             <w:pict>
-              <v:shape w14:anchorId="597492C4" id="Text Box 55" o:spid="_x0000_s1031" type="#_x0000_t202" style="position:absolute;left:0;text-align:left;margin-left:341.5pt;margin-top:398.95pt;width:93.2pt;height:45.45pt;z-index:251541504;visibility:visible;mso-wrap-style:square;mso-width-percent:0;mso-height-percent:0;mso-wrap-distance-left:9pt;mso-wrap-distance-top:0;mso-wrap-distance-right:9pt;mso-wrap-distance-bottom:0;mso-position-horizontal:absolute;mso-position-horizontal-relative:text;mso-position-vertical:absolute;mso-position-vertical-relative:text;mso-width-percent:0;mso-height-percent:0;mso-width-relative:margin;mso-height-relative:margin;v-text-anchor:top" o:gfxdata="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" filled="f" stroked="f" strokeweight=".5pt">
+              <v:shape w14:anchorId="597492C4" id="Text Box 55" o:spid="_x0000_s1031" type="#_x0000_t202" style="position:absolute;left:0;text-align:left;margin-left:341.5pt;margin-top:398.95pt;width:93.2pt;height:45.45pt;z-index:251497984;visibility:visible;mso-wrap-style:square;mso-width-percent:0;mso-height-percent:0;mso-wrap-distance-left:9pt;mso-wrap-distance-top:0;mso-wrap-distance-right:9pt;mso-wrap-distance-bottom:0;mso-position-horizontal:absolute;mso-position-horizontal-relative:text;mso-position-vertical:absolute;mso-position-vertical-relative:text;mso-width-percent:0;mso-height-percent:0;mso-width-relative:margin;mso-height-relative:margin;v-text-anchor:top" o:gfxdata="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" filled="f" stroked="f" strokeweight=".5pt">
                 <v:textbox>
                   <w:txbxContent>
                     <w:p>
@@ -2850,7 +2850,7 @@
         <mc:AlternateContent>
           <mc:Choice Requires="wps">
             <w:drawing>
-              <wp:anchor distT="0" distB="0" distL="114300" distR="114300" simplePos="0" relativeHeight="251490304" behindDoc="0" locked="0" layoutInCell="1" allowOverlap="1" wp14:anchorId="3F60B634" wp14:editId="2BF660C4">
+              <wp:anchor distT="0" distB="0" distL="114300" distR="114300" simplePos="0" relativeHeight="251446784" behindDoc="0" locked="0" layoutInCell="1" allowOverlap="1" wp14:anchorId="3F60B634" wp14:editId="2BF660C4">
                 <wp:simplePos x="0" y="0"/>
                 <wp:positionH relativeFrom="column">
                   <wp:posOffset>970280</wp:posOffset>
@@ -2924,7 +2924,7 @@
           </mc:Choice>
           <mc:Fallback>
             <w:pict>
-              <v:shape w14:anchorId="3F60B634" id="Text Box 53" o:spid="_x0000_s1032" type="#_x0000_t202" style="position:absolute;left:0;text-align:left;margin-left:76.4pt;margin-top:489.3pt;width:93.2pt;height:45.45pt;z-index:251490304;visibility:visible;mso-wrap-style:square;mso-width-percent:0;mso-height-percent:0;mso-wrap-distance-left:9pt;mso-wrap-distance-top:0;mso-wrap-distance-right:9pt;mso-wrap-distance-bottom:0;mso-position-horizontal:absolute;mso-position-horizontal-relative:text;mso-position-vertical:absolute;mso-position-vertical-relative:text;mso-width-percent:0;mso-height-percent:0;mso-width-relative:margin;mso-height-relative:margin;v-text-anchor:top" o:gfxdata="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" filled="f" stroked="f" strokeweight=".5pt">
+              <v:shape w14:anchorId="3F60B634" id="Text Box 53" o:spid="_x0000_s1032" type="#_x0000_t202" style="position:absolute;left:0;text-align:left;margin-left:76.4pt;margin-top:489.3pt;width:93.2pt;height:45.45pt;z-index:251446784;visibility:visible;mso-wrap-style:square;mso-width-percent:0;mso-height-percent:0;mso-wrap-distance-left:9pt;mso-wrap-distance-top:0;mso-wrap-distance-right:9pt;mso-wrap-distance-bottom:0;mso-position-horizontal:absolute;mso-position-horizontal-relative:text;mso-position-vertical:absolute;mso-position-vertical-relative:text;mso-width-percent:0;mso-height-percent:0;mso-width-relative:margin;mso-height-relative:margin;v-text-anchor:top" o:gfxdata="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" filled="f" stroked="f" strokeweight=".5pt">
                 <v:textbox>
                   <w:txbxContent>
                     <w:p>
@@ -2943,7 +2943,7 @@
         <mc:AlternateContent>
           <mc:Choice Requires="wps">
             <w:drawing>
-              <wp:anchor distT="0" distB="0" distL="114300" distR="114300" simplePos="0" relativeHeight="251462656" behindDoc="0" locked="0" layoutInCell="1" allowOverlap="1" wp14:anchorId="7AEFDF28" wp14:editId="25EAFD52">
+              <wp:anchor distT="0" distB="0" distL="114300" distR="114300" simplePos="0" relativeHeight="251419136" behindDoc="0" locked="0" layoutInCell="1" allowOverlap="1" wp14:anchorId="7AEFDF28" wp14:editId="25EAFD52">
                 <wp:simplePos x="0" y="0"/>
                 <wp:positionH relativeFrom="column">
                   <wp:posOffset>947553</wp:posOffset>
@@ -3016,7 +3016,7 @@
           </mc:Choice>
           <mc:Fallback>
             <w:pict>
-              <v:oval w14:anchorId="7AEFDF28" id="Oval 52" o:spid="_x0000_s1033" style="position:absolute;left:0;text-align:left;margin-left:74.6pt;margin-top:491.95pt;width:101.6pt;height:36.2pt;z-index:251462656;visibility:visible;mso-wrap-style:square;mso-wrap-distance-left:9pt;mso-wrap-distance-top:0;mso-wrap-distance-right:9pt;mso-wrap-distance-bottom:0;mso-position-horizontal:absolute;mso-position-horizontal-relative:text;mso-position-vertical:absolute;mso-position-vertical-relative:text;v-text-anchor:middle" o:gfxdata="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" fillcolor="white [3201]" strokecolor="black [3200]" strokeweight="2pt">
+              <v:oval w14:anchorId="7AEFDF28" id="Oval 52" o:spid="_x0000_s1033" style="position:absolute;left:0;text-align:left;margin-left:74.6pt;margin-top:491.95pt;width:101.6pt;height:36.2pt;z-index:251419136;visibility:visible;mso-wrap-style:square;mso-wrap-distance-left:9pt;mso-wrap-distance-top:0;mso-wrap-distance-right:9pt;mso-wrap-distance-bottom:0;mso-position-horizontal:absolute;mso-position-horizontal-relative:text;mso-position-vertical:absolute;mso-position-vertical-relative:text;v-text-anchor:middle" o:gfxdata="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" fillcolor="white [3201]" strokecolor="black [3200]" strokeweight="2pt">
                 <v:textbox>
                   <w:txbxContent>
                     <w:p>
@@ -3045,7 +3045,7 @@
         <mc:AlternateContent>
           <mc:Choice Requires="wps">
             <w:drawing>
-              <wp:anchor distT="0" distB="0" distL="114300" distR="114300" simplePos="0" relativeHeight="251435008" behindDoc="0" locked="0" layoutInCell="1" allowOverlap="1" wp14:anchorId="35C2EDDB" wp14:editId="4304FC85">
+              <wp:anchor distT="0" distB="0" distL="114300" distR="114300" simplePos="0" relativeHeight="251391488" behindDoc="0" locked="0" layoutInCell="1" allowOverlap="1" wp14:anchorId="35C2EDDB" wp14:editId="4304FC85">
                 <wp:simplePos x="0" y="0"/>
                 <wp:positionH relativeFrom="column">
                   <wp:posOffset>3517265</wp:posOffset>
@@ -3119,7 +3119,7 @@
           </mc:Choice>
           <mc:Fallback>
             <w:pict>
-              <v:shape w14:anchorId="35C2EDDB" id="Text Box 50" o:spid="_x0000_s1034" type="#_x0000_t202" style="position:absolute;left:0;text-align:left;margin-left:276.95pt;margin-top:338.55pt;width:93.2pt;height:45.45pt;z-index:251435008;visibility:visible;mso-wrap-style:square;mso-width-percent:0;mso-height-percent:0;mso-wrap-distance-left:9pt;mso-wrap-distance-top:0;mso-wrap-distance-right:9pt;mso-wrap-distance-bottom:0;mso-position-horizontal:absolute;mso-position-horizontal-relative:text;mso-position-vertical:absolute;mso-position-vertical-relative:text;mso-width-percent:0;mso-height-percent:0;mso-width-relative:margin;mso-height-relative:margin;v-text-anchor:top" o:gfxdata="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" filled="f" stroked="f" strokeweight=".5pt">
+              <v:shape w14:anchorId="35C2EDDB" id="Text Box 50" o:spid="_x0000_s1034" type="#_x0000_t202" style="position:absolute;left:0;text-align:left;margin-left:276.95pt;margin-top:338.55pt;width:93.2pt;height:45.45pt;z-index:251391488;visibility:visible;mso-wrap-style:square;mso-width-percent:0;mso-height-percent:0;mso-wrap-distance-left:9pt;mso-wrap-distance-top:0;mso-wrap-distance-right:9pt;mso-wrap-distance-bottom:0;mso-position-horizontal:absolute;mso-position-horizontal-relative:text;mso-position-vertical:absolute;mso-position-vertical-relative:text;mso-width-percent:0;mso-height-percent:0;mso-width-relative:margin;mso-height-relative:margin;v-text-anchor:top" o:gfxdata="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" filled="f" stroked="f" strokeweight=".5pt">
                 <v:textbox>
                   <w:txbxContent>
                     <w:p>
@@ -3138,7 +3138,7 @@
         <mc:AlternateContent>
           <mc:Choice Requires="wps">
             <w:drawing>
-              <wp:anchor distT="0" distB="0" distL="114300" distR="114300" simplePos="0" relativeHeight="251332608" behindDoc="0" locked="0" layoutInCell="1" allowOverlap="1" wp14:anchorId="52033B89" wp14:editId="315849F7">
+              <wp:anchor distT="0" distB="0" distL="114300" distR="114300" simplePos="0" relativeHeight="251289088" behindDoc="0" locked="0" layoutInCell="1" allowOverlap="1" wp14:anchorId="52033B89" wp14:editId="315849F7">
                 <wp:simplePos x="0" y="0"/>
                 <wp:positionH relativeFrom="column">
                   <wp:posOffset>3494915</wp:posOffset>
@@ -3211,7 +3211,7 @@
           </mc:Choice>
           <mc:Fallback>
             <w:pict>
-              <v:oval w14:anchorId="52033B89" id="Oval 49" o:spid="_x0000_s1035" style="position:absolute;left:0;text-align:left;margin-left:275.2pt;margin-top:341.25pt;width:101.55pt;height:36.2pt;z-index:251332608;visibility:visible;mso-wrap-style:square;mso-wrap-distance-left:9pt;mso-wrap-distance-top:0;mso-wrap-distance-right:9pt;mso-wrap-distance-bottom:0;mso-position-horizontal:absolute;mso-position-horizontal-relative:text;mso-position-vertical:absolute;mso-position-vertical-relative:text;v-text-anchor:middle" o:gfxdata="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" fillcolor="white [3201]" strokecolor="black [3200]" strokeweight="2pt">
+              <v:oval w14:anchorId="52033B89" id="Oval 49" o:spid="_x0000_s1035" style="position:absolute;left:0;text-align:left;margin-left:275.2pt;margin-top:341.25pt;width:101.55pt;height:36.2pt;z-index:251289088;visibility:visible;mso-wrap-style:square;mso-wrap-distance-left:9pt;mso-wrap-distance-top:0;mso-wrap-distance-right:9pt;mso-wrap-distance-bottom:0;mso-position-horizontal:absolute;mso-position-horizontal-relative:text;mso-position-vertical:absolute;mso-position-vertical-relative:text;v-text-anchor:middle" o:gfxdata="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" fillcolor="white [3201]" strokecolor="black [3200]" strokeweight="2pt">
                 <v:textbox>
                   <w:txbxContent>
                     <w:p>
@@ -3240,7 +3240,7 @@
         <mc:AlternateContent>
           <mc:Choice Requires="wps">
             <w:drawing>
-              <wp:anchor distT="0" distB="0" distL="114300" distR="114300" simplePos="0" relativeHeight="251230208" behindDoc="0" locked="0" layoutInCell="1" allowOverlap="1" wp14:anchorId="531C70B4" wp14:editId="231A65CB">
+              <wp:anchor distT="0" distB="0" distL="114300" distR="114300" simplePos="0" relativeHeight="251186688" behindDoc="0" locked="0" layoutInCell="1" allowOverlap="1" wp14:anchorId="531C70B4" wp14:editId="231A65CB">
                 <wp:simplePos x="0" y="0"/>
                 <wp:positionH relativeFrom="column">
                   <wp:posOffset>201295</wp:posOffset>
@@ -3314,7 +3314,7 @@
           </mc:Choice>
           <mc:Fallback>
             <w:pict>
-              <v:shape w14:anchorId="531C70B4" id="Text Box 48" o:spid="_x0000_s1036" type="#_x0000_t202" style="position:absolute;left:0;text-align:left;margin-left:15.85pt;margin-top:339.6pt;width:93.2pt;height:45.45pt;z-index:251230208;visibility:visible;mso-wrap-style:square;mso-width-percent:0;mso-height-percent:0;mso-wrap-distance-left:9pt;mso-wrap-distance-top:0;mso-wrap-distance-right:9pt;mso-wrap-distance-bottom:0;mso-position-horizontal:absolute;mso-position-horizontal-relative:text;mso-position-vertical:absolute;mso-position-vertical-relative:text;mso-width-percent:0;mso-height-percent:0;mso-width-relative:margin;mso-height-relative:margin;v-text-anchor:top" o:gfxdata="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" filled="f" stroked="f" strokeweight=".5pt">
+              <v:shape w14:anchorId="531C70B4" id="Text Box 48" o:spid="_x0000_s1036" type="#_x0000_t202" style="position:absolute;left:0;text-align:left;margin-left:15.85pt;margin-top:339.6pt;width:93.2pt;height:45.45pt;z-index:251186688;visibility:visible;mso-wrap-style:square;mso-width-percent:0;mso-height-percent:0;mso-wrap-distance-left:9pt;mso-wrap-distance-top:0;mso-wrap-distance-right:9pt;mso-wrap-distance-bottom:0;mso-position-horizontal:absolute;mso-position-horizontal-relative:text;mso-position-vertical:absolute;mso-position-vertical-relative:text;mso-width-percent:0;mso-height-percent:0;mso-width-relative:margin;mso-height-relative:margin;v-text-anchor:top" o:gfxdata="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" filled="f" stroked="f" strokeweight=".5pt">
                 <v:textbox>
                   <w:txbxContent>
                     <w:p>
@@ -3333,7 +3333,7 @@
         <mc:AlternateContent>
           <mc:Choice Requires="wps">
             <w:drawing>
-              <wp:anchor distT="0" distB="0" distL="114300" distR="114300" simplePos="0" relativeHeight="251208704" behindDoc="0" locked="0" layoutInCell="1" allowOverlap="1" wp14:anchorId="0BA65428" wp14:editId="46BFE726">
+              <wp:anchor distT="0" distB="0" distL="114300" distR="114300" simplePos="0" relativeHeight="251165184" behindDoc="0" locked="0" layoutInCell="1" allowOverlap="1" wp14:anchorId="0BA65428" wp14:editId="46BFE726">
                 <wp:simplePos x="0" y="0"/>
                 <wp:positionH relativeFrom="column">
                   <wp:posOffset>179008</wp:posOffset>
@@ -3406,7 +3406,7 @@
           </mc:Choice>
           <mc:Fallback>
             <w:pict>
-              <v:oval w14:anchorId="0BA65428" id="Oval 47" o:spid="_x0000_s1037" style="position:absolute;left:0;text-align:left;margin-left:14.1pt;margin-top:342.25pt;width:101.6pt;height:36.2pt;z-index:251208704;visibility:visible;mso-wrap-style:square;mso-wrap-distance-left:9pt;mso-wrap-distance-top:0;mso-wrap-distance-right:9pt;mso-wrap-distance-bottom:0;mso-position-horizontal:absolute;mso-position-horizontal-relative:text;mso-position-vertical:absolute;mso-position-vertical-relative:text;v-text-anchor:middle" o:gfxdata="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" fillcolor="white [3201]" strokecolor="black [3200]" strokeweight="2pt">
+              <v:oval w14:anchorId="0BA65428" id="Oval 47" o:spid="_x0000_s1037" style="position:absolute;left:0;text-align:left;margin-left:14.1pt;margin-top:342.25pt;width:101.6pt;height:36.2pt;z-index:251165184;visibility:visible;mso-wrap-style:square;mso-wrap-distance-left:9pt;mso-wrap-distance-top:0;mso-wrap-distance-right:9pt;mso-wrap-distance-bottom:0;mso-position-horizontal:absolute;mso-position-horizontal-relative:text;mso-position-vertical:absolute;mso-position-vertical-relative:text;v-text-anchor:middle" o:gfxdata="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" fillcolor="white [3201]" strokecolor="black [3200]" strokeweight="2pt">
                 <v:textbox>
                   <w:txbxContent>
                     <w:p>
@@ -3439,7 +3439,7 @@
         <mc:AlternateContent>
           <mc:Choice Requires="wps">
             <w:drawing>
-              <wp:anchor distT="0" distB="0" distL="114300" distR="114300" simplePos="0" relativeHeight="251187200" behindDoc="0" locked="0" layoutInCell="1" allowOverlap="1" wp14:anchorId="091290B3" wp14:editId="4B1384CE">
+              <wp:anchor distT="0" distB="0" distL="114300" distR="114300" simplePos="0" relativeHeight="251143680" behindDoc="0" locked="0" layoutInCell="1" allowOverlap="1" wp14:anchorId="091290B3" wp14:editId="4B1384CE">
                 <wp:simplePos x="0" y="0"/>
                 <wp:positionH relativeFrom="column">
                   <wp:posOffset>347980</wp:posOffset>
@@ -3567,7 +3567,7 @@
           </mc:Choice>
           <mc:Fallback>
             <w:pict>
-              <v:shape w14:anchorId="091290B3" id="Text Box 46" o:spid="_x0000_s1038" type="#_x0000_t202" style="position:absolute;left:0;text-align:left;margin-left:27.4pt;margin-top:416.15pt;width:93.2pt;height:45.45pt;z-index:251187200;visibility:visible;mso-wrap-style:square;mso-width-percent:0;mso-height-percent:0;mso-wrap-distance-left:9pt;mso-wrap-distance-top:0;mso-wrap-distance-right:9pt;mso-wrap-distance-bottom:0;mso-position-horizontal:absolute;mso-position-horizontal-relative:text;mso-position-vertical:absolute;mso-position-vertical-relative:text;mso-width-percent:0;mso-height-percent:0;mso-width-relative:margin;mso-height-relative:margin;v-text-anchor:top" o:gfxdata="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" filled="f" stroked="f" strokeweight=".5pt">
+              <v:shape w14:anchorId="091290B3" id="Text Box 46" o:spid="_x0000_s1038" type="#_x0000_t202" style="position:absolute;left:0;text-align:left;margin-left:27.4pt;margin-top:416.15pt;width:93.2pt;height:45.45pt;z-index:251143680;visibility:visible;mso-wrap-style:square;mso-width-percent:0;mso-height-percent:0;mso-wrap-distance-left:9pt;mso-wrap-distance-top:0;mso-wrap-distance-right:9pt;mso-wrap-distance-bottom:0;mso-position-horizontal:absolute;mso-position-horizontal-relative:text;mso-position-vertical:absolute;mso-position-vertical-relative:text;mso-width-percent:0;mso-height-percent:0;mso-width-relative:margin;mso-height-relative:margin;v-text-anchor:top" o:gfxdata="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" filled="f" stroked="f" strokeweight=".5pt">
                 <v:textbox>
                   <w:txbxContent>
                     <w:p>
@@ -3644,7 +3644,7 @@
         <mc:AlternateContent>
           <mc:Choice Requires="wps">
             <w:drawing>
-              <wp:anchor distT="0" distB="0" distL="114300" distR="114300" simplePos="0" relativeHeight="251169792" behindDoc="0" locked="0" layoutInCell="1" allowOverlap="1" wp14:anchorId="3EA8690F" wp14:editId="46DAB12C">
+              <wp:anchor distT="0" distB="0" distL="114300" distR="114300" simplePos="0" relativeHeight="251126272" behindDoc="0" locked="0" layoutInCell="1" allowOverlap="1" wp14:anchorId="3EA8690F" wp14:editId="46DAB12C">
                 <wp:simplePos x="0" y="0"/>
                 <wp:positionH relativeFrom="column">
                   <wp:posOffset>325369</wp:posOffset>
@@ -3717,7 +3717,7 @@
           </mc:Choice>
           <mc:Fallback>
             <w:pict>
-              <v:oval w14:anchorId="3EA8690F" id="Oval 45" o:spid="_x0000_s1039" style="position:absolute;left:0;text-align:left;margin-left:25.6pt;margin-top:418.8pt;width:101.6pt;height:36.2pt;z-index:251169792;visibility:visible;mso-wrap-style:square;mso-wrap-distance-left:9pt;mso-wrap-distance-top:0;mso-wrap-distance-right:9pt;mso-wrap-distance-bottom:0;mso-position-horizontal:absolute;mso-position-horizontal-relative:text;mso-position-vertical:absolute;mso-position-vertical-relative:text;v-text-anchor:middle" o:gfxdata="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" fillcolor="white [3201]" strokecolor="black [3200]" strokeweight="2pt">
+              <v:oval w14:anchorId="3EA8690F" id="Oval 45" o:spid="_x0000_s1039" style="position:absolute;left:0;text-align:left;margin-left:25.6pt;margin-top:418.8pt;width:101.6pt;height:36.2pt;z-index:251126272;visibility:visible;mso-wrap-style:square;mso-wrap-distance-left:9pt;mso-wrap-distance-top:0;mso-wrap-distance-right:9pt;mso-wrap-distance-bottom:0;mso-position-horizontal:absolute;mso-position-horizontal-relative:text;mso-position-vertical:absolute;mso-position-vertical-relative:text;v-text-anchor:middle" o:gfxdata="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" fillcolor="white [3201]" strokecolor="black [3200]" strokeweight="2pt">
                 <v:textbox>
                   <w:txbxContent>
                     <w:p>
@@ -3746,7 +3746,7 @@
         <mc:AlternateContent>
           <mc:Choice Requires="wps">
             <w:drawing>
-              <wp:anchor distT="0" distB="0" distL="114300" distR="114300" simplePos="0" relativeHeight="251126784" behindDoc="0" locked="0" layoutInCell="1" allowOverlap="1" wp14:anchorId="41C455C9" wp14:editId="4ECBB2C2">
+              <wp:anchor distT="0" distB="0" distL="114300" distR="114300" simplePos="0" relativeHeight="251083264" behindDoc="0" locked="0" layoutInCell="1" allowOverlap="1" wp14:anchorId="41C455C9" wp14:editId="4ECBB2C2">
                 <wp:simplePos x="0" y="0"/>
                 <wp:positionH relativeFrom="column">
                   <wp:posOffset>3421380</wp:posOffset>
@@ -3819,7 +3819,7 @@
           </mc:Choice>
           <mc:Fallback>
             <w:pict>
-              <v:oval w14:anchorId="41C455C9" id="Oval 43" o:spid="_x0000_s1040" style="position:absolute;left:0;text-align:left;margin-left:269.4pt;margin-top:273.85pt;width:101.55pt;height:36.2pt;z-index:251126784;visibility:visible;mso-wrap-style:square;mso-wrap-distance-left:9pt;mso-wrap-distance-top:0;mso-wrap-distance-right:9pt;mso-wrap-distance-bottom:0;mso-position-horizontal:absolute;mso-position-horizontal-relative:text;mso-position-vertical:absolute;mso-position-vertical-relative:text;v-text-anchor:middle" o:gfxdata="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" fillcolor="white [3201]" strokecolor="black [3200]" strokeweight="2pt">
+              <v:oval w14:anchorId="41C455C9" id="Oval 43" o:spid="_x0000_s1040" style="position:absolute;left:0;text-align:left;margin-left:269.4pt;margin-top:273.85pt;width:101.55pt;height:36.2pt;z-index:251083264;visibility:visible;mso-wrap-style:square;mso-wrap-distance-left:9pt;mso-wrap-distance-top:0;mso-wrap-distance-right:9pt;mso-wrap-distance-bottom:0;mso-position-horizontal:absolute;mso-position-horizontal-relative:text;mso-position-vertical:absolute;mso-position-vertical-relative:text;v-text-anchor:middle" o:gfxdata="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" fillcolor="white [3201]" strokecolor="black [3200]" strokeweight="2pt">
                 <v:textbox>
                   <w:txbxContent>
                     <w:p>
@@ -3848,7 +3848,7 @@
         <mc:AlternateContent>
           <mc:Choice Requires="wps">
             <w:drawing>
-              <wp:anchor distT="0" distB="0" distL="114300" distR="114300" simplePos="0" relativeHeight="251152384" behindDoc="0" locked="0" layoutInCell="1" allowOverlap="1" wp14:anchorId="5CAC9124" wp14:editId="7795AB25">
+              <wp:anchor distT="0" distB="0" distL="114300" distR="114300" simplePos="0" relativeHeight="251108864" behindDoc="0" locked="0" layoutInCell="1" allowOverlap="1" wp14:anchorId="5CAC9124" wp14:editId="7795AB25">
                 <wp:simplePos x="0" y="0"/>
                 <wp:positionH relativeFrom="column">
                   <wp:posOffset>3444556</wp:posOffset>
@@ -3922,7 +3922,7 @@
           </mc:Choice>
           <mc:Fallback>
             <w:pict>
-              <v:shape w14:anchorId="5CAC9124" id="Text Box 44" o:spid="_x0000_s1041" type="#_x0000_t202" style="position:absolute;left:0;text-align:left;margin-left:271.2pt;margin-top:271.2pt;width:93.2pt;height:45.45pt;z-index:251152384;visibility:visible;mso-wrap-style:square;mso-width-percent:0;mso-height-percent:0;mso-wrap-distance-left:9pt;mso-wrap-distance-top:0;mso-wrap-distance-right:9pt;mso-wrap-distance-bottom:0;mso-position-horizontal:absolute;mso-position-horizontal-relative:text;mso-position-vertical:absolute;mso-position-vertical-relative:text;mso-width-percent:0;mso-height-percent:0;mso-width-relative:margin;mso-height-relative:margin;v-text-anchor:top" o:gfxdata="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" filled="f" stroked="f" strokeweight=".5pt">
+              <v:shape w14:anchorId="5CAC9124" id="Text Box 44" o:spid="_x0000_s1041" type="#_x0000_t202" style="position:absolute;left:0;text-align:left;margin-left:271.2pt;margin-top:271.2pt;width:93.2pt;height:45.45pt;z-index:251108864;visibility:visible;mso-wrap-style:square;mso-width-percent:0;mso-height-percent:0;mso-wrap-distance-left:9pt;mso-wrap-distance-top:0;mso-wrap-distance-right:9pt;mso-wrap-distance-bottom:0;mso-position-horizontal:absolute;mso-position-horizontal-relative:text;mso-position-vertical:absolute;mso-position-vertical-relative:text;mso-width-percent:0;mso-height-percent:0;mso-width-relative:margin;mso-height-relative:margin;v-text-anchor:top" o:gfxdata="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" filled="f" stroked="f" strokeweight=".5pt">
                 <v:textbox>
                   <w:txbxContent>
                     <w:p>
@@ -3941,7 +3941,7 @@
         <mc:AlternateContent>
           <mc:Choice Requires="wps">
             <w:drawing>
-              <wp:anchor distT="0" distB="0" distL="114300" distR="114300" simplePos="0" relativeHeight="250906624" behindDoc="0" locked="0" layoutInCell="1" allowOverlap="1" wp14:anchorId="7B84FC8E" wp14:editId="43D38F25">
+              <wp:anchor distT="0" distB="0" distL="114300" distR="114300" simplePos="0" relativeHeight="250863104" behindDoc="0" locked="0" layoutInCell="1" allowOverlap="1" wp14:anchorId="7B84FC8E" wp14:editId="43D38F25">
                 <wp:simplePos x="0" y="0"/>
                 <wp:positionH relativeFrom="column">
                   <wp:posOffset>1892300</wp:posOffset>
@@ -4014,7 +4014,7 @@
           </mc:Choice>
           <mc:Fallback>
             <w:pict>
-              <v:oval w14:anchorId="7B84FC8E" id="Oval 41" o:spid="_x0000_s1042" style="position:absolute;left:0;text-align:left;margin-left:149pt;margin-top:260.75pt;width:101.55pt;height:36.2pt;z-index:250906624;visibility:visible;mso-wrap-style:square;mso-wrap-distance-left:9pt;mso-wrap-distance-top:0;mso-wrap-distance-right:9pt;mso-wrap-distance-bottom:0;mso-position-horizontal:absolute;mso-position-horizontal-relative:text;mso-position-vertical:absolute;mso-position-vertical-relative:text;v-text-anchor:middle" o:gfxdata="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" fillcolor="white [3201]" strokecolor="black [3200]" strokeweight="2pt">
+              <v:oval w14:anchorId="7B84FC8E" id="Oval 41" o:spid="_x0000_s1042" style="position:absolute;left:0;text-align:left;margin-left:149pt;margin-top:260.75pt;width:101.55pt;height:36.2pt;z-index:250863104;visibility:visible;mso-wrap-style:square;mso-wrap-distance-left:9pt;mso-wrap-distance-top:0;mso-wrap-distance-right:9pt;mso-wrap-distance-bottom:0;mso-position-horizontal:absolute;mso-position-horizontal-relative:text;mso-position-vertical:absolute;mso-position-vertical-relative:text;v-text-anchor:middle" o:gfxdata="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" fillcolor="white [3201]" strokecolor="black [3200]" strokeweight="2pt">
                 <v:textbox>
                   <w:txbxContent>
                     <w:p>
@@ -4043,7 +4043,7 @@
         <mc:AlternateContent>
           <mc:Choice Requires="wps">
             <w:drawing>
-              <wp:anchor distT="0" distB="0" distL="114300" distR="114300" simplePos="0" relativeHeight="251101184" behindDoc="0" locked="0" layoutInCell="1" allowOverlap="1" wp14:anchorId="3848D908" wp14:editId="26275D14">
+              <wp:anchor distT="0" distB="0" distL="114300" distR="114300" simplePos="0" relativeHeight="251057664" behindDoc="0" locked="0" layoutInCell="1" allowOverlap="1" wp14:anchorId="3848D908" wp14:editId="26275D14">
                 <wp:simplePos x="0" y="0"/>
                 <wp:positionH relativeFrom="column">
                   <wp:posOffset>1915160</wp:posOffset>
@@ -4125,7 +4125,7 @@
           </mc:Choice>
           <mc:Fallback>
             <w:pict>
-              <v:shape w14:anchorId="3848D908" id="Text Box 42" o:spid="_x0000_s1043" type="#_x0000_t202" style="position:absolute;left:0;text-align:left;margin-left:150.8pt;margin-top:258.1pt;width:93.2pt;height:45.45pt;z-index:251101184;visibility:visible;mso-wrap-style:square;mso-width-percent:0;mso-height-percent:0;mso-wrap-distance-left:9pt;mso-wrap-distance-top:0;mso-wrap-distance-right:9pt;mso-wrap-distance-bottom:0;mso-position-horizontal:absolute;mso-position-horizontal-relative:text;mso-position-vertical:absolute;mso-position-vertical-relative:text;mso-width-percent:0;mso-height-percent:0;mso-width-relative:margin;mso-height-relative:margin;v-text-anchor:top" o:gfxdata="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" filled="f" stroked="f" strokeweight=".5pt">
+              <v:shape w14:anchorId="3848D908" id="Text Box 42" o:spid="_x0000_s1043" type="#_x0000_t202" style="position:absolute;left:0;text-align:left;margin-left:150.8pt;margin-top:258.1pt;width:93.2pt;height:45.45pt;z-index:251057664;visibility:visible;mso-wrap-style:square;mso-width-percent:0;mso-height-percent:0;mso-wrap-distance-left:9pt;mso-wrap-distance-top:0;mso-wrap-distance-right:9pt;mso-wrap-distance-bottom:0;mso-position-horizontal:absolute;mso-position-horizontal-relative:text;mso-position-vertical:absolute;mso-position-vertical-relative:text;mso-width-percent:0;mso-height-percent:0;mso-width-relative:margin;mso-height-relative:margin;v-text-anchor:top" o:gfxdata="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" filled="f" stroked="f" strokeweight=".5pt">
                 <v:textbox>
                   <w:txbxContent>
                     <w:p>
@@ -4156,7 +4156,7 @@
         <mc:AlternateContent>
           <mc:Choice Requires="wps">
             <w:drawing>
-              <wp:anchor distT="0" distB="0" distL="114300" distR="114300" simplePos="0" relativeHeight="250689536" behindDoc="0" locked="0" layoutInCell="1" allowOverlap="1" wp14:anchorId="150F33FC" wp14:editId="4F2A8B8D">
+              <wp:anchor distT="0" distB="0" distL="114300" distR="114300" simplePos="0" relativeHeight="250646016" behindDoc="0" locked="0" layoutInCell="1" allowOverlap="1" wp14:anchorId="150F33FC" wp14:editId="4F2A8B8D">
                 <wp:simplePos x="0" y="0"/>
                 <wp:positionH relativeFrom="column">
                   <wp:posOffset>347345</wp:posOffset>
@@ -4229,7 +4229,7 @@
           </mc:Choice>
           <mc:Fallback>
             <w:pict>
-              <v:oval w14:anchorId="150F33FC" id="Oval 39" o:spid="_x0000_s1044" style="position:absolute;left:0;text-align:left;margin-left:27.35pt;margin-top:272.15pt;width:101.55pt;height:36.2pt;z-index:250689536;visibility:visible;mso-wrap-style:square;mso-wrap-distance-left:9pt;mso-wrap-distance-top:0;mso-wrap-distance-right:9pt;mso-wrap-distance-bottom:0;mso-position-horizontal:absolute;mso-position-horizontal-relative:text;mso-position-vertical:absolute;mso-position-vertical-relative:text;v-text-anchor:middle" o:gfxdata="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" fillcolor="white [3201]" strokecolor="black [3200]" strokeweight="2pt">
+              <v:oval w14:anchorId="150F33FC" id="Oval 39" o:spid="_x0000_s1044" style="position:absolute;left:0;text-align:left;margin-left:27.35pt;margin-top:272.15pt;width:101.55pt;height:36.2pt;z-index:250646016;visibility:visible;mso-wrap-style:square;mso-wrap-distance-left:9pt;mso-wrap-distance-top:0;mso-wrap-distance-right:9pt;mso-wrap-distance-bottom:0;mso-position-horizontal:absolute;mso-position-horizontal-relative:text;mso-position-vertical:absolute;mso-position-vertical-relative:text;v-text-anchor:middle" o:gfxdata="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" fillcolor="white [3201]" strokecolor="black [3200]" strokeweight="2pt">
                 <v:textbox>
                   <w:txbxContent>
                     <w:p>
@@ -4262,7 +4262,7 @@
         <mc:AlternateContent>
           <mc:Choice Requires="wps">
             <w:drawing>
-              <wp:anchor distT="0" distB="0" distL="114300" distR="114300" simplePos="0" relativeHeight="250712064" behindDoc="0" locked="0" layoutInCell="1" allowOverlap="1" wp14:anchorId="49F06ED9" wp14:editId="2E387E69">
+              <wp:anchor distT="0" distB="0" distL="114300" distR="114300" simplePos="0" relativeHeight="250668544" behindDoc="0" locked="0" layoutInCell="1" allowOverlap="1" wp14:anchorId="49F06ED9" wp14:editId="2E387E69">
                 <wp:simplePos x="0" y="0"/>
                 <wp:positionH relativeFrom="column">
                   <wp:posOffset>370668</wp:posOffset>
@@ -4336,7 +4336,7 @@
           </mc:Choice>
           <mc:Fallback>
             <w:pict>
-              <v:shape w14:anchorId="49F06ED9" id="Text Box 40" o:spid="_x0000_s1045" type="#_x0000_t202" style="position:absolute;left:0;text-align:left;margin-left:29.2pt;margin-top:269.5pt;width:93.2pt;height:45.45pt;z-index:250712064;visibility:visible;mso-wrap-style:square;mso-width-percent:0;mso-height-percent:0;mso-wrap-distance-left:9pt;mso-wrap-distance-top:0;mso-wrap-distance-right:9pt;mso-wrap-distance-bottom:0;mso-position-horizontal:absolute;mso-position-horizontal-relative:text;mso-position-vertical:absolute;mso-position-vertical-relative:text;mso-width-percent:0;mso-height-percent:0;mso-width-relative:margin;mso-height-relative:margin;v-text-anchor:top" o:gfxdata="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" filled="f" stroked="f" strokeweight=".5pt">
+              <v:shape w14:anchorId="49F06ED9" id="Text Box 40" o:spid="_x0000_s1045" type="#_x0000_t202" style="position:absolute;left:0;text-align:left;margin-left:29.2pt;margin-top:269.5pt;width:93.2pt;height:45.45pt;z-index:250668544;visibility:visible;mso-wrap-style:square;mso-width-percent:0;mso-height-percent:0;mso-wrap-distance-left:9pt;mso-wrap-distance-top:0;mso-wrap-distance-right:9pt;mso-wrap-distance-bottom:0;mso-position-horizontal:absolute;mso-position-horizontal-relative:text;mso-position-vertical:absolute;mso-position-vertical-relative:text;mso-width-percent:0;mso-height-percent:0;mso-width-relative:margin;mso-height-relative:margin;v-text-anchor:top" o:gfxdata="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" filled="f" stroked="f" strokeweight=".5pt">
                 <v:textbox>
                   <w:txbxContent>
                     <w:p>
@@ -4355,7 +4355,7 @@
         <mc:AlternateContent>
           <mc:Choice Requires="wps">
             <w:drawing>
-              <wp:anchor distT="0" distB="0" distL="114300" distR="114300" simplePos="0" relativeHeight="250665984" behindDoc="0" locked="0" layoutInCell="1" allowOverlap="1" wp14:anchorId="528A04A6" wp14:editId="485641FC">
+              <wp:anchor distT="0" distB="0" distL="114300" distR="114300" simplePos="0" relativeHeight="250622464" behindDoc="0" locked="0" layoutInCell="1" allowOverlap="1" wp14:anchorId="528A04A6" wp14:editId="485641FC">
                 <wp:simplePos x="0" y="0"/>
                 <wp:positionH relativeFrom="column">
                   <wp:posOffset>3296920</wp:posOffset>
@@ -4429,7 +4429,7 @@
           </mc:Choice>
           <mc:Fallback>
             <w:pict>
-              <v:shape w14:anchorId="528A04A6" id="Text Box 37" o:spid="_x0000_s1046" type="#_x0000_t202" style="position:absolute;left:0;text-align:left;margin-left:259.6pt;margin-top:443.85pt;width:123.2pt;height:45.45pt;z-index:250665984;visibility:visible;mso-wrap-style:square;mso-width-percent:0;mso-height-percent:0;mso-wrap-distance-left:9pt;mso-wrap-distance-top:0;mso-wrap-distance-right:9pt;mso-wrap-distance-bottom:0;mso-position-horizontal:absolute;mso-position-horizontal-relative:text;mso-position-vertical:absolute;mso-position-vertical-relative:text;mso-width-percent:0;mso-height-percent:0;mso-width-relative:margin;mso-height-relative:margin;v-text-anchor:top" o:gfxdata="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" filled="f" stroked="f" strokeweight=".5pt">
+              <v:shape w14:anchorId="528A04A6" id="Text Box 37" o:spid="_x0000_s1046" type="#_x0000_t202" style="position:absolute;left:0;text-align:left;margin-left:259.6pt;margin-top:443.85pt;width:123.2pt;height:45.45pt;z-index:250622464;visibility:visible;mso-wrap-style:square;mso-width-percent:0;mso-height-percent:0;mso-wrap-distance-left:9pt;mso-wrap-distance-top:0;mso-wrap-distance-right:9pt;mso-wrap-distance-bottom:0;mso-position-horizontal:absolute;mso-position-horizontal-relative:text;mso-position-vertical:absolute;mso-position-vertical-relative:text;mso-width-percent:0;mso-height-percent:0;mso-width-relative:margin;mso-height-relative:margin;v-text-anchor:top" o:gfxdata="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" filled="f" stroked="f" strokeweight=".5pt">
                 <v:textbox>
                   <w:txbxContent>
                     <w:p>
@@ -4452,7 +4452,7 @@
         <mc:AlternateContent>
           <mc:Choice Requires="wps">
             <w:drawing>
-              <wp:anchor distT="0" distB="0" distL="114300" distR="114300" simplePos="0" relativeHeight="250619904" behindDoc="0" locked="0" layoutInCell="1" allowOverlap="1" wp14:anchorId="06C70DEF" wp14:editId="302E3119">
+              <wp:anchor distT="0" distB="0" distL="114300" distR="114300" simplePos="0" relativeHeight="250576384" behindDoc="0" locked="0" layoutInCell="1" allowOverlap="1" wp14:anchorId="06C70DEF" wp14:editId="302E3119">
                 <wp:simplePos x="0" y="0"/>
                 <wp:positionH relativeFrom="column">
                   <wp:posOffset>3432716</wp:posOffset>
@@ -4515,7 +4515,7 @@
                 <v:stroke joinstyle="miter"/>
                 <v:path gradientshapeok="t" o:connecttype="rect" textboxrect="5400,5400,16200,16200"/>
               </v:shapetype>
-              <v:shape id="Diamond 33" o:spid="_x0000_s1047" type="#_x0000_t4" style="position:absolute;left:0;text-align:left;margin-left:270.3pt;margin-top:440.75pt;width:111.3pt;height:52.1pt;z-index:250619904;visibility:visible;mso-wrap-style:square;mso-wrap-distance-left:9pt;mso-wrap-distance-top:0;mso-wrap-distance-right:9pt;mso-wrap-distance-bottom:0;mso-position-horizontal:absolute;mso-position-horizontal-relative:text;mso-position-vertical:absolute;mso-position-vertical-relative:text;v-text-anchor:middle" o:gfxdata="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" fillcolor="white [3201]" strokecolor="black [3200]" strokeweight="2pt">
+              <v:shape id="Diamond 33" o:spid="_x0000_s1047" type="#_x0000_t4" style="position:absolute;left:0;text-align:left;margin-left:270.3pt;margin-top:440.75pt;width:111.3pt;height:52.1pt;z-index:250576384;visibility:visible;mso-wrap-style:square;mso-wrap-distance-left:9pt;mso-wrap-distance-top:0;mso-wrap-distance-right:9pt;mso-wrap-distance-bottom:0;mso-position-horizontal:absolute;mso-position-horizontal-relative:text;mso-position-vertical:absolute;mso-position-vertical-relative:text;v-text-anchor:middle" o:gfxdata="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" fillcolor="white [3201]" strokecolor="black [3200]" strokeweight="2pt">
                 <v:textbox>
                   <w:txbxContent>
                     <w:p/>
@@ -4557,7 +4557,7 @@
         <mc:AlternateContent>
           <mc:Choice Requires="wps">
             <w:drawing>
-              <wp:anchor distT="0" distB="0" distL="114300" distR="114300" simplePos="0" relativeHeight="250253312" behindDoc="0" locked="0" layoutInCell="1" allowOverlap="1" wp14:anchorId="728C79CA" wp14:editId="771E49AC">
+              <wp:anchor distT="0" distB="0" distL="114300" distR="114300" simplePos="0" relativeHeight="250209792" behindDoc="0" locked="0" layoutInCell="1" allowOverlap="1" wp14:anchorId="728C79CA" wp14:editId="771E49AC">
                 <wp:simplePos x="0" y="0"/>
                 <wp:positionH relativeFrom="column">
                   <wp:posOffset>567012</wp:posOffset>
@@ -4642,7 +4642,7 @@
           </mc:Choice>
           <mc:Fallback>
             <w:pict>
-              <v:shape w14:anchorId="728C79CA" id="Text Box 14" o:spid="_x0000_s1048" type="#_x0000_t202" style="position:absolute;left:0;text-align:left;margin-left:44.65pt;margin-top:254.75pt;width:93.2pt;height:45.5pt;z-index:250253312;visibility:visible;mso-wrap-style:square;mso-width-percent:0;mso-height-percent:0;mso-wrap-distance-left:9pt;mso-wrap-distance-top:0;mso-wrap-distance-right:9pt;mso-wrap-distance-bottom:0;mso-position-horizontal:absolute;mso-position-horizontal-relative:text;mso-position-vertical:absolute;mso-position-vertical-relative:text;mso-width-percent:0;mso-height-percent:0;mso-width-relative:margin;mso-height-relative:margin;v-text-anchor:top" o:gfxdata="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" filled="f" stroked="f" strokeweight=".5pt">
+              <v:shape w14:anchorId="728C79CA" id="Text Box 14" o:spid="_x0000_s1048" type="#_x0000_t202" style="position:absolute;left:0;text-align:left;margin-left:44.65pt;margin-top:254.75pt;width:93.2pt;height:45.5pt;z-index:250209792;visibility:visible;mso-wrap-style:square;mso-width-percent:0;mso-height-percent:0;mso-wrap-distance-left:9pt;mso-wrap-distance-top:0;mso-wrap-distance-right:9pt;mso-wrap-distance-bottom:0;mso-position-horizontal:absolute;mso-position-horizontal-relative:text;mso-position-vertical:absolute;mso-position-vertical-relative:text;mso-width-percent:0;mso-height-percent:0;mso-width-relative:margin;mso-height-relative:margin;v-text-anchor:top" o:gfxdata="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" filled="f" stroked="f" strokeweight=".5pt">
                 <v:textbox>
                   <w:txbxContent>
                     <w:p>
@@ -4676,7 +4676,7 @@
         <mc:AlternateContent>
           <mc:Choice Requires="wps">
             <w:drawing>
-              <wp:anchor distT="0" distB="0" distL="114300" distR="114300" simplePos="0" relativeHeight="250234880" behindDoc="0" locked="0" layoutInCell="1" allowOverlap="1" wp14:anchorId="542B52CA" wp14:editId="5FFD3129">
+              <wp:anchor distT="0" distB="0" distL="114300" distR="114300" simplePos="0" relativeHeight="250191360" behindDoc="0" locked="0" layoutInCell="1" allowOverlap="1" wp14:anchorId="542B52CA" wp14:editId="5FFD3129">
                 <wp:simplePos x="0" y="0"/>
                 <wp:positionH relativeFrom="column">
                   <wp:posOffset>4128610</wp:posOffset>
@@ -4750,7 +4750,7 @@
           </mc:Choice>
           <mc:Fallback>
             <w:pict>
-              <v:shape w14:anchorId="542B52CA" id="Text Box 12" o:spid="_x0000_s1049" type="#_x0000_t202" style="position:absolute;left:0;text-align:left;margin-left:325.1pt;margin-top:253.9pt;width:93.2pt;height:45.5pt;z-index:250234880;visibility:visible;mso-wrap-style:square;mso-width-percent:0;mso-height-percent:0;mso-wrap-distance-left:9pt;mso-wrap-distance-top:0;mso-wrap-distance-right:9pt;mso-wrap-distance-bottom:0;mso-position-horizontal:absolute;mso-position-horizontal-relative:text;mso-position-vertical:absolute;mso-position-vertical-relative:text;mso-width-percent:0;mso-height-percent:0;mso-width-relative:margin;mso-height-relative:margin;v-text-anchor:top" o:gfxdata="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" filled="f" stroked="f" strokeweight=".5pt">
+              <v:shape w14:anchorId="542B52CA" id="Text Box 12" o:spid="_x0000_s1049" type="#_x0000_t202" style="position:absolute;left:0;text-align:left;margin-left:325.1pt;margin-top:253.9pt;width:93.2pt;height:45.5pt;z-index:250191360;visibility:visible;mso-wrap-style:square;mso-width-percent:0;mso-height-percent:0;mso-wrap-distance-left:9pt;mso-wrap-distance-top:0;mso-wrap-distance-right:9pt;mso-wrap-distance-bottom:0;mso-position-horizontal:absolute;mso-position-horizontal-relative:text;mso-position-vertical:absolute;mso-position-vertical-relative:text;mso-width-percent:0;mso-height-percent:0;mso-width-relative:margin;mso-height-relative:margin;v-text-anchor:top" o:gfxdata="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" filled="f" stroked="f" strokeweight=".5pt">
                 <v:textbox>
                   <w:txbxContent>
                     <w:p>
@@ -4773,7 +4773,7 @@
         <mc:AlternateContent>
           <mc:Choice Requires="wps">
             <w:drawing>
-              <wp:anchor distT="0" distB="0" distL="114300" distR="114300" simplePos="0" relativeHeight="250229760" behindDoc="0" locked="0" layoutInCell="1" allowOverlap="1" wp14:anchorId="5DBE972C" wp14:editId="0F53DE78">
+              <wp:anchor distT="0" distB="0" distL="114300" distR="114300" simplePos="0" relativeHeight="250186240" behindDoc="0" locked="0" layoutInCell="1" allowOverlap="1" wp14:anchorId="5DBE972C" wp14:editId="0F53DE78">
                 <wp:simplePos x="0" y="0"/>
                 <wp:positionH relativeFrom="column">
                   <wp:posOffset>4105844</wp:posOffset>
@@ -4846,7 +4846,7 @@
           </mc:Choice>
           <mc:Fallback>
             <w:pict>
-              <v:oval w14:anchorId="5DBE972C" id="Oval 11" o:spid="_x0000_s1050" style="position:absolute;left:0;text-align:left;margin-left:323.3pt;margin-top:256.6pt;width:101.6pt;height:36.2pt;z-index:250229760;visibility:visible;mso-wrap-style:square;mso-wrap-distance-left:9pt;mso-wrap-distance-top:0;mso-wrap-distance-right:9pt;mso-wrap-distance-bottom:0;mso-position-horizontal:absolute;mso-position-horizontal-relative:text;mso-position-vertical:absolute;mso-position-vertical-relative:text;v-text-anchor:middle" o:gfxdata="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" fillcolor="white [3201]" strokecolor="black [3200]" strokeweight="2pt">
+              <v:oval w14:anchorId="5DBE972C" id="Oval 11" o:spid="_x0000_s1050" style="position:absolute;left:0;text-align:left;margin-left:323.3pt;margin-top:256.6pt;width:101.6pt;height:36.2pt;z-index:250186240;visibility:visible;mso-wrap-style:square;mso-wrap-distance-left:9pt;mso-wrap-distance-top:0;mso-wrap-distance-right:9pt;mso-wrap-distance-bottom:0;mso-position-horizontal:absolute;mso-position-horizontal-relative:text;mso-position-vertical:absolute;mso-position-vertical-relative:text;v-text-anchor:middle" o:gfxdata="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" fillcolor="white [3201]" strokecolor="black [3200]" strokeweight="2pt">
                 <v:textbox>
                   <w:txbxContent>
                     <w:p>
@@ -4887,7 +4887,7 @@
         <mc:AlternateContent>
           <mc:Choice Requires="wps">
             <w:drawing>
-              <wp:anchor distT="0" distB="0" distL="114300" distR="114300" simplePos="0" relativeHeight="250515456" behindDoc="0" locked="0" layoutInCell="1" allowOverlap="1" wp14:anchorId="0633792D" wp14:editId="1F8A5CA4">
+              <wp:anchor distT="0" distB="0" distL="114300" distR="114300" simplePos="0" relativeHeight="250472960" behindDoc="0" locked="0" layoutInCell="1" allowOverlap="1" wp14:anchorId="0633792D" wp14:editId="1F8A5CA4">
                 <wp:simplePos x="0" y="0"/>
                 <wp:positionH relativeFrom="column">
                   <wp:posOffset>3400822</wp:posOffset>
@@ -4936,7 +4936,7 @@
           </mc:Choice>
           <mc:Fallback>
             <w:pict>
-              <v:line w14:anchorId="05BA634C" id="Straight Connector 26" o:spid="_x0000_s1026" style="position:absolute;flip:y;z-index:250515456;visibility:visible;mso-wrap-style:square;mso-wrap-distance-left:9pt;mso-wrap-distance-top:0;mso-wrap-distance-right:9pt;mso-wrap-distance-bottom:0;mso-position-horizontal:absolute;mso-position-horizontal-relative:text;mso-position-vertical:absolute;mso-position-vertical-relative:text" from="267.8pt,16.45pt" to="324.25pt,18.2pt" o:gfxdata="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" strokecolor="black [3200]" strokeweight="2pt">
+              <v:line w14:anchorId="5F13D5E8" id="Straight Connector 26" o:spid="_x0000_s1026" style="position:absolute;flip:y;z-index:250472960;visibility:visible;mso-wrap-style:square;mso-wrap-distance-left:9pt;mso-wrap-distance-top:0;mso-wrap-distance-right:9pt;mso-wrap-distance-bottom:0;mso-position-horizontal:absolute;mso-position-horizontal-relative:text;mso-position-vertical:absolute;mso-position-vertical-relative:text" from="267.8pt,16.45pt" to="324.25pt,18.2pt" o:gfxdata="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" strokecolor="black [3200]" strokeweight="2pt">
                 <v:shadow on="t" color="black" opacity="24903f" origin=",.5" offset="0,.55556mm"/>
               </v:line>
             </w:pict>
@@ -4951,7 +4951,7 @@
         <mc:AlternateContent>
           <mc:Choice Requires="wps">
             <w:drawing>
-              <wp:anchor distT="0" distB="0" distL="114300" distR="114300" simplePos="0" relativeHeight="250551296" behindDoc="0" locked="0" layoutInCell="1" allowOverlap="1" wp14:anchorId="3F1FB27A" wp14:editId="1A10B827">
+              <wp:anchor distT="0" distB="0" distL="114300" distR="114300" simplePos="0" relativeHeight="250507776" behindDoc="0" locked="0" layoutInCell="1" allowOverlap="1" wp14:anchorId="3F1FB27A" wp14:editId="1A10B827">
                 <wp:simplePos x="0" y="0"/>
                 <wp:positionH relativeFrom="column">
                   <wp:posOffset>1833837</wp:posOffset>
@@ -5000,7 +5000,7 @@
           </mc:Choice>
           <mc:Fallback>
             <w:pict>
-              <v:line w14:anchorId="2D3D83FB" id="Straight Connector 25" o:spid="_x0000_s1026" style="position:absolute;z-index:250551296;visibility:visible;mso-wrap-style:square;mso-wrap-distance-left:9pt;mso-wrap-distance-top:0;mso-wrap-distance-right:9pt;mso-wrap-distance-bottom:0;mso-position-horizontal:absolute;mso-position-horizontal-relative:text;mso-position-vertical:absolute;mso-position-vertical-relative:text" from="144.4pt,17.3pt" to="199.65pt,18.2pt" o:gfxdata="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" strokecolor="black [3200]" strokeweight="2pt">
+              <v:line w14:anchorId="14BD1338" id="Straight Connector 25" o:spid="_x0000_s1026" style="position:absolute;z-index:250507776;visibility:visible;mso-wrap-style:square;mso-wrap-distance-left:9pt;mso-wrap-distance-top:0;mso-wrap-distance-right:9pt;mso-wrap-distance-bottom:0;mso-position-horizontal:absolute;mso-position-horizontal-relative:text;mso-position-vertical:absolute;mso-position-vertical-relative:text" from="144.4pt,17.3pt" to="199.65pt,18.2pt" o:gfxdata="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" strokecolor="black [3200]" strokeweight="2pt">
                 <v:shadow on="t" color="black" opacity="24903f" origin=",.5" offset="0,.55556mm"/>
               </v:line>
             </w:pict>
@@ -5011,7 +5011,7 @@
         <mc:AlternateContent>
           <mc:Choice Requires="wps">
             <w:drawing>
-              <wp:anchor distT="0" distB="0" distL="114300" distR="114300" simplePos="0" relativeHeight="250246144" behindDoc="0" locked="0" layoutInCell="1" allowOverlap="1" wp14:anchorId="7E517437" wp14:editId="0E7568F8">
+              <wp:anchor distT="0" distB="0" distL="114300" distR="114300" simplePos="0" relativeHeight="250202624" behindDoc="0" locked="0" layoutInCell="1" allowOverlap="1" wp14:anchorId="7E517437" wp14:editId="0E7568F8">
                 <wp:simplePos x="0" y="0"/>
                 <wp:positionH relativeFrom="column">
                   <wp:posOffset>544152</wp:posOffset>
@@ -5084,7 +5084,7 @@
           </mc:Choice>
           <mc:Fallback>
             <w:pict>
-              <v:oval w14:anchorId="7E517437" id="Oval 13" o:spid="_x0000_s1051" style="position:absolute;left:0;text-align:left;margin-left:42.85pt;margin-top:0;width:101.6pt;height:36.2pt;z-index:250246144;visibility:visible;mso-wrap-style:square;mso-wrap-distance-left:9pt;mso-wrap-distance-top:0;mso-wrap-distance-right:9pt;mso-wrap-distance-bottom:0;mso-position-horizontal:absolute;mso-position-horizontal-relative:text;mso-position-vertical:absolute;mso-position-vertical-relative:text;v-text-anchor:middle" o:gfxdata="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" fillcolor="white [3201]" strokecolor="black [3200]" strokeweight="2pt">
+              <v:oval w14:anchorId="7E517437" id="Oval 13" o:spid="_x0000_s1051" style="position:absolute;left:0;text-align:left;margin-left:42.85pt;margin-top:0;width:101.6pt;height:36.2pt;z-index:250202624;visibility:visible;mso-wrap-style:square;mso-wrap-distance-left:9pt;mso-wrap-distance-top:0;mso-wrap-distance-right:9pt;mso-wrap-distance-bottom:0;mso-position-horizontal:absolute;mso-position-horizontal-relative:text;mso-position-vertical:absolute;mso-position-vertical-relative:text;v-text-anchor:middle" o:gfxdata="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" fillcolor="white [3201]" strokecolor="black [3200]" strokeweight="2pt">
                 <v:textbox>
                   <w:txbxContent>
                     <w:p>
@@ -5117,7 +5117,7 @@
         <mc:AlternateContent>
           <mc:Choice Requires="wps">
             <w:drawing>
-              <wp:anchor distT="0" distB="0" distL="114300" distR="114300" simplePos="0" relativeHeight="250155008" behindDoc="0" locked="0" layoutInCell="1" allowOverlap="1" wp14:anchorId="57FDE773" wp14:editId="4948996E">
+              <wp:anchor distT="0" distB="0" distL="114300" distR="114300" simplePos="0" relativeHeight="250111488" behindDoc="0" locked="0" layoutInCell="1" allowOverlap="1" wp14:anchorId="57FDE773" wp14:editId="4948996E">
                 <wp:simplePos x="0" y="0"/>
                 <wp:positionH relativeFrom="column">
                   <wp:posOffset>2519680</wp:posOffset>
@@ -5189,7 +5189,7 @@
           </mc:Choice>
           <mc:Fallback>
             <w:pict>
-              <v:rect w14:anchorId="57FDE773" id="Rectangle 4" o:spid="_x0000_s1052" style="position:absolute;left:0;text-align:left;margin-left:198.4pt;margin-top:.25pt;width:69.45pt;height:42.55pt;z-index:250155008;visibility:visible;mso-wrap-style:square;mso-width-percent:0;mso-height-percent:0;mso-wrap-distance-left:9pt;mso-wrap-distance-top:0;mso-wrap-distance-right:9pt;mso-wrap-distance-bottom:0;mso-position-horizontal:absolute;mso-position-horizontal-relative:text;mso-position-vertical:absolute;mso-position-vertical-relative:text;mso-width-percent:0;mso-height-percent:0;mso-width-relative:margin;mso-height-relative:margin;v-text-anchor:top" o:gfxdata="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" fillcolor="white [3201]" strokecolor="black [3200]" strokeweight="2pt">
+              <v:rect w14:anchorId="57FDE773" id="Rectangle 4" o:spid="_x0000_s1052" style="position:absolute;left:0;text-align:left;margin-left:198.4pt;margin-top:.25pt;width:69.45pt;height:42.55pt;z-index:250111488;visibility:visible;mso-wrap-style:square;mso-width-percent:0;mso-height-percent:0;mso-wrap-distance-left:9pt;mso-wrap-distance-top:0;mso-wrap-distance-right:9pt;mso-wrap-distance-bottom:0;mso-position-horizontal:absolute;mso-position-horizontal-relative:text;mso-position-vertical:absolute;mso-position-vertical-relative:text;mso-width-percent:0;mso-height-percent:0;mso-width-relative:margin;mso-height-relative:margin;v-text-anchor:top" o:gfxdata="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" fillcolor="white [3201]" strokecolor="black [3200]" strokeweight="2pt">
                 <v:textbox>
                   <w:txbxContent>
                     <w:p>
@@ -5217,7 +5217,7 @@
         <mc:AlternateContent>
           <mc:Choice Requires="wps">
             <w:drawing>
-              <wp:anchor distT="0" distB="0" distL="114300" distR="114300" simplePos="0" relativeHeight="250553344" behindDoc="0" locked="0" layoutInCell="1" allowOverlap="1" wp14:anchorId="250FEFA2" wp14:editId="0132F8AA">
+              <wp:anchor distT="0" distB="0" distL="114300" distR="114300" simplePos="0" relativeHeight="250509824" behindDoc="0" locked="0" layoutInCell="1" allowOverlap="1" wp14:anchorId="250FEFA2" wp14:editId="0132F8AA">
                 <wp:simplePos x="0" y="0"/>
                 <wp:positionH relativeFrom="column">
                   <wp:posOffset>3399547</wp:posOffset>
@@ -5272,7 +5272,7 @@
           </mc:Choice>
           <mc:Fallback>
             <w:pict>
-              <v:line w14:anchorId="315266B6" id="Straight Connector 30" o:spid="_x0000_s1026" style="position:absolute;flip:x y;z-index:250553344;visibility:visible;mso-wrap-style:square;mso-width-percent:0;mso-height-percent:0;mso-wrap-distance-left:9pt;mso-wrap-distance-top:0;mso-wrap-distance-right:9pt;mso-wrap-distance-bottom:0;mso-position-horizontal:absolute;mso-position-horizontal-relative:text;mso-position-vertical:absolute;mso-position-vertical-relative:text;mso-width-percent:0;mso-height-percent:0;mso-width-relative:margin;mso-height-relative:margin" from="267.7pt,2.45pt" to="322.9pt,18.35pt" o:gfxdata="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" strokecolor="black [3200]" strokeweight="2pt">
+              <v:line w14:anchorId="267B51E6" id="Straight Connector 30" o:spid="_x0000_s1026" style="position:absolute;flip:x y;z-index:250509824;visibility:visible;mso-wrap-style:square;mso-width-percent:0;mso-height-percent:0;mso-wrap-distance-left:9pt;mso-wrap-distance-top:0;mso-wrap-distance-right:9pt;mso-wrap-distance-bottom:0;mso-position-horizontal:absolute;mso-position-horizontal-relative:text;mso-position-vertical:absolute;mso-position-vertical-relative:text;mso-width-percent:0;mso-height-percent:0;mso-width-relative:margin;mso-height-relative:margin" from="267.7pt,2.45pt" to="322.9pt,18.35pt" o:gfxdata="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" strokecolor="black [3200]" strokeweight="2pt">
                 <v:shadow on="t" color="black" opacity="24903f" origin=",.5" offset="0,.55556mm"/>
               </v:line>
             </w:pict>
@@ -5283,7 +5283,7 @@
         <mc:AlternateContent>
           <mc:Choice Requires="wps">
             <w:drawing>
-              <wp:anchor distT="0" distB="0" distL="114300" distR="114300" simplePos="0" relativeHeight="250435584" behindDoc="0" locked="0" layoutInCell="1" allowOverlap="1" wp14:anchorId="53152309" wp14:editId="1B7A5439">
+              <wp:anchor distT="0" distB="0" distL="114300" distR="114300" simplePos="0" relativeHeight="250392064" behindDoc="0" locked="0" layoutInCell="1" allowOverlap="1" wp14:anchorId="53152309" wp14:editId="1B7A5439">
                 <wp:simplePos x="0" y="0"/>
                 <wp:positionH relativeFrom="column">
                   <wp:posOffset>600075</wp:posOffset>
@@ -5357,7 +5357,7 @@
           </mc:Choice>
           <mc:Fallback>
             <w:pict>
-              <v:shape w14:anchorId="53152309" id="Text Box 20" o:spid="_x0000_s1053" type="#_x0000_t202" style="position:absolute;left:0;text-align:left;margin-left:47.25pt;margin-top:26.55pt;width:93.2pt;height:45.45pt;z-index:250435584;visibility:visible;mso-wrap-style:square;mso-width-percent:0;mso-height-percent:0;mso-wrap-distance-left:9pt;mso-wrap-distance-top:0;mso-wrap-distance-right:9pt;mso-wrap-distance-bottom:0;mso-position-horizontal:absolute;mso-position-horizontal-relative:text;mso-position-vertical:absolute;mso-position-vertical-relative:text;mso-width-percent:0;mso-height-percent:0;mso-width-relative:margin;mso-height-relative:margin;v-text-anchor:top" o:gfxdata="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" filled="f" stroked="f" strokeweight=".5pt">
+              <v:shape w14:anchorId="53152309" id="Text Box 20" o:spid="_x0000_s1053" type="#_x0000_t202" style="position:absolute;left:0;text-align:left;margin-left:47.25pt;margin-top:26.55pt;width:93.2pt;height:45.45pt;z-index:250392064;visibility:visible;mso-wrap-style:square;mso-width-percent:0;mso-height-percent:0;mso-wrap-distance-left:9pt;mso-wrap-distance-top:0;mso-wrap-distance-right:9pt;mso-wrap-distance-bottom:0;mso-position-horizontal:absolute;mso-position-horizontal-relative:text;mso-position-vertical:absolute;mso-position-vertical-relative:text;mso-width-percent:0;mso-height-percent:0;mso-width-relative:margin;mso-height-relative:margin;v-text-anchor:top" o:gfxdata="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" filled="f" stroked="f" strokeweight=".5pt">
                 <v:textbox>
                   <w:txbxContent>
                     <w:p>
@@ -5376,7 +5376,7 @@
         <mc:AlternateContent>
           <mc:Choice Requires="wps">
             <w:drawing>
-              <wp:anchor distT="0" distB="0" distL="114300" distR="114300" simplePos="0" relativeHeight="250419200" behindDoc="0" locked="0" layoutInCell="1" allowOverlap="1" wp14:anchorId="1A578F15" wp14:editId="3EFDC69B">
+              <wp:anchor distT="0" distB="0" distL="114300" distR="114300" simplePos="0" relativeHeight="250375680" behindDoc="0" locked="0" layoutInCell="1" allowOverlap="1" wp14:anchorId="1A578F15" wp14:editId="3EFDC69B">
                 <wp:simplePos x="0" y="0"/>
                 <wp:positionH relativeFrom="column">
                   <wp:posOffset>577811</wp:posOffset>
@@ -5449,7 +5449,7 @@
           </mc:Choice>
           <mc:Fallback>
             <w:pict>
-              <v:oval w14:anchorId="1A578F15" id="Oval 19" o:spid="_x0000_s1054" style="position:absolute;left:0;text-align:left;margin-left:45.5pt;margin-top:29.25pt;width:101.6pt;height:36.2pt;z-index:250419200;visibility:visible;mso-wrap-style:square;mso-wrap-distance-left:9pt;mso-wrap-distance-top:0;mso-wrap-distance-right:9pt;mso-wrap-distance-bottom:0;mso-position-horizontal:absolute;mso-position-horizontal-relative:text;mso-position-vertical:absolute;mso-position-vertical-relative:text;v-text-anchor:middle" o:gfxdata="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" fillcolor="white [3201]" strokecolor="black [3200]" strokeweight="2pt">
+              <v:oval w14:anchorId="1A578F15" id="Oval 19" o:spid="_x0000_s1054" style="position:absolute;left:0;text-align:left;margin-left:45.5pt;margin-top:29.25pt;width:101.6pt;height:36.2pt;z-index:250375680;visibility:visible;mso-wrap-style:square;mso-wrap-distance-left:9pt;mso-wrap-distance-top:0;mso-wrap-distance-right:9pt;mso-wrap-distance-bottom:0;mso-position-horizontal:absolute;mso-position-horizontal-relative:text;mso-position-vertical:absolute;mso-position-vertical-relative:text;v-text-anchor:middle" o:gfxdata="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" fillcolor="white [3201]" strokecolor="black [3200]" strokeweight="2pt">
                 <v:textbox>
                   <w:txbxContent>
                     <w:p>
@@ -5478,7 +5478,7 @@
         <mc:AlternateContent>
           <mc:Choice Requires="wps">
             <w:drawing>
-              <wp:anchor distT="0" distB="0" distL="114300" distR="114300" simplePos="0" relativeHeight="250324992" behindDoc="0" locked="0" layoutInCell="1" allowOverlap="1" wp14:anchorId="49042BBA" wp14:editId="28B8FA9E">
+              <wp:anchor distT="0" distB="0" distL="114300" distR="114300" simplePos="0" relativeHeight="250281472" behindDoc="0" locked="0" layoutInCell="1" allowOverlap="1" wp14:anchorId="49042BBA" wp14:editId="28B8FA9E">
                 <wp:simplePos x="0" y="0"/>
                 <wp:positionH relativeFrom="column">
                   <wp:posOffset>4100830</wp:posOffset>
@@ -5552,7 +5552,7 @@
           </mc:Choice>
           <mc:Fallback>
             <w:pict>
-              <v:shape w14:anchorId="49042BBA" id="Text Box 16" o:spid="_x0000_s1055" type="#_x0000_t202" style="position:absolute;left:0;text-align:left;margin-left:322.9pt;margin-top:2.55pt;width:93.2pt;height:45.45pt;z-index:250324992;visibility:visible;mso-wrap-style:square;mso-width-percent:0;mso-height-percent:0;mso-wrap-distance-left:9pt;mso-wrap-distance-top:0;mso-wrap-distance-right:9pt;mso-wrap-distance-bottom:0;mso-position-horizontal:absolute;mso-position-horizontal-relative:text;mso-position-vertical:absolute;mso-position-vertical-relative:text;mso-width-percent:0;mso-height-percent:0;mso-width-relative:margin;mso-height-relative:margin;v-text-anchor:top" o:gfxdata="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" filled="f" stroked="f" strokeweight=".5pt">
+              <v:shape w14:anchorId="49042BBA" id="Text Box 16" o:spid="_x0000_s1055" type="#_x0000_t202" style="position:absolute;left:0;text-align:left;margin-left:322.9pt;margin-top:2.55pt;width:93.2pt;height:45.45pt;z-index:250281472;visibility:visible;mso-wrap-style:square;mso-width-percent:0;mso-height-percent:0;mso-wrap-distance-left:9pt;mso-wrap-distance-top:0;mso-wrap-distance-right:9pt;mso-wrap-distance-bottom:0;mso-position-horizontal:absolute;mso-position-horizontal-relative:text;mso-position-vertical:absolute;mso-position-vertical-relative:text;mso-width-percent:0;mso-height-percent:0;mso-width-relative:margin;mso-height-relative:margin;v-text-anchor:top" o:gfxdata="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" filled="f" stroked="f" strokeweight=".5pt">
                 <v:textbox>
                   <w:txbxContent>
                     <w:p>
@@ -5571,7 +5571,7 @@
         <mc:AlternateContent>
           <mc:Choice Requires="wps">
             <w:drawing>
-              <wp:anchor distT="0" distB="0" distL="114300" distR="114300" simplePos="0" relativeHeight="250289152" behindDoc="0" locked="0" layoutInCell="1" allowOverlap="1" wp14:anchorId="79A67B0A" wp14:editId="5B735A83">
+              <wp:anchor distT="0" distB="0" distL="114300" distR="114300" simplePos="0" relativeHeight="250245632" behindDoc="0" locked="0" layoutInCell="1" allowOverlap="1" wp14:anchorId="79A67B0A" wp14:editId="5B735A83">
                 <wp:simplePos x="0" y="0"/>
                 <wp:positionH relativeFrom="column">
                   <wp:posOffset>4078336</wp:posOffset>
@@ -5644,7 +5644,7 @@
           </mc:Choice>
           <mc:Fallback>
             <w:pict>
-              <v:oval w14:anchorId="79A67B0A" id="Oval 15" o:spid="_x0000_s1056" style="position:absolute;left:0;text-align:left;margin-left:321.15pt;margin-top:5.2pt;width:101.6pt;height:36.2pt;z-index:250289152;visibility:visible;mso-wrap-style:square;mso-wrap-distance-left:9pt;mso-wrap-distance-top:0;mso-wrap-distance-right:9pt;mso-wrap-distance-bottom:0;mso-position-horizontal:absolute;mso-position-horizontal-relative:text;mso-position-vertical:absolute;mso-position-vertical-relative:text;v-text-anchor:middle" o:gfxdata="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" fillcolor="white [3201]" strokecolor="black [3200]" strokeweight="2pt">
+              <v:oval w14:anchorId="79A67B0A" id="Oval 15" o:spid="_x0000_s1056" style="position:absolute;left:0;text-align:left;margin-left:321.15pt;margin-top:5.2pt;width:101.6pt;height:36.2pt;z-index:250245632;visibility:visible;mso-wrap-style:square;mso-wrap-distance-left:9pt;mso-wrap-distance-top:0;mso-wrap-distance-right:9pt;mso-wrap-distance-bottom:0;mso-position-horizontal:absolute;mso-position-horizontal-relative:text;mso-position-vertical:absolute;mso-position-vertical-relative:text;v-text-anchor:middle" o:gfxdata="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" fillcolor="white [3201]" strokecolor="black [3200]" strokeweight="2pt">
                 <v:textbox>
                   <w:txbxContent>
                     <w:p>
@@ -5677,7 +5677,7 @@
         <mc:AlternateContent>
           <mc:Choice Requires="wps">
             <w:drawing>
-              <wp:anchor distT="0" distB="0" distL="114300" distR="114300" simplePos="0" relativeHeight="250193920" behindDoc="0" locked="0" layoutInCell="1" allowOverlap="1" wp14:anchorId="54E29952" wp14:editId="736428A1">
+              <wp:anchor distT="0" distB="0" distL="114300" distR="114300" simplePos="0" relativeHeight="250150400" behindDoc="0" locked="0" layoutInCell="1" allowOverlap="1" wp14:anchorId="54E29952" wp14:editId="736428A1">
                 <wp:simplePos x="0" y="0"/>
                 <wp:positionH relativeFrom="column">
                   <wp:posOffset>2949934</wp:posOffset>
@@ -5726,7 +5726,7 @@
           </mc:Choice>
           <mc:Fallback>
             <w:pict>
-              <v:line w14:anchorId="16C618FE" id="Straight Connector 8" o:spid="_x0000_s1026" style="position:absolute;flip:x;z-index:250193920;visibility:visible;mso-wrap-style:square;mso-wrap-distance-left:9pt;mso-wrap-distance-top:0;mso-wrap-distance-right:9pt;mso-wrap-distance-bottom:0;mso-position-horizontal:absolute;mso-position-horizontal-relative:text;mso-position-vertical:absolute;mso-position-vertical-relative:text" from="232.3pt,3.6pt" to="234.2pt,33.65pt" o:gfxdata="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" strokecolor="black [3200]" strokeweight="2pt">
+              <v:line w14:anchorId="35846C7E" id="Straight Connector 8" o:spid="_x0000_s1026" style="position:absolute;flip:x;z-index:250150400;visibility:visible;mso-wrap-style:square;mso-wrap-distance-left:9pt;mso-wrap-distance-top:0;mso-wrap-distance-right:9pt;mso-wrap-distance-bottom:0;mso-position-horizontal:absolute;mso-position-horizontal-relative:text;mso-position-vertical:absolute;mso-position-vertical-relative:text" from="232.3pt,3.6pt" to="234.2pt,33.65pt" o:gfxdata="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" strokecolor="black [3200]" strokeweight="2pt">
                 <v:shadow on="t" color="black" opacity="24903f" origin=",.5" offset="0,.55556mm"/>
               </v:line>
             </w:pict>
@@ -5741,7 +5741,7 @@
         <mc:AlternateContent>
           <mc:Choice Requires="wps">
             <w:drawing>
-              <wp:anchor distT="0" distB="0" distL="114300" distR="114300" simplePos="0" relativeHeight="250187776" behindDoc="0" locked="0" layoutInCell="1" allowOverlap="1" wp14:anchorId="6FFDED26" wp14:editId="6477AEE8">
+              <wp:anchor distT="0" distB="0" distL="114300" distR="114300" simplePos="0" relativeHeight="250144256" behindDoc="0" locked="0" layoutInCell="1" allowOverlap="1" wp14:anchorId="6FFDED26" wp14:editId="6477AEE8">
                 <wp:simplePos x="0" y="0"/>
                 <wp:positionH relativeFrom="column">
                   <wp:posOffset>2504164</wp:posOffset>
@@ -5815,7 +5815,7 @@
           </mc:Choice>
           <mc:Fallback>
             <w:pict>
-              <v:shape w14:anchorId="6FFDED26" id="Text Box 7" o:spid="_x0000_s1057" type="#_x0000_t202" style="position:absolute;left:0;text-align:left;margin-left:197.2pt;margin-top:39.25pt;width:63.25pt;height:36.95pt;z-index:250187776;visibility:visible;mso-wrap-style:square;mso-width-percent:0;mso-height-percent:0;mso-wrap-distance-left:9pt;mso-wrap-distance-top:0;mso-wrap-distance-right:9pt;mso-wrap-distance-bottom:0;mso-position-horizontal:absolute;mso-position-horizontal-relative:text;mso-position-vertical:absolute;mso-position-vertical-relative:text;mso-width-percent:0;mso-height-percent:0;mso-width-relative:margin;mso-height-relative:margin;v-text-anchor:top" o:gfxdata="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" filled="f" stroked="f" strokeweight=".5pt">
+              <v:shape w14:anchorId="6FFDED26" id="Text Box 7" o:spid="_x0000_s1057" type="#_x0000_t202" style="position:absolute;left:0;text-align:left;margin-left:197.2pt;margin-top:39.25pt;width:63.25pt;height:36.95pt;z-index:250144256;visibility:visible;mso-wrap-style:square;mso-width-percent:0;mso-height-percent:0;mso-wrap-distance-left:9pt;mso-wrap-distance-top:0;mso-wrap-distance-right:9pt;mso-wrap-distance-bottom:0;mso-position-horizontal:absolute;mso-position-horizontal-relative:text;mso-position-vertical:absolute;mso-position-vertical-relative:text;mso-width-percent:0;mso-height-percent:0;mso-width-relative:margin;mso-height-relative:margin;v-text-anchor:top" o:gfxdata="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" filled="f" stroked="f" strokeweight=".5pt">
                 <v:textbox>
                   <w:txbxContent>
                     <w:p>
@@ -5838,7 +5838,7 @@
         <mc:AlternateContent>
           <mc:Choice Requires="wps">
             <w:drawing>
-              <wp:anchor distT="0" distB="0" distL="114300" distR="114300" simplePos="0" relativeHeight="250180608" behindDoc="0" locked="0" layoutInCell="1" allowOverlap="1" wp14:anchorId="4491266D" wp14:editId="5E7DF563">
+              <wp:anchor distT="0" distB="0" distL="114300" distR="114300" simplePos="0" relativeHeight="250137088" behindDoc="0" locked="0" layoutInCell="1" allowOverlap="1" wp14:anchorId="4491266D" wp14:editId="5E7DF563">
                 <wp:simplePos x="0" y="0"/>
                 <wp:positionH relativeFrom="column">
                   <wp:posOffset>2583594</wp:posOffset>
@@ -5922,7 +5922,7 @@
                   <v:h position="#0,topLeft" xrange="0,21600"/>
                 </v:handles>
               </v:shapetype>
-              <v:shape id="Isosceles Triangle 6" o:spid="_x0000_s1058" type="#_x0000_t5" style="position:absolute;left:0;text-align:left;margin-left:203.45pt;margin-top:33pt;width:56.95pt;height:43.15pt;z-index:250180608;visibility:visible;mso-wrap-style:square;mso-width-percent:0;mso-height-percent:0;mso-wrap-distance-left:9pt;mso-wrap-distance-top:0;mso-wrap-distance-right:9pt;mso-wrap-distance-bottom:0;mso-position-horizontal:absolute;mso-position-horizontal-relative:text;mso-position-vertical:absolute;mso-position-vertical-relative:text;mso-width-percent:0;mso-height-percent:0;mso-width-relative:margin;mso-height-relative:margin;v-text-anchor:middle" o:gfxdata="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" fillcolor="white [3201]" strokecolor="black [3200]" strokeweight="2pt">
+              <v:shape id="Isosceles Triangle 6" o:spid="_x0000_s1058" type="#_x0000_t5" style="position:absolute;left:0;text-align:left;margin-left:203.45pt;margin-top:33pt;width:56.95pt;height:43.15pt;z-index:250137088;visibility:visible;mso-wrap-style:square;mso-width-percent:0;mso-height-percent:0;mso-wrap-distance-left:9pt;mso-wrap-distance-top:0;mso-wrap-distance-right:9pt;mso-wrap-distance-bottom:0;mso-position-horizontal:absolute;mso-position-horizontal-relative:text;mso-position-vertical:absolute;mso-position-vertical-relative:text;mso-width-percent:0;mso-height-percent:0;mso-width-relative:margin;mso-height-relative:margin;v-text-anchor:middle" o:gfxdata="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" fillcolor="white [3201]" strokecolor="black [3200]" strokeweight="2pt">
                 <v:textbox>
                   <w:txbxContent>
                     <w:p>
@@ -5953,7 +5953,7 @@
         <mc:AlternateContent>
           <mc:Choice Requires="wps">
             <w:drawing>
-              <wp:anchor distT="0" distB="0" distL="114300" distR="114300" simplePos="0" relativeHeight="250516480" behindDoc="0" locked="0" layoutInCell="1" allowOverlap="1" wp14:anchorId="76A9A5AA" wp14:editId="213BC184">
+              <wp:anchor distT="0" distB="0" distL="114300" distR="114300" simplePos="0" relativeHeight="250473984" behindDoc="0" locked="0" layoutInCell="1" allowOverlap="1" wp14:anchorId="76A9A5AA" wp14:editId="213BC184">
                 <wp:simplePos x="0" y="0"/>
                 <wp:positionH relativeFrom="column">
                   <wp:posOffset>1295867</wp:posOffset>
@@ -6002,7 +6002,7 @@
           </mc:Choice>
           <mc:Fallback>
             <w:pict>
-              <v:line w14:anchorId="674920BE" id="Straight Connector 27" o:spid="_x0000_s1026" style="position:absolute;z-index:250516480;visibility:visible;mso-wrap-style:square;mso-wrap-distance-left:9pt;mso-wrap-distance-top:0;mso-wrap-distance-right:9pt;mso-wrap-distance-bottom:0;mso-position-horizontal:absolute;mso-position-horizontal-relative:text;mso-position-vertical:absolute;mso-position-vertical-relative:text" from="102.05pt,26.45pt" to="106.9pt,52.5pt" o:gfxdata="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" strokecolor="black [3200]" strokeweight="2pt">
+              <v:line w14:anchorId="0652D4E4" id="Straight Connector 27" o:spid="_x0000_s1026" style="position:absolute;z-index:250473984;visibility:visible;mso-wrap-style:square;mso-wrap-distance-left:9pt;mso-wrap-distance-top:0;mso-wrap-distance-right:9pt;mso-wrap-distance-bottom:0;mso-position-horizontal:absolute;mso-position-horizontal-relative:text;mso-position-vertical:absolute;mso-position-vertical-relative:text" from="102.05pt,26.45pt" to="106.9pt,52.5pt" o:gfxdata="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" strokecolor="black [3200]" strokeweight="2pt">
                 <v:shadow on="t" color="black" opacity="24903f" origin=",.5" offset="0,.55556mm"/>
               </v:line>
             </w:pict>
@@ -6017,7 +6017,7 @@
         <mc:AlternateContent>
           <mc:Choice Requires="wps">
             <w:drawing>
-              <wp:anchor distT="0" distB="0" distL="114300" distR="114300" simplePos="0" relativeHeight="250222592" behindDoc="0" locked="0" layoutInCell="1" allowOverlap="1" wp14:anchorId="6EC37FF1" wp14:editId="0C7BA3AC">
+              <wp:anchor distT="0" distB="0" distL="114300" distR="114300" simplePos="0" relativeHeight="250179072" behindDoc="0" locked="0" layoutInCell="1" allowOverlap="1" wp14:anchorId="6EC37FF1" wp14:editId="0C7BA3AC">
                 <wp:simplePos x="0" y="0"/>
                 <wp:positionH relativeFrom="column">
                   <wp:posOffset>2146852</wp:posOffset>
@@ -6066,7 +6066,7 @@
           </mc:Choice>
           <mc:Fallback>
             <w:pict>
-              <v:line w14:anchorId="176C6BE8" id="Straight Connector 10" o:spid="_x0000_s1026" style="position:absolute;flip:x;z-index:250222592;visibility:visible;mso-wrap-style:square;mso-wrap-distance-left:9pt;mso-wrap-distance-top:0;mso-wrap-distance-right:9pt;mso-wrap-distance-bottom:0;mso-position-horizontal:absolute;mso-position-horizontal-relative:text;mso-position-vertical:absolute;mso-position-vertical-relative:text" from="169.05pt,37.25pt" to="204.1pt,52.9pt" o:gfxdata="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" strokecolor="black [3200]" strokeweight="2pt">
+              <v:line w14:anchorId="4BB1A01F" id="Straight Connector 10" o:spid="_x0000_s1026" style="position:absolute;flip:x;z-index:250179072;visibility:visible;mso-wrap-style:square;mso-wrap-distance-left:9pt;mso-wrap-distance-top:0;mso-wrap-distance-right:9pt;mso-wrap-distance-bottom:0;mso-position-horizontal:absolute;mso-position-horizontal-relative:text;mso-position-vertical:absolute;mso-position-vertical-relative:text" from="169.05pt,37.25pt" to="204.1pt,52.9pt" o:gfxdata="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" strokecolor="black [3200]" strokeweight="2pt">
                 <v:shadow on="t" color="black" opacity="24903f" origin=",.5" offset="0,.55556mm"/>
               </v:line>
             </w:pict>
@@ -6081,7 +6081,7 @@
         <mc:AlternateContent>
           <mc:Choice Requires="wps">
             <w:drawing>
-              <wp:anchor distT="0" distB="0" distL="114300" distR="114300" simplePos="0" relativeHeight="250208256" behindDoc="0" locked="0" layoutInCell="1" allowOverlap="1" wp14:anchorId="703ECFE7" wp14:editId="7E42B23B">
+              <wp:anchor distT="0" distB="0" distL="114300" distR="114300" simplePos="0" relativeHeight="250164736" behindDoc="0" locked="0" layoutInCell="1" allowOverlap="1" wp14:anchorId="703ECFE7" wp14:editId="7E42B23B">
                 <wp:simplePos x="0" y="0"/>
                 <wp:positionH relativeFrom="column">
                   <wp:posOffset>3307301</wp:posOffset>
@@ -6130,7 +6130,7 @@
           </mc:Choice>
           <mc:Fallback>
             <w:pict>
-              <v:line w14:anchorId="0E318E64" id="Straight Connector 9" o:spid="_x0000_s1026" style="position:absolute;z-index:250208256;visibility:visible;mso-wrap-style:square;mso-wrap-distance-left:9pt;mso-wrap-distance-top:0;mso-wrap-distance-right:9pt;mso-wrap-distance-bottom:0;mso-position-horizontal:absolute;mso-position-horizontal-relative:text;mso-position-vertical:absolute;mso-position-vertical-relative:text" from="260.4pt,37.25pt" to="301.75pt,54.15pt" o:gfxdata="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" strokecolor="black [3200]" strokeweight="2pt">
+              <v:line w14:anchorId="287CF3AB" id="Straight Connector 9" o:spid="_x0000_s1026" style="position:absolute;z-index:250164736;visibility:visible;mso-wrap-style:square;mso-wrap-distance-left:9pt;mso-wrap-distance-top:0;mso-wrap-distance-right:9pt;mso-wrap-distance-bottom:0;mso-position-horizontal:absolute;mso-position-horizontal-relative:text;mso-position-vertical:absolute;mso-position-vertical-relative:text" from="260.4pt,37.25pt" to="301.75pt,54.15pt" o:gfxdata="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" strokecolor="black [3200]" strokeweight="2pt">
                 <v:shadow on="t" color="black" opacity="24903f" origin=",.5" offset="0,.55556mm"/>
               </v:line>
             </w:pict>
@@ -6147,7 +6147,7 @@
         <mc:AlternateContent>
           <mc:Choice Requires="wps">
             <w:drawing>
-              <wp:anchor distT="0" distB="0" distL="114300" distR="114300" simplePos="0" relativeHeight="250525696" behindDoc="0" locked="0" layoutInCell="1" allowOverlap="1" wp14:anchorId="4EDC990D" wp14:editId="5FBC7CD7">
+              <wp:anchor distT="0" distB="0" distL="114300" distR="114300" simplePos="0" relativeHeight="250482176" behindDoc="0" locked="0" layoutInCell="1" allowOverlap="1" wp14:anchorId="4EDC990D" wp14:editId="5FBC7CD7">
                 <wp:simplePos x="0" y="0"/>
                 <wp:positionH relativeFrom="column">
                   <wp:posOffset>4515902</wp:posOffset>
@@ -6196,7 +6196,7 @@
           </mc:Choice>
           <mc:Fallback>
             <w:pict>
-              <v:line w14:anchorId="3368F0D0" id="Straight Connector 31" o:spid="_x0000_s1026" style="position:absolute;z-index:250525696;visibility:visible;mso-wrap-style:square;mso-wrap-distance-left:9pt;mso-wrap-distance-top:0;mso-wrap-distance-right:9pt;mso-wrap-distance-bottom:0;mso-position-horizontal:absolute;mso-position-horizontal-relative:text;mso-position-vertical:absolute;mso-position-vertical-relative:text" from="355.6pt,58pt" to="367.1pt,80.55pt" o:gfxdata="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" strokecolor="black [3200]" strokeweight="2pt">
+              <v:line w14:anchorId="085BDB95" id="Straight Connector 31" o:spid="_x0000_s1026" style="position:absolute;z-index:250482176;visibility:visible;mso-wrap-style:square;mso-wrap-distance-left:9pt;mso-wrap-distance-top:0;mso-wrap-distance-right:9pt;mso-wrap-distance-bottom:0;mso-position-horizontal:absolute;mso-position-horizontal-relative:text;mso-position-vertical:absolute;mso-position-vertical-relative:text" from="355.6pt,58pt" to="367.1pt,80.55pt" o:gfxdata="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" strokecolor="black [3200]" strokeweight="2pt">
                 <v:shadow on="t" color="black" opacity="24903f" origin=",.5" offset="0,.55556mm"/>
               </v:line>
             </w:pict>
@@ -6211,7 +6211,7 @@
         <mc:AlternateContent>
           <mc:Choice Requires="wps">
             <w:drawing>
-              <wp:anchor distT="0" distB="0" distL="114300" distR="114300" simplePos="0" relativeHeight="250522624" behindDoc="0" locked="0" layoutInCell="1" allowOverlap="1" wp14:anchorId="6F3AE6FE" wp14:editId="5D0E243D">
+              <wp:anchor distT="0" distB="0" distL="114300" distR="114300" simplePos="0" relativeHeight="250479104" behindDoc="0" locked="0" layoutInCell="1" allowOverlap="1" wp14:anchorId="6F3AE6FE" wp14:editId="5D0E243D">
                 <wp:simplePos x="0" y="0"/>
                 <wp:positionH relativeFrom="column">
                   <wp:posOffset>2120510</wp:posOffset>
@@ -6260,7 +6260,7 @@
           </mc:Choice>
           <mc:Fallback>
             <w:pict>
-              <v:line w14:anchorId="1591E4E4" id="Straight Connector 29" o:spid="_x0000_s1026" style="position:absolute;z-index:250522624;visibility:visible;mso-wrap-style:square;mso-wrap-distance-left:9pt;mso-wrap-distance-top:0;mso-wrap-distance-right:9pt;mso-wrap-distance-bottom:0;mso-position-horizontal:absolute;mso-position-horizontal-relative:text;mso-position-vertical:absolute;mso-position-vertical-relative:text" from="166.95pt,54pt" to="187.25pt,72.1pt" o:gfxdata="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" strokecolor="black [3200]" strokeweight="2pt">
+              <v:line w14:anchorId="0885674C" id="Straight Connector 29" o:spid="_x0000_s1026" style="position:absolute;z-index:250479104;visibility:visible;mso-wrap-style:square;mso-wrap-distance-left:9pt;mso-wrap-distance-top:0;mso-wrap-distance-right:9pt;mso-wrap-distance-bottom:0;mso-position-horizontal:absolute;mso-position-horizontal-relative:text;mso-position-vertical:absolute;mso-position-vertical-relative:text" from="166.95pt,54pt" to="187.25pt,72.1pt" o:gfxdata="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" strokecolor="black [3200]" strokeweight="2pt">
                 <v:shadow on="t" color="black" opacity="24903f" origin=",.5" offset="0,.55556mm"/>
               </v:line>
             </w:pict>
@@ -6275,7 +6275,7 @@
         <mc:AlternateContent>
           <mc:Choice Requires="wps">
             <w:drawing>
-              <wp:anchor distT="0" distB="0" distL="114300" distR="114300" simplePos="0" relativeHeight="250519552" behindDoc="0" locked="0" layoutInCell="1" allowOverlap="1" wp14:anchorId="4BB61285" wp14:editId="029113BA">
+              <wp:anchor distT="0" distB="0" distL="114300" distR="114300" simplePos="0" relativeHeight="250476032" behindDoc="0" locked="0" layoutInCell="1" allowOverlap="1" wp14:anchorId="4BB61285" wp14:editId="029113BA">
                 <wp:simplePos x="0" y="0"/>
                 <wp:positionH relativeFrom="column">
                   <wp:posOffset>1357462</wp:posOffset>
@@ -6324,7 +6324,7 @@
           </mc:Choice>
           <mc:Fallback>
             <w:pict>
-              <v:line w14:anchorId="450A53E5" id="Straight Connector 28" o:spid="_x0000_s1026" style="position:absolute;flip:x;z-index:250519552;visibility:visible;mso-wrap-style:square;mso-wrap-distance-left:9pt;mso-wrap-distance-top:0;mso-wrap-distance-right:9pt;mso-wrap-distance-bottom:0;mso-position-horizontal:absolute;mso-position-horizontal-relative:text;mso-position-vertical:absolute;mso-position-vertical-relative:text" from="106.9pt,58.4pt" to="107.8pt,87.1pt" o:gfxdata="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" strokecolor="black [3200]" strokeweight="2pt">
+              <v:line w14:anchorId="1476AA59" id="Straight Connector 28" o:spid="_x0000_s1026" style="position:absolute;flip:x;z-index:250476032;visibility:visible;mso-wrap-style:square;mso-wrap-distance-left:9pt;mso-wrap-distance-top:0;mso-wrap-distance-right:9pt;mso-wrap-distance-bottom:0;mso-position-horizontal:absolute;mso-position-horizontal-relative:text;mso-position-vertical:absolute;mso-position-vertical-relative:text" from="106.9pt,58.4pt" to="107.8pt,87.1pt" o:gfxdata="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" strokecolor="black [3200]" strokeweight="2pt">
                 <v:shadow on="t" color="black" opacity="24903f" origin=",.5" offset="0,.55556mm"/>
               </v:line>
             </w:pict>
@@ -6335,7 +6335,7 @@
         <mc:AlternateContent>
           <mc:Choice Requires="wps">
             <w:drawing>
-              <wp:anchor distT="0" distB="0" distL="114300" distR="114300" simplePos="0" relativeHeight="250514432" behindDoc="0" locked="0" layoutInCell="1" allowOverlap="1" wp14:anchorId="594FC084" wp14:editId="12AE78B3">
+              <wp:anchor distT="0" distB="0" distL="114300" distR="114300" simplePos="0" relativeHeight="250470912" behindDoc="0" locked="0" layoutInCell="1" allowOverlap="1" wp14:anchorId="594FC084" wp14:editId="12AE78B3">
                 <wp:simplePos x="0" y="0"/>
                 <wp:positionH relativeFrom="column">
                   <wp:posOffset>2097405</wp:posOffset>
@@ -6408,7 +6408,7 @@
           </mc:Choice>
           <mc:Fallback>
             <w:pict>
-              <v:oval w14:anchorId="594FC084" id="Oval 23" o:spid="_x0000_s1059" style="position:absolute;left:0;text-align:left;margin-left:165.15pt;margin-top:69.7pt;width:101.55pt;height:36.2pt;z-index:250514432;visibility:visible;mso-wrap-style:square;mso-wrap-distance-left:9pt;mso-wrap-distance-top:0;mso-wrap-distance-right:9pt;mso-wrap-distance-bottom:0;mso-position-horizontal:absolute;mso-position-horizontal-relative:text;mso-position-vertical:absolute;mso-position-vertical-relative:text;v-text-anchor:middle" o:gfxdata="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" fillcolor="white [3201]" strokecolor="black [3200]" strokeweight="2pt">
+              <v:oval w14:anchorId="594FC084" id="Oval 23" o:spid="_x0000_s1059" style="position:absolute;left:0;text-align:left;margin-left:165.15pt;margin-top:69.7pt;width:101.55pt;height:36.2pt;z-index:250470912;visibility:visible;mso-wrap-style:square;mso-wrap-distance-left:9pt;mso-wrap-distance-top:0;mso-wrap-distance-right:9pt;mso-wrap-distance-bottom:0;mso-position-horizontal:absolute;mso-position-horizontal-relative:text;mso-position-vertical:absolute;mso-position-vertical-relative:text;v-text-anchor:middle" o:gfxdata="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" fillcolor="white [3201]" strokecolor="black [3200]" strokeweight="2pt">
                 <v:textbox>
                   <w:txbxContent>
                     <w:p>
@@ -6437,7 +6437,7 @@
         <mc:AlternateContent>
           <mc:Choice Requires="wps">
             <w:drawing>
-              <wp:anchor distT="0" distB="0" distL="114300" distR="114300" simplePos="0" relativeHeight="250549248" behindDoc="0" locked="0" layoutInCell="1" allowOverlap="1" wp14:anchorId="1200EF9D" wp14:editId="4A59325C">
+              <wp:anchor distT="0" distB="0" distL="114300" distR="114300" simplePos="0" relativeHeight="250505728" behindDoc="0" locked="0" layoutInCell="1" allowOverlap="1" wp14:anchorId="1200EF9D" wp14:editId="4A59325C">
                 <wp:simplePos x="0" y="0"/>
                 <wp:positionH relativeFrom="column">
                   <wp:posOffset>2120561</wp:posOffset>
@@ -6511,7 +6511,7 @@
           </mc:Choice>
           <mc:Fallback>
             <w:pict>
-              <v:shape w14:anchorId="1200EF9D" id="Text Box 24" o:spid="_x0000_s1060" type="#_x0000_t202" style="position:absolute;left:0;text-align:left;margin-left:166.95pt;margin-top:67.1pt;width:93.2pt;height:45.5pt;z-index:250549248;visibility:visible;mso-wrap-style:square;mso-width-percent:0;mso-height-percent:0;mso-wrap-distance-left:9pt;mso-wrap-distance-top:0;mso-wrap-distance-right:9pt;mso-wrap-distance-bottom:0;mso-position-horizontal:absolute;mso-position-horizontal-relative:text;mso-position-vertical:absolute;mso-position-vertical-relative:text;mso-width-percent:0;mso-height-percent:0;mso-width-relative:margin;mso-height-relative:margin;v-text-anchor:top" o:gfxdata="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" filled="f" stroked="f" strokeweight=".5pt">
+              <v:shape w14:anchorId="1200EF9D" id="Text Box 24" o:spid="_x0000_s1060" type="#_x0000_t202" style="position:absolute;left:0;text-align:left;margin-left:166.95pt;margin-top:67.1pt;width:93.2pt;height:45.5pt;z-index:250505728;visibility:visible;mso-wrap-style:square;mso-width-percent:0;mso-height-percent:0;mso-wrap-distance-left:9pt;mso-wrap-distance-top:0;mso-wrap-distance-right:9pt;mso-wrap-distance-bottom:0;mso-position-horizontal:absolute;mso-position-horizontal-relative:text;mso-position-vertical:absolute;mso-position-vertical-relative:text;mso-width-percent:0;mso-height-percent:0;mso-width-relative:margin;mso-height-relative:margin;v-text-anchor:top" o:gfxdata="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" filled="f" stroked="f" strokeweight=".5pt">
                 <v:textbox>
                   <w:txbxContent>
                     <w:p>
@@ -6530,7 +6530,7 @@
         <mc:AlternateContent>
           <mc:Choice Requires="wps">
             <w:drawing>
-              <wp:anchor distT="0" distB="0" distL="114300" distR="114300" simplePos="0" relativeHeight="250463232" behindDoc="0" locked="0" layoutInCell="1" allowOverlap="1" wp14:anchorId="3561A6C7" wp14:editId="5AEDE144">
+              <wp:anchor distT="0" distB="0" distL="114300" distR="114300" simplePos="0" relativeHeight="250419712" behindDoc="0" locked="0" layoutInCell="1" allowOverlap="1" wp14:anchorId="3561A6C7" wp14:editId="5AEDE144">
                 <wp:simplePos x="0" y="0"/>
                 <wp:positionH relativeFrom="column">
                   <wp:posOffset>644525</wp:posOffset>
@@ -6603,7 +6603,7 @@
           </mc:Choice>
           <mc:Fallback>
             <w:pict>
-              <v:oval w14:anchorId="3561A6C7" id="Oval 21" o:spid="_x0000_s1061" style="position:absolute;left:0;text-align:left;margin-left:50.75pt;margin-top:88.25pt;width:101.55pt;height:36.2pt;z-index:250463232;visibility:visible;mso-wrap-style:square;mso-wrap-distance-left:9pt;mso-wrap-distance-top:0;mso-wrap-distance-right:9pt;mso-wrap-distance-bottom:0;mso-position-horizontal:absolute;mso-position-horizontal-relative:text;mso-position-vertical:absolute;mso-position-vertical-relative:text;v-text-anchor:middle" o:gfxdata="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" fillcolor="white [3201]" strokecolor="black [3200]" strokeweight="2pt">
+              <v:oval w14:anchorId="3561A6C7" id="Oval 21" o:spid="_x0000_s1061" style="position:absolute;left:0;text-align:left;margin-left:50.75pt;margin-top:88.25pt;width:101.55pt;height:36.2pt;z-index:250419712;visibility:visible;mso-wrap-style:square;mso-wrap-distance-left:9pt;mso-wrap-distance-top:0;mso-wrap-distance-right:9pt;mso-wrap-distance-bottom:0;mso-position-horizontal:absolute;mso-position-horizontal-relative:text;mso-position-vertical:absolute;mso-position-vertical-relative:text;v-text-anchor:middle" o:gfxdata="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" fillcolor="white [3201]" strokecolor="black [3200]" strokeweight="2pt">
                 <v:textbox>
                   <w:txbxContent>
                     <w:p>
@@ -6632,7 +6632,7 @@
         <mc:AlternateContent>
           <mc:Choice Requires="wps">
             <w:drawing>
-              <wp:anchor distT="0" distB="0" distL="114300" distR="114300" simplePos="0" relativeHeight="250490880" behindDoc="0" locked="0" layoutInCell="1" allowOverlap="1" wp14:anchorId="29FD7FE8" wp14:editId="72E7D27B">
+              <wp:anchor distT="0" distB="0" distL="114300" distR="114300" simplePos="0" relativeHeight="250447360" behindDoc="0" locked="0" layoutInCell="1" allowOverlap="1" wp14:anchorId="29FD7FE8" wp14:editId="72E7D27B">
                 <wp:simplePos x="0" y="0"/>
                 <wp:positionH relativeFrom="column">
                   <wp:posOffset>667802</wp:posOffset>
@@ -6706,7 +6706,7 @@
           </mc:Choice>
           <mc:Fallback>
             <w:pict>
-              <v:shape w14:anchorId="29FD7FE8" id="Text Box 22" o:spid="_x0000_s1062" type="#_x0000_t202" style="position:absolute;left:0;text-align:left;margin-left:52.6pt;margin-top:85.6pt;width:93.2pt;height:45.5pt;z-index:250490880;visibility:visible;mso-wrap-style:square;mso-width-percent:0;mso-height-percent:0;mso-wrap-distance-left:9pt;mso-wrap-distance-top:0;mso-wrap-distance-right:9pt;mso-wrap-distance-bottom:0;mso-position-horizontal:absolute;mso-position-horizontal-relative:text;mso-position-vertical:absolute;mso-position-vertical-relative:text;mso-width-percent:0;mso-height-percent:0;mso-width-relative:margin;mso-height-relative:margin;v-text-anchor:top" o:gfxdata="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" filled="f" stroked="f" strokeweight=".5pt">
+              <v:shape w14:anchorId="29FD7FE8" id="Text Box 22" o:spid="_x0000_s1062" type="#_x0000_t202" style="position:absolute;left:0;text-align:left;margin-left:52.6pt;margin-top:85.6pt;width:93.2pt;height:45.5pt;z-index:250447360;visibility:visible;mso-wrap-style:square;mso-width-percent:0;mso-height-percent:0;mso-wrap-distance-left:9pt;mso-wrap-distance-top:0;mso-wrap-distance-right:9pt;mso-wrap-distance-bottom:0;mso-position-horizontal:absolute;mso-position-horizontal-relative:text;mso-position-vertical:absolute;mso-position-vertical-relative:text;mso-width-percent:0;mso-height-percent:0;mso-width-relative:margin;mso-height-relative:margin;v-text-anchor:top" o:gfxdata="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" filled="f" stroked="f" strokeweight=".5pt">
                 <v:textbox>
                   <w:txbxContent>
                     <w:p>
@@ -6725,7 +6725,7 @@
         <mc:AlternateContent>
           <mc:Choice Requires="wps">
             <w:drawing>
-              <wp:anchor distT="0" distB="0" distL="114300" distR="114300" simplePos="0" relativeHeight="250363904" behindDoc="0" locked="0" layoutInCell="1" allowOverlap="1" wp14:anchorId="7592FF8A" wp14:editId="42829E49">
+              <wp:anchor distT="0" distB="0" distL="114300" distR="114300" simplePos="0" relativeHeight="250320384" behindDoc="0" locked="0" layoutInCell="1" allowOverlap="1" wp14:anchorId="7592FF8A" wp14:editId="42829E49">
                 <wp:simplePos x="0" y="0"/>
                 <wp:positionH relativeFrom="column">
                   <wp:posOffset>4257675</wp:posOffset>
@@ -6798,7 +6798,7 @@
           </mc:Choice>
           <mc:Fallback>
             <w:pict>
-              <v:oval w14:anchorId="7592FF8A" id="Oval 17" o:spid="_x0000_s1063" style="position:absolute;left:0;text-align:left;margin-left:335.25pt;margin-top:79.45pt;width:101.55pt;height:36.2pt;z-index:250363904;visibility:visible;mso-wrap-style:square;mso-wrap-distance-left:9pt;mso-wrap-distance-top:0;mso-wrap-distance-right:9pt;mso-wrap-distance-bottom:0;mso-position-horizontal:absolute;mso-position-horizontal-relative:text;mso-position-vertical:absolute;mso-position-vertical-relative:text;v-text-anchor:middle" o:gfxdata="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" fillcolor="white [3201]" strokecolor="black [3200]" strokeweight="2pt">
+              <v:oval w14:anchorId="7592FF8A" id="Oval 17" o:spid="_x0000_s1063" style="position:absolute;left:0;text-align:left;margin-left:335.25pt;margin-top:79.45pt;width:101.55pt;height:36.2pt;z-index:250320384;visibility:visible;mso-wrap-style:square;mso-wrap-distance-left:9pt;mso-wrap-distance-top:0;mso-wrap-distance-right:9pt;mso-wrap-distance-bottom:0;mso-position-horizontal:absolute;mso-position-horizontal-relative:text;mso-position-vertical:absolute;mso-position-vertical-relative:text;v-text-anchor:middle" o:gfxdata="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" fillcolor="white [3201]" strokecolor="black [3200]" strokeweight="2pt">
                 <v:textbox>
                   <w:txbxContent>
                     <w:p>
@@ -6827,7 +6827,7 @@
         <mc:AlternateContent>
           <mc:Choice Requires="wps">
             <w:drawing>
-              <wp:anchor distT="0" distB="0" distL="114300" distR="114300" simplePos="0" relativeHeight="250402816" behindDoc="0" locked="0" layoutInCell="1" allowOverlap="1" wp14:anchorId="0C6CF24A" wp14:editId="27FF3C0D">
+              <wp:anchor distT="0" distB="0" distL="114300" distR="114300" simplePos="0" relativeHeight="250359296" behindDoc="0" locked="0" layoutInCell="1" allowOverlap="1" wp14:anchorId="0C6CF24A" wp14:editId="27FF3C0D">
                 <wp:simplePos x="0" y="0"/>
                 <wp:positionH relativeFrom="column">
                   <wp:posOffset>4280711</wp:posOffset>
@@ -6904,7 +6904,7 @@
           </mc:Choice>
           <mc:Fallback>
             <w:pict>
-              <v:shape w14:anchorId="0C6CF24A" id="Text Box 18" o:spid="_x0000_s1064" type="#_x0000_t202" style="position:absolute;left:0;text-align:left;margin-left:337.05pt;margin-top:76.8pt;width:93.2pt;height:45.5pt;z-index:250402816;visibility:visible;mso-wrap-style:square;mso-width-percent:0;mso-height-percent:0;mso-wrap-distance-left:9pt;mso-wrap-distance-top:0;mso-wrap-distance-right:9pt;mso-wrap-distance-bottom:0;mso-position-horizontal:absolute;mso-position-horizontal-relative:text;mso-position-vertical:absolute;mso-position-vertical-relative:text;mso-width-percent:0;mso-height-percent:0;mso-width-relative:margin;mso-height-relative:margin;v-text-anchor:top" o:gfxdata="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" filled="f" stroked="f" strokeweight=".5pt">
+              <v:shape w14:anchorId="0C6CF24A" id="Text Box 18" o:spid="_x0000_s1064" type="#_x0000_t202" style="position:absolute;left:0;text-align:left;margin-left:337.05pt;margin-top:76.8pt;width:93.2pt;height:45.5pt;z-index:250359296;visibility:visible;mso-wrap-style:square;mso-width-percent:0;mso-height-percent:0;mso-wrap-distance-left:9pt;mso-wrap-distance-top:0;mso-wrap-distance-right:9pt;mso-wrap-distance-bottom:0;mso-position-horizontal:absolute;mso-position-horizontal-relative:text;mso-position-vertical:absolute;mso-position-vertical-relative:text;mso-width-percent:0;mso-height-percent:0;mso-width-relative:margin;mso-height-relative:margin;v-text-anchor:top" o:gfxdata="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" filled="f" stroked="f" strokeweight=".5pt">
                 <v:textbox>
                   <w:txbxContent>
                     <w:p>
@@ -6930,7 +6930,7 @@
         <mc:AlternateContent>
           <mc:Choice Requires="wps">
             <w:drawing>
-              <wp:anchor distT="0" distB="0" distL="114300" distR="114300" simplePos="0" relativeHeight="250169344" behindDoc="0" locked="0" layoutInCell="1" allowOverlap="1" wp14:anchorId="1F2622DC" wp14:editId="05AF76EC">
+              <wp:anchor distT="0" distB="0" distL="114300" distR="114300" simplePos="0" relativeHeight="250125824" behindDoc="0" locked="0" layoutInCell="1" allowOverlap="1" wp14:anchorId="1F2622DC" wp14:editId="05AF76EC">
                 <wp:simplePos x="0" y="0"/>
                 <wp:positionH relativeFrom="column">
                   <wp:posOffset>3825664</wp:posOffset>
@@ -7005,7 +7005,7 @@
           </mc:Choice>
           <mc:Fallback>
             <w:pict>
-              <v:rect w14:anchorId="1F2622DC" id="Rectangle 5" o:spid="_x0000_s1065" style="position:absolute;left:0;text-align:left;margin-left:301.25pt;margin-top:14.2pt;width:96.75pt;height:42.55pt;z-index:250169344;visibility:visible;mso-wrap-style:square;mso-width-percent:0;mso-height-percent:0;mso-wrap-distance-left:9pt;mso-wrap-distance-top:0;mso-wrap-distance-right:9pt;mso-wrap-distance-bottom:0;mso-position-horizontal:absolute;mso-position-horizontal-relative:text;mso-position-vertical:absolute;mso-position-vertical-relative:text;mso-width-percent:0;mso-height-percent:0;mso-width-relative:margin;mso-height-relative:margin;v-text-anchor:top" o:gfxdata="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" fillcolor="white [3201]" strokecolor="black [3200]" strokeweight="2pt">
+              <v:rect w14:anchorId="1F2622DC" id="Rectangle 5" o:spid="_x0000_s1065" style="position:absolute;left:0;text-align:left;margin-left:301.25pt;margin-top:14.2pt;width:96.75pt;height:42.55pt;z-index:250125824;visibility:visible;mso-wrap-style:square;mso-width-percent:0;mso-height-percent:0;mso-wrap-distance-left:9pt;mso-wrap-distance-top:0;mso-wrap-distance-right:9pt;mso-wrap-distance-bottom:0;mso-position-horizontal:absolute;mso-position-horizontal-relative:text;mso-position-vertical:absolute;mso-position-vertical-relative:text;mso-width-percent:0;mso-height-percent:0;mso-width-relative:margin;mso-height-relative:margin;v-text-anchor:top" o:gfxdata="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" fillcolor="white [3201]" strokecolor="black [3200]" strokeweight="2pt">
                 <v:textbox>
                   <w:txbxContent>
                     <w:p>
@@ -7034,7 +7034,7 @@
         <mc:AlternateContent>
           <mc:Choice Requires="wps">
             <w:drawing>
-              <wp:anchor distT="0" distB="0" distL="114300" distR="114300" simplePos="0" relativeHeight="250140672" behindDoc="0" locked="0" layoutInCell="1" allowOverlap="1" wp14:anchorId="298C6130" wp14:editId="3771F80D">
+              <wp:anchor distT="0" distB="0" distL="114300" distR="114300" simplePos="0" relativeHeight="250097152" behindDoc="0" locked="0" layoutInCell="1" allowOverlap="1" wp14:anchorId="298C6130" wp14:editId="3771F80D">
                 <wp:simplePos x="0" y="0"/>
                 <wp:positionH relativeFrom="column">
                   <wp:posOffset>757325</wp:posOffset>
@@ -7109,7 +7109,7 @@
           </mc:Choice>
           <mc:Fallback>
             <w:pict>
-              <v:rect w14:anchorId="298C6130" id="Rectangle 1" o:spid="_x0000_s1066" style="position:absolute;left:0;text-align:left;margin-left:59.65pt;margin-top:12.5pt;width:107.9pt;height:42.55pt;z-index:250140672;visibility:visible;mso-wrap-style:square;mso-width-percent:0;mso-height-percent:0;mso-wrap-distance-left:9pt;mso-wrap-distance-top:0;mso-wrap-distance-right:9pt;mso-wrap-distance-bottom:0;mso-position-horizontal:absolute;mso-position-horizontal-relative:text;mso-position-vertical:absolute;mso-position-vertical-relative:text;mso-width-percent:0;mso-height-percent:0;mso-width-relative:margin;mso-height-relative:margin;v-text-anchor:top" o:gfxdata="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" fillcolor="white [3201]" strokecolor="black [3200]" strokeweight="2pt">
+              <v:rect w14:anchorId="298C6130" id="Rectangle 1" o:spid="_x0000_s1066" style="position:absolute;left:0;text-align:left;margin-left:59.65pt;margin-top:12.5pt;width:107.9pt;height:42.55pt;z-index:250097152;visibility:visible;mso-wrap-style:square;mso-width-percent:0;mso-height-percent:0;mso-wrap-distance-left:9pt;mso-wrap-distance-top:0;mso-wrap-distance-right:9pt;mso-wrap-distance-bottom:0;mso-position-horizontal:absolute;mso-position-horizontal-relative:text;mso-position-vertical:absolute;mso-position-vertical-relative:text;mso-width-percent:0;mso-height-percent:0;mso-width-relative:margin;mso-height-relative:margin;v-text-anchor:top" o:gfxdata="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" fillcolor="white [3201]" strokecolor="black [3200]" strokeweight="2pt">
                 <v:textbox>
                   <w:txbxContent>
                     <w:p>
@@ -7157,7 +7157,7 @@
         <mc:AlternateContent>
           <mc:Choice Requires="wps">
             <w:drawing>
-              <wp:anchor distT="0" distB="0" distL="114300" distR="114300" simplePos="0" relativeHeight="252269568" behindDoc="0" locked="0" layoutInCell="1" allowOverlap="1" wp14:anchorId="10977731" wp14:editId="2A45ED08">
+              <wp:anchor distT="0" distB="0" distL="114300" distR="114300" simplePos="0" relativeHeight="252234240" behindDoc="0" locked="0" layoutInCell="1" allowOverlap="1" wp14:anchorId="10977731" wp14:editId="2A45ED08">
                 <wp:simplePos x="0" y="0"/>
                 <wp:positionH relativeFrom="column">
                   <wp:posOffset>2872105</wp:posOffset>
@@ -7230,7 +7230,7 @@
           </mc:Choice>
           <mc:Fallback>
             <w:pict>
-              <v:oval w14:anchorId="10977731" id="Oval 207" o:spid="_x0000_s1067" style="position:absolute;left:0;text-align:left;margin-left:226.15pt;margin-top:26.1pt;width:101.55pt;height:36.2pt;z-index:252269568;visibility:visible;mso-wrap-style:square;mso-wrap-distance-left:9pt;mso-wrap-distance-top:0;mso-wrap-distance-right:9pt;mso-wrap-distance-bottom:0;mso-position-horizontal:absolute;mso-position-horizontal-relative:text;mso-position-vertical:absolute;mso-position-vertical-relative:text;v-text-anchor:middle" o:gfxdata="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" fillcolor="white [3201]" strokecolor="black [3200]" strokeweight="2pt">
+              <v:oval w14:anchorId="10977731" id="Oval 207" o:spid="_x0000_s1067" style="position:absolute;left:0;text-align:left;margin-left:226.15pt;margin-top:26.1pt;width:101.55pt;height:36.2pt;z-index:252234240;visibility:visible;mso-wrap-style:square;mso-wrap-distance-left:9pt;mso-wrap-distance-top:0;mso-wrap-distance-right:9pt;mso-wrap-distance-bottom:0;mso-position-horizontal:absolute;mso-position-horizontal-relative:text;mso-position-vertical:absolute;mso-position-vertical-relative:text;v-text-anchor:middle" o:gfxdata="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" fillcolor="white [3201]" strokecolor="black [3200]" strokeweight="2pt">
                 <v:textbox>
                   <w:txbxContent>
                     <w:p>
@@ -7259,7 +7259,7 @@
         <mc:AlternateContent>
           <mc:Choice Requires="wps">
             <w:drawing>
-              <wp:anchor distT="0" distB="0" distL="114300" distR="114300" simplePos="0" relativeHeight="252305408" behindDoc="0" locked="0" layoutInCell="1" allowOverlap="1" wp14:anchorId="0C0597C6" wp14:editId="57A30B5F">
+              <wp:anchor distT="0" distB="0" distL="114300" distR="114300" simplePos="0" relativeHeight="252270080" behindDoc="0" locked="0" layoutInCell="1" allowOverlap="1" wp14:anchorId="0C0597C6" wp14:editId="57A30B5F">
                 <wp:simplePos x="0" y="0"/>
                 <wp:positionH relativeFrom="column">
                   <wp:posOffset>2894965</wp:posOffset>
@@ -7347,7 +7347,7 @@
           </mc:Choice>
           <mc:Fallback>
             <w:pict>
-              <v:shape w14:anchorId="0C0597C6" id="Text Box 208" o:spid="_x0000_s1068" type="#_x0000_t202" style="position:absolute;left:0;text-align:left;margin-left:227.95pt;margin-top:23.5pt;width:93.2pt;height:45.45pt;z-index:252305408;visibility:visible;mso-wrap-style:square;mso-width-percent:0;mso-height-percent:0;mso-wrap-distance-left:9pt;mso-wrap-distance-top:0;mso-wrap-distance-right:9pt;mso-wrap-distance-bottom:0;mso-position-horizontal:absolute;mso-position-horizontal-relative:text;mso-position-vertical:absolute;mso-position-vertical-relative:text;mso-width-percent:0;mso-height-percent:0;mso-width-relative:margin;mso-height-relative:margin;v-text-anchor:top" o:gfxdata="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" filled="f" stroked="f" strokeweight=".5pt">
+              <v:shape w14:anchorId="0C0597C6" id="Text Box 208" o:spid="_x0000_s1068" type="#_x0000_t202" style="position:absolute;left:0;text-align:left;margin-left:227.95pt;margin-top:23.5pt;width:93.2pt;height:45.45pt;z-index:252270080;visibility:visible;mso-wrap-style:square;mso-width-percent:0;mso-height-percent:0;mso-wrap-distance-left:9pt;mso-wrap-distance-top:0;mso-wrap-distance-right:9pt;mso-wrap-distance-bottom:0;mso-position-horizontal:absolute;mso-position-horizontal-relative:text;mso-position-vertical:absolute;mso-position-vertical-relative:text;mso-width-percent:0;mso-height-percent:0;mso-width-relative:margin;mso-height-relative:margin;v-text-anchor:top" o:gfxdata="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" filled="f" stroked="f" strokeweight=".5pt">
                 <v:textbox>
                   <w:txbxContent>
                     <w:p>
@@ -7380,7 +7380,7 @@
         <mc:AlternateContent>
           <mc:Choice Requires="wps">
             <w:drawing>
-              <wp:anchor distT="0" distB="0" distL="114300" distR="114300" simplePos="0" relativeHeight="252233728" behindDoc="0" locked="0" layoutInCell="1" allowOverlap="1" wp14:anchorId="50E36942" wp14:editId="24F80F95">
+              <wp:anchor distT="0" distB="0" distL="114300" distR="114300" simplePos="0" relativeHeight="252198400" behindDoc="0" locked="0" layoutInCell="1" allowOverlap="1" wp14:anchorId="50E36942" wp14:editId="24F80F95">
                 <wp:simplePos x="0" y="0"/>
                 <wp:positionH relativeFrom="column">
                   <wp:posOffset>398145</wp:posOffset>
@@ -7457,7 +7457,7 @@
           </mc:Choice>
           <mc:Fallback>
             <w:pict>
-              <v:shape w14:anchorId="50E36942" id="Text Box 206" o:spid="_x0000_s1069" type="#_x0000_t202" style="position:absolute;left:0;text-align:left;margin-left:31.35pt;margin-top:22.3pt;width:93.2pt;height:45.45pt;z-index:252233728;visibility:visible;mso-wrap-style:square;mso-width-percent:0;mso-height-percent:0;mso-wrap-distance-left:9pt;mso-wrap-distance-top:0;mso-wrap-distance-right:9pt;mso-wrap-distance-bottom:0;mso-position-horizontal:absolute;mso-position-horizontal-relative:text;mso-position-vertical:absolute;mso-position-vertical-relative:text;mso-width-percent:0;mso-height-percent:0;mso-width-relative:margin;mso-height-relative:margin;v-text-anchor:top" o:gfxdata="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" filled="f" stroked="f" strokeweight=".5pt">
+              <v:shape w14:anchorId="50E36942" id="Text Box 206" o:spid="_x0000_s1069" type="#_x0000_t202" style="position:absolute;left:0;text-align:left;margin-left:31.35pt;margin-top:22.3pt;width:93.2pt;height:45.45pt;z-index:252198400;visibility:visible;mso-wrap-style:square;mso-width-percent:0;mso-height-percent:0;mso-wrap-distance-left:9pt;mso-wrap-distance-top:0;mso-wrap-distance-right:9pt;mso-wrap-distance-bottom:0;mso-position-horizontal:absolute;mso-position-horizontal-relative:text;mso-position-vertical:absolute;mso-position-vertical-relative:text;mso-width-percent:0;mso-height-percent:0;mso-width-relative:margin;mso-height-relative:margin;v-text-anchor:top" o:gfxdata="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" filled="f" stroked="f" strokeweight=".5pt">
                 <v:textbox>
                   <w:txbxContent>
                     <w:p>
@@ -7479,7 +7479,7 @@
         <mc:AlternateContent>
           <mc:Choice Requires="wps">
             <w:drawing>
-              <wp:anchor distT="0" distB="0" distL="114300" distR="114300" simplePos="0" relativeHeight="252206080" behindDoc="0" locked="0" layoutInCell="1" allowOverlap="1" wp14:anchorId="38A3A07E" wp14:editId="5B7A9953">
+              <wp:anchor distT="0" distB="0" distL="114300" distR="114300" simplePos="0" relativeHeight="252168704" behindDoc="0" locked="0" layoutInCell="1" allowOverlap="1" wp14:anchorId="38A3A07E" wp14:editId="5B7A9953">
                 <wp:simplePos x="0" y="0"/>
                 <wp:positionH relativeFrom="column">
                   <wp:posOffset>375858</wp:posOffset>
@@ -7552,7 +7552,7 @@
           </mc:Choice>
           <mc:Fallback>
             <w:pict>
-              <v:oval w14:anchorId="38A3A07E" id="Oval 205" o:spid="_x0000_s1070" style="position:absolute;left:0;text-align:left;margin-left:29.6pt;margin-top:24.95pt;width:101.55pt;height:36.2pt;z-index:252206080;visibility:visible;mso-wrap-style:square;mso-wrap-distance-left:9pt;mso-wrap-distance-top:0;mso-wrap-distance-right:9pt;mso-wrap-distance-bottom:0;mso-position-horizontal:absolute;mso-position-horizontal-relative:text;mso-position-vertical:absolute;mso-position-vertical-relative:text;v-text-anchor:middle" o:gfxdata="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" fillcolor="white [3201]" strokecolor="black [3200]" strokeweight="2pt">
+              <v:oval w14:anchorId="38A3A07E" id="Oval 205" o:spid="_x0000_s1070" style="position:absolute;left:0;text-align:left;margin-left:29.6pt;margin-top:24.95pt;width:101.55pt;height:36.2pt;z-index:252168704;visibility:visible;mso-wrap-style:square;mso-wrap-distance-left:9pt;mso-wrap-distance-top:0;mso-wrap-distance-right:9pt;mso-wrap-distance-bottom:0;mso-position-horizontal:absolute;mso-position-horizontal-relative:text;mso-position-vertical:absolute;mso-position-vertical-relative:text;v-text-anchor:middle" o:gfxdata="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" fillcolor="white [3201]" strokecolor="black [3200]" strokeweight="2pt">
                 <v:textbox>
                   <w:txbxContent>
                     <w:p>
@@ -7592,7 +7592,7 @@
         <mc:AlternateContent>
           <mc:Choice Requires="wps">
             <w:drawing>
-              <wp:anchor distT="0" distB="0" distL="114300" distR="114300" simplePos="0" relativeHeight="252358656" behindDoc="0" locked="0" layoutInCell="1" allowOverlap="1" wp14:anchorId="58FF7909" wp14:editId="0958E8F6">
+              <wp:anchor distT="0" distB="0" distL="114300" distR="114300" simplePos="0" relativeHeight="252327424" behindDoc="0" locked="0" layoutInCell="1" allowOverlap="1" wp14:anchorId="58FF7909" wp14:editId="0958E8F6">
                 <wp:simplePos x="0" y="0"/>
                 <wp:positionH relativeFrom="column">
                   <wp:posOffset>2883445</wp:posOffset>
@@ -7641,7 +7641,7 @@
           </mc:Choice>
           <mc:Fallback>
             <w:pict>
-              <v:line w14:anchorId="1A978EDE" id="Straight Connector 212" o:spid="_x0000_s1026" style="position:absolute;flip:y;z-index:252358656;visibility:visible;mso-wrap-style:square;mso-wrap-distance-left:9pt;mso-wrap-distance-top:0;mso-wrap-distance-right:9pt;mso-wrap-distance-bottom:0;mso-position-horizontal:absolute;mso-position-horizontal-relative:text;mso-position-vertical:absolute;mso-position-vertical-relative:text" from="227.05pt,18.8pt" to="246.95pt,39.1pt" o:gfxdata="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" strokecolor="black [3200]" strokeweight="2pt">
+              <v:line w14:anchorId="469EDB58" id="Straight Connector 212" o:spid="_x0000_s1026" style="position:absolute;flip:y;z-index:252327424;visibility:visible;mso-wrap-style:square;mso-wrap-distance-left:9pt;mso-wrap-distance-top:0;mso-wrap-distance-right:9pt;mso-wrap-distance-bottom:0;mso-position-horizontal:absolute;mso-position-horizontal-relative:text;mso-position-vertical:absolute;mso-position-vertical-relative:text" from="227.05pt,18.8pt" to="246.95pt,39.1pt" o:gfxdata="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" strokecolor="black [3200]" strokeweight="2pt">
                 <v:shadow on="t" color="black" opacity="24903f" origin=",.5" offset="0,.55556mm"/>
               </v:line>
             </w:pict>
@@ -7656,7 +7656,7 @@
         <mc:AlternateContent>
           <mc:Choice Requires="wps">
             <w:drawing>
-              <wp:anchor distT="0" distB="0" distL="114300" distR="114300" simplePos="0" relativeHeight="252355584" behindDoc="0" locked="0" layoutInCell="1" allowOverlap="1" wp14:anchorId="6EDFEE9E" wp14:editId="32EDD6BF">
+              <wp:anchor distT="0" distB="0" distL="114300" distR="114300" simplePos="0" relativeHeight="252324352" behindDoc="0" locked="0" layoutInCell="1" allowOverlap="1" wp14:anchorId="6EDFEE9E" wp14:editId="32EDD6BF">
                 <wp:simplePos x="0" y="0"/>
                 <wp:positionH relativeFrom="column">
                   <wp:posOffset>1357575</wp:posOffset>
@@ -7705,7 +7705,7 @@
           </mc:Choice>
           <mc:Fallback>
             <w:pict>
-              <v:line w14:anchorId="753997B4" id="Straight Connector 211" o:spid="_x0000_s1026" style="position:absolute;flip:x y;z-index:252355584;visibility:visible;mso-wrap-style:square;mso-wrap-distance-left:9pt;mso-wrap-distance-top:0;mso-wrap-distance-right:9pt;mso-wrap-distance-bottom:0;mso-position-horizontal:absolute;mso-position-horizontal-relative:text;mso-position-vertical:absolute;mso-position-vertical-relative:text" from="106.9pt,19.25pt" to="143.55pt,39.15pt" o:gfxdata="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" strokecolor="black [3200]" strokeweight="2pt">
+              <v:line w14:anchorId="2EB28C8E" id="Straight Connector 211" o:spid="_x0000_s1026" style="position:absolute;flip:x y;z-index:252324352;visibility:visible;mso-wrap-style:square;mso-wrap-distance-left:9pt;mso-wrap-distance-top:0;mso-wrap-distance-right:9pt;mso-wrap-distance-bottom:0;mso-position-horizontal:absolute;mso-position-horizontal-relative:text;mso-position-vertical:absolute;mso-position-vertical-relative:text" from="106.9pt,19.25pt" to="143.55pt,39.15pt" o:gfxdata="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" strokecolor="black [3200]" strokeweight="2pt">
                 <v:shadow on="t" color="black" opacity="24903f" origin=",.5" offset="0,.55556mm"/>
               </v:line>
             </w:pict>
@@ -7716,7 +7716,7 @@
         <mc:AlternateContent>
           <mc:Choice Requires="wps">
             <w:drawing>
-              <wp:anchor distT="0" distB="0" distL="114300" distR="114300" simplePos="0" relativeHeight="252107776" behindDoc="0" locked="0" layoutInCell="1" allowOverlap="1" wp14:anchorId="68BF4DFE" wp14:editId="69542BC2">
+              <wp:anchor distT="0" distB="0" distL="114300" distR="114300" simplePos="0" relativeHeight="252064256" behindDoc="0" locked="0" layoutInCell="1" allowOverlap="1" wp14:anchorId="68BF4DFE" wp14:editId="69542BC2">
                 <wp:simplePos x="0" y="0"/>
                 <wp:positionH relativeFrom="column">
                   <wp:posOffset>1823190</wp:posOffset>
@@ -7788,7 +7788,7 @@
           </mc:Choice>
           <mc:Fallback>
             <w:pict>
-              <v:rect w14:anchorId="68BF4DFE" id="Rectangle 201" o:spid="_x0000_s1071" style="position:absolute;left:0;text-align:left;margin-left:143.55pt;margin-top:39.1pt;width:94.95pt;height:42.55pt;z-index:252107776;visibility:visible;mso-wrap-style:square;mso-width-percent:0;mso-height-percent:0;mso-wrap-distance-left:9pt;mso-wrap-distance-top:0;mso-wrap-distance-right:9pt;mso-wrap-distance-bottom:0;mso-position-horizontal:absolute;mso-position-horizontal-relative:text;mso-position-vertical:absolute;mso-position-vertical-relative:text;mso-width-percent:0;mso-height-percent:0;mso-width-relative:margin;mso-height-relative:margin;v-text-anchor:top" o:gfxdata="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" fillcolor="white [3201]" strokecolor="black [3200]" strokeweight="2pt">
+              <v:rect w14:anchorId="68BF4DFE" id="Rectangle 201" o:spid="_x0000_s1071" style="position:absolute;left:0;text-align:left;margin-left:143.55pt;margin-top:39.1pt;width:94.95pt;height:42.55pt;z-index:252064256;visibility:visible;mso-wrap-style:square;mso-width-percent:0;mso-height-percent:0;mso-wrap-distance-left:9pt;mso-wrap-distance-top:0;mso-wrap-distance-right:9pt;mso-wrap-distance-bottom:0;mso-position-horizontal:absolute;mso-position-horizontal-relative:text;mso-position-vertical:absolute;mso-position-vertical-relative:text;mso-width-percent:0;mso-height-percent:0;mso-width-relative:margin;mso-height-relative:margin;v-text-anchor:top" o:gfxdata="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" fillcolor="white [3201]" strokecolor="black [3200]" strokeweight="2pt">
                 <v:textbox>
                   <w:txbxContent>
                     <w:p>
@@ -7819,7 +7819,7 @@
         <mc:AlternateContent>
           <mc:Choice Requires="wps">
             <w:drawing>
-              <wp:anchor distT="0" distB="0" distL="114300" distR="114300" simplePos="0" relativeHeight="252212224" behindDoc="0" locked="0" layoutInCell="1" allowOverlap="1" wp14:anchorId="34C9F734" wp14:editId="5D1FB187">
+              <wp:anchor distT="0" distB="0" distL="114300" distR="114300" simplePos="0" relativeHeight="252176896" behindDoc="0" locked="0" layoutInCell="1" allowOverlap="1" wp14:anchorId="34C9F734" wp14:editId="5D1FB187">
                 <wp:simplePos x="0" y="0"/>
                 <wp:positionH relativeFrom="column">
                   <wp:posOffset>4089556</wp:posOffset>
@@ -7869,7 +7869,7 @@
           </mc:Choice>
           <mc:Fallback>
             <w:pict>
-              <v:line w14:anchorId="7B944CB9" id="Straight Connector 216" o:spid="_x0000_s1026" style="position:absolute;z-index:252212224;visibility:visible;mso-wrap-style:square;mso-wrap-distance-left:9pt;mso-wrap-distance-top:0;mso-wrap-distance-right:9pt;mso-wrap-distance-bottom:0;mso-position-horizontal:absolute;mso-position-horizontal-relative:text;mso-position-vertical:absolute;mso-position-vertical-relative:text" from="322pt,168.25pt" to="327.7pt,230.55pt" o:gfxdata="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" strokecolor="black [3200]" strokeweight="7pt">
+              <v:line w14:anchorId="5A2B6FE5" id="Straight Connector 216" o:spid="_x0000_s1026" style="position:absolute;z-index:252176896;visibility:visible;mso-wrap-style:square;mso-wrap-distance-left:9pt;mso-wrap-distance-top:0;mso-wrap-distance-right:9pt;mso-wrap-distance-bottom:0;mso-position-horizontal:absolute;mso-position-horizontal-relative:text;mso-position-vertical:absolute;mso-position-vertical-relative:text" from="322pt,168.25pt" to="327.7pt,230.55pt" o:gfxdata="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" strokecolor="black [3200]" strokeweight="7pt">
                 <v:shadow on="t" color="black" opacity="24903f" origin=",.5" offset="0,.55556mm"/>
               </v:line>
             </w:pict>
@@ -7880,7 +7880,7 @@
         <mc:AlternateContent>
           <mc:Choice Requires="wps">
             <w:drawing>
-              <wp:anchor distT="0" distB="0" distL="114300" distR="114300" simplePos="0" relativeHeight="252382208" behindDoc="0" locked="0" layoutInCell="1" allowOverlap="1" wp14:anchorId="10853065" wp14:editId="23EA7225">
+              <wp:anchor distT="0" distB="0" distL="114300" distR="114300" simplePos="0" relativeHeight="252357120" behindDoc="0" locked="0" layoutInCell="1" allowOverlap="1" wp14:anchorId="10853065" wp14:editId="23EA7225">
                 <wp:simplePos x="0" y="0"/>
                 <wp:positionH relativeFrom="column">
                   <wp:posOffset>3730529</wp:posOffset>
@@ -7952,7 +7952,7 @@
           </mc:Choice>
           <mc:Fallback>
             <w:pict>
-              <v:rect w14:anchorId="10853065" id="Rectangle 215" o:spid="_x0000_s1072" style="position:absolute;left:0;text-align:left;margin-left:293.75pt;margin-top:231.4pt;width:1in;height:42.55pt;z-index:252382208;visibility:visible;mso-wrap-style:square;mso-width-percent:0;mso-height-percent:0;mso-wrap-distance-left:9pt;mso-wrap-distance-top:0;mso-wrap-distance-right:9pt;mso-wrap-distance-bottom:0;mso-position-horizontal:absolute;mso-position-horizontal-relative:text;mso-position-vertical:absolute;mso-position-vertical-relative:text;mso-width-percent:0;mso-height-percent:0;mso-width-relative:margin;mso-height-relative:margin;v-text-anchor:top" o:gfxdata="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" fillcolor="white [3201]" strokecolor="black [3200]" strokeweight="2pt">
+              <v:rect w14:anchorId="10853065" id="Rectangle 215" o:spid="_x0000_s1072" style="position:absolute;left:0;text-align:left;margin-left:293.75pt;margin-top:231.4pt;width:1in;height:42.55pt;z-index:252357120;visibility:visible;mso-wrap-style:square;mso-width-percent:0;mso-height-percent:0;mso-wrap-distance-left:9pt;mso-wrap-distance-top:0;mso-wrap-distance-right:9pt;mso-wrap-distance-bottom:0;mso-position-horizontal:absolute;mso-position-horizontal-relative:text;mso-position-vertical:absolute;mso-position-vertical-relative:text;mso-width-percent:0;mso-height-percent:0;mso-width-relative:margin;mso-height-relative:margin;v-text-anchor:top" o:gfxdata="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" fillcolor="white [3201]" strokecolor="black [3200]" strokeweight="2pt">
                 <v:textbox>
                   <w:txbxContent>
                     <w:p>
@@ -7974,7 +7974,7 @@
         <mc:AlternateContent>
           <mc:Choice Requires="wps">
             <w:drawing>
-              <wp:anchor distT="0" distB="0" distL="114300" distR="114300" simplePos="0" relativeHeight="252184576" behindDoc="0" locked="0" layoutInCell="1" allowOverlap="1" wp14:anchorId="723643D1" wp14:editId="7429B0B5">
+              <wp:anchor distT="0" distB="0" distL="114300" distR="114300" simplePos="0" relativeHeight="252147200" behindDoc="0" locked="0" layoutInCell="1" allowOverlap="1" wp14:anchorId="723643D1" wp14:editId="7429B0B5">
                 <wp:simplePos x="0" y="0"/>
                 <wp:positionH relativeFrom="column">
                   <wp:posOffset>2956373</wp:posOffset>
@@ -8032,7 +8032,7 @@
           </mc:Choice>
           <mc:Fallback>
             <w:pict>
-              <v:shape w14:anchorId="05B352C1" id="Straight Arrow Connector 204" o:spid="_x0000_s1026" type="#_x0000_t32" style="position:absolute;margin-left:232.8pt;margin-top:40.6pt;width:76.4pt;height:81.25pt;z-index:252184576;visibility:visible;mso-wrap-style:square;mso-width-percent:0;mso-height-percent:0;mso-wrap-distance-left:9pt;mso-wrap-distance-top:0;mso-wrap-distance-right:9pt;mso-wrap-distance-bottom:0;mso-position-horizontal:absolute;mso-position-horizontal-relative:text;mso-position-vertical:absolute;mso-position-vertical-relative:text;mso-width-percent:0;mso-height-percent:0;mso-width-relative:margin;mso-height-relative:margin" o:gfxdata="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" strokecolor="black [3200]" strokeweight="7pt">
+              <v:shape w14:anchorId="7491D589" id="Straight Arrow Connector 204" o:spid="_x0000_s1026" type="#_x0000_t32" style="position:absolute;margin-left:232.8pt;margin-top:40.6pt;width:76.4pt;height:81.25pt;z-index:252147200;visibility:visible;mso-wrap-style:square;mso-width-percent:0;mso-height-percent:0;mso-wrap-distance-left:9pt;mso-wrap-distance-top:0;mso-wrap-distance-right:9pt;mso-wrap-distance-bottom:0;mso-position-horizontal:absolute;mso-position-horizontal-relative:text;mso-position-vertical:absolute;mso-position-vertical-relative:text;mso-width-percent:0;mso-height-percent:0;mso-width-relative:margin;mso-height-relative:margin" o:gfxdata="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" strokecolor="black [3200]" strokeweight="7pt">
                 <v:stroke endarrow="block"/>
                 <v:shadow on="t" color="black" opacity="24903f" origin=",.5" offset="0,.55556mm"/>
               </v:shape>
@@ -8048,7 +8048,7 @@
         <mc:AlternateContent>
           <mc:Choice Requires="wps">
             <w:drawing>
-              <wp:anchor distT="0" distB="0" distL="114300" distR="114300" simplePos="0" relativeHeight="252375040" behindDoc="0" locked="0" layoutInCell="1" allowOverlap="1" wp14:anchorId="38ADED35" wp14:editId="7E6D0397">
+              <wp:anchor distT="0" distB="0" distL="114300" distR="114300" simplePos="0" relativeHeight="252347904" behindDoc="0" locked="0" layoutInCell="1" allowOverlap="1" wp14:anchorId="38ADED35" wp14:editId="7E6D0397">
                 <wp:simplePos x="0" y="0"/>
                 <wp:positionH relativeFrom="column">
                   <wp:posOffset>2316854</wp:posOffset>
@@ -8097,7 +8097,7 @@
           </mc:Choice>
           <mc:Fallback>
             <w:pict>
-              <v:line w14:anchorId="1FB7DA6F" id="Straight Connector 214" o:spid="_x0000_s1026" style="position:absolute;z-index:252375040;visibility:visible;mso-wrap-style:square;mso-wrap-distance-left:9pt;mso-wrap-distance-top:0;mso-wrap-distance-right:9pt;mso-wrap-distance-bottom:0;mso-position-horizontal:absolute;mso-position-horizontal-relative:text;mso-position-vertical:absolute;mso-position-vertical-relative:text" from="182.45pt,42.05pt" to="277.85pt,139.1pt" o:gfxdata="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" strokecolor="black [3200]" strokeweight="2pt">
+              <v:line w14:anchorId="56657322" id="Straight Connector 214" o:spid="_x0000_s1026" style="position:absolute;z-index:252347904;visibility:visible;mso-wrap-style:square;mso-wrap-distance-left:9pt;mso-wrap-distance-top:0;mso-wrap-distance-right:9pt;mso-wrap-distance-bottom:0;mso-position-horizontal:absolute;mso-position-horizontal-relative:text;mso-position-vertical:absolute;mso-position-vertical-relative:text" from="182.45pt,42.05pt" to="277.85pt,139.1pt" o:gfxdata="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" strokecolor="black [3200]" strokeweight="2pt">
                 <v:shadow on="t" color="black" opacity="24903f" origin=",.5" offset="0,.55556mm"/>
               </v:line>
             </w:pict>
@@ -8112,7 +8112,7 @@
         <mc:AlternateContent>
           <mc:Choice Requires="wps">
             <w:drawing>
-              <wp:anchor distT="0" distB="0" distL="114300" distR="114300" simplePos="0" relativeHeight="252366848" behindDoc="0" locked="0" layoutInCell="1" allowOverlap="1" wp14:anchorId="08E77C8F" wp14:editId="372FB12A">
+              <wp:anchor distT="0" distB="0" distL="114300" distR="114300" simplePos="0" relativeHeight="252337664" behindDoc="0" locked="0" layoutInCell="1" allowOverlap="1" wp14:anchorId="08E77C8F" wp14:editId="372FB12A">
                 <wp:simplePos x="0" y="0"/>
                 <wp:positionH relativeFrom="column">
                   <wp:posOffset>1486601</wp:posOffset>
@@ -8167,7 +8167,7 @@
           </mc:Choice>
           <mc:Fallback>
             <w:pict>
-              <v:line w14:anchorId="5974D690" id="Straight Connector 213" o:spid="_x0000_s1026" style="position:absolute;flip:x;z-index:252366848;visibility:visible;mso-wrap-style:square;mso-width-percent:0;mso-height-percent:0;mso-wrap-distance-left:9pt;mso-wrap-distance-top:0;mso-wrap-distance-right:9pt;mso-wrap-distance-bottom:0;mso-position-horizontal:absolute;mso-position-horizontal-relative:text;mso-position-vertical:absolute;mso-position-vertical-relative:text;mso-width-percent:0;mso-height-percent:0;mso-width-relative:margin;mso-height-relative:margin" from="117.05pt,44.15pt" to="148.85pt,157.65pt" o:gfxdata="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" strokecolor="black [3200]" strokeweight="2pt">
+              <v:line w14:anchorId="4701C9DC" id="Straight Connector 213" o:spid="_x0000_s1026" style="position:absolute;flip:x;z-index:252337664;visibility:visible;mso-wrap-style:square;mso-width-percent:0;mso-height-percent:0;mso-wrap-distance-left:9pt;mso-wrap-distance-top:0;mso-wrap-distance-right:9pt;mso-wrap-distance-bottom:0;mso-position-horizontal:absolute;mso-position-horizontal-relative:text;mso-position-vertical:absolute;mso-position-vertical-relative:text;mso-width-percent:0;mso-height-percent:0;mso-width-relative:margin;mso-height-relative:margin" from="117.05pt,44.15pt" to="148.85pt,157.65pt" o:gfxdata="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" strokecolor="black [3200]" strokeweight="2pt">
                 <v:shadow on="t" color="black" opacity="24903f" origin=",.5" offset="0,.55556mm"/>
               </v:line>
             </w:pict>
@@ -8178,7 +8178,7 @@
         <mc:AlternateContent>
           <mc:Choice Requires="wps">
             <w:drawing>
-              <wp:anchor distT="0" distB="0" distL="114300" distR="114300" simplePos="0" relativeHeight="252352512" behindDoc="0" locked="0" layoutInCell="1" allowOverlap="1" wp14:anchorId="2850FB8F" wp14:editId="3BAC7518">
+              <wp:anchor distT="0" distB="0" distL="114300" distR="114300" simplePos="0" relativeHeight="252321280" behindDoc="0" locked="0" layoutInCell="1" allowOverlap="1" wp14:anchorId="2850FB8F" wp14:editId="3BAC7518">
                 <wp:simplePos x="0" y="0"/>
                 <wp:positionH relativeFrom="column">
                   <wp:posOffset>650240</wp:posOffset>
@@ -8252,7 +8252,7 @@
           </mc:Choice>
           <mc:Fallback>
             <w:pict>
-              <v:shape w14:anchorId="2850FB8F" id="Text Box 210" o:spid="_x0000_s1073" type="#_x0000_t202" style="position:absolute;left:0;text-align:left;margin-left:51.2pt;margin-top:158.8pt;width:123.2pt;height:45.45pt;z-index:252352512;visibility:visible;mso-wrap-style:square;mso-width-percent:0;mso-height-percent:0;mso-wrap-distance-left:9pt;mso-wrap-distance-top:0;mso-wrap-distance-right:9pt;mso-wrap-distance-bottom:0;mso-position-horizontal:absolute;mso-position-horizontal-relative:text;mso-position-vertical:absolute;mso-position-vertical-relative:text;mso-width-percent:0;mso-height-percent:0;mso-width-relative:margin;mso-height-relative:margin;v-text-anchor:top" o:gfxdata="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" filled="f" stroked="f" strokeweight=".5pt">
+              <v:shape w14:anchorId="2850FB8F" id="Text Box 210" o:spid="_x0000_s1073" type="#_x0000_t202" style="position:absolute;left:0;text-align:left;margin-left:51.2pt;margin-top:158.8pt;width:123.2pt;height:45.45pt;z-index:252321280;visibility:visible;mso-wrap-style:square;mso-width-percent:0;mso-height-percent:0;mso-wrap-distance-left:9pt;mso-wrap-distance-top:0;mso-wrap-distance-right:9pt;mso-wrap-distance-bottom:0;mso-position-horizontal:absolute;mso-position-horizontal-relative:text;mso-position-vertical:absolute;mso-position-vertical-relative:text;mso-width-percent:0;mso-height-percent:0;mso-width-relative:margin;mso-height-relative:margin;v-text-anchor:top" o:gfxdata="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" filled="f" stroked="f" strokeweight=".5pt">
                 <v:textbox>
                   <w:txbxContent>
                     <w:p>
@@ -8271,7 +8271,7 @@
         <mc:AlternateContent>
           <mc:Choice Requires="wps">
             <w:drawing>
-              <wp:anchor distT="0" distB="0" distL="114300" distR="114300" simplePos="0" relativeHeight="252328960" behindDoc="0" locked="0" layoutInCell="1" allowOverlap="1" wp14:anchorId="1691FE94" wp14:editId="6214F594">
+              <wp:anchor distT="0" distB="0" distL="114300" distR="114300" simplePos="0" relativeHeight="252295680" behindDoc="0" locked="0" layoutInCell="1" allowOverlap="1" wp14:anchorId="1691FE94" wp14:editId="6214F594">
                 <wp:simplePos x="0" y="0"/>
                 <wp:positionH relativeFrom="column">
                   <wp:posOffset>785994</wp:posOffset>
@@ -8330,7 +8330,7 @@
           </mc:Choice>
           <mc:Fallback>
             <w:pict>
-              <v:shape w14:anchorId="1691FE94" id="Diamond 209" o:spid="_x0000_s1074" type="#_x0000_t4" style="position:absolute;left:0;text-align:left;margin-left:61.9pt;margin-top:155.75pt;width:111.3pt;height:52.1pt;z-index:252328960;visibility:visible;mso-wrap-style:square;mso-wrap-distance-left:9pt;mso-wrap-distance-top:0;mso-wrap-distance-right:9pt;mso-wrap-distance-bottom:0;mso-position-horizontal:absolute;mso-position-horizontal-relative:text;mso-position-vertical:absolute;mso-position-vertical-relative:text;v-text-anchor:middle" o:gfxdata="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" fillcolor="white [3201]" strokecolor="black [3200]" strokeweight="2pt">
+              <v:shape w14:anchorId="1691FE94" id="Diamond 209" o:spid="_x0000_s1074" type="#_x0000_t4" style="position:absolute;left:0;text-align:left;margin-left:61.9pt;margin-top:155.75pt;width:111.3pt;height:52.1pt;z-index:252295680;visibility:visible;mso-wrap-style:square;mso-wrap-distance-left:9pt;mso-wrap-distance-top:0;mso-wrap-distance-right:9pt;mso-wrap-distance-bottom:0;mso-position-horizontal:absolute;mso-position-horizontal-relative:text;mso-position-vertical:absolute;mso-position-vertical-relative:text;v-text-anchor:middle" o:gfxdata="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" fillcolor="white [3201]" strokecolor="black [3200]" strokeweight="2pt">
                 <v:textbox>
                   <w:txbxContent>
                     <w:p/>
@@ -8345,7 +8345,7 @@
         <mc:AlternateContent>
           <mc:Choice Requires="wps">
             <w:drawing>
-              <wp:anchor distT="0" distB="0" distL="114300" distR="114300" simplePos="0" relativeHeight="252158976" behindDoc="0" locked="0" layoutInCell="1" allowOverlap="1" wp14:anchorId="07318240" wp14:editId="591E2321">
+              <wp:anchor distT="0" distB="0" distL="114300" distR="114300" simplePos="0" relativeHeight="252119552" behindDoc="0" locked="0" layoutInCell="1" allowOverlap="1" wp14:anchorId="07318240" wp14:editId="591E2321">
                 <wp:simplePos x="0" y="0"/>
                 <wp:positionH relativeFrom="column">
                   <wp:posOffset>3238500</wp:posOffset>
@@ -8419,7 +8419,7 @@
           </mc:Choice>
           <mc:Fallback>
             <w:pict>
-              <v:shape w14:anchorId="07318240" id="Text Box 203" o:spid="_x0000_s1075" type="#_x0000_t202" style="position:absolute;left:0;text-align:left;margin-left:255pt;margin-top:120.3pt;width:123.2pt;height:45.45pt;z-index:252158976;visibility:visible;mso-wrap-style:square;mso-width-percent:0;mso-height-percent:0;mso-wrap-distance-left:9pt;mso-wrap-distance-top:0;mso-wrap-distance-right:9pt;mso-wrap-distance-bottom:0;mso-position-horizontal:absolute;mso-position-horizontal-relative:text;mso-position-vertical:absolute;mso-position-vertical-relative:text;mso-width-percent:0;mso-height-percent:0;mso-width-relative:margin;mso-height-relative:margin;v-text-anchor:top" o:gfxdata="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" filled="f" stroked="f" strokeweight=".5pt">
+              <v:shape w14:anchorId="07318240" id="Text Box 203" o:spid="_x0000_s1075" type="#_x0000_t202" style="position:absolute;left:0;text-align:left;margin-left:255pt;margin-top:120.3pt;width:123.2pt;height:45.45pt;z-index:252119552;visibility:visible;mso-wrap-style:square;mso-width-percent:0;mso-height-percent:0;mso-wrap-distance-left:9pt;mso-wrap-distance-top:0;mso-wrap-distance-right:9pt;mso-wrap-distance-bottom:0;mso-position-horizontal:absolute;mso-position-horizontal-relative:text;mso-position-vertical:absolute;mso-position-vertical-relative:text;mso-width-percent:0;mso-height-percent:0;mso-width-relative:margin;mso-height-relative:margin;v-text-anchor:top" o:gfxdata="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" filled="f" stroked="f" strokeweight=".5pt">
                 <v:textbox>
                   <w:txbxContent>
                     <w:p>
@@ -8438,7 +8438,7 @@
         <mc:AlternateContent>
           <mc:Choice Requires="wps">
             <w:drawing>
-              <wp:anchor distT="0" distB="0" distL="114300" distR="114300" simplePos="0" relativeHeight="252131328" behindDoc="0" locked="0" layoutInCell="1" allowOverlap="1" wp14:anchorId="792D57A2" wp14:editId="74368632">
+              <wp:anchor distT="0" distB="0" distL="114300" distR="114300" simplePos="0" relativeHeight="252089856" behindDoc="0" locked="0" layoutInCell="1" allowOverlap="1" wp14:anchorId="792D57A2" wp14:editId="74368632">
                 <wp:simplePos x="0" y="0"/>
                 <wp:positionH relativeFrom="column">
                   <wp:posOffset>3373771</wp:posOffset>
@@ -8497,7 +8497,7 @@
           </mc:Choice>
           <mc:Fallback>
             <w:pict>
-              <v:shape w14:anchorId="792D57A2" id="Diamond 202" o:spid="_x0000_s1076" type="#_x0000_t4" style="position:absolute;left:0;text-align:left;margin-left:265.65pt;margin-top:117.2pt;width:111.3pt;height:52.1pt;z-index:252131328;visibility:visible;mso-wrap-style:square;mso-wrap-distance-left:9pt;mso-wrap-distance-top:0;mso-wrap-distance-right:9pt;mso-wrap-distance-bottom:0;mso-position-horizontal:absolute;mso-position-horizontal-relative:text;mso-position-vertical:absolute;mso-position-vertical-relative:text;v-text-anchor:middle" o:gfxdata="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" fillcolor="white [3201]" strokecolor="black [3200]" strokeweight="2pt">
+              <v:shape w14:anchorId="792D57A2" id="Diamond 202" o:spid="_x0000_s1076" type="#_x0000_t4" style="position:absolute;left:0;text-align:left;margin-left:265.65pt;margin-top:117.2pt;width:111.3pt;height:52.1pt;z-index:252089856;visibility:visible;mso-wrap-style:square;mso-wrap-distance-left:9pt;mso-wrap-distance-top:0;mso-wrap-distance-right:9pt;mso-wrap-distance-bottom:0;mso-position-horizontal:absolute;mso-position-horizontal-relative:text;mso-position-vertical:absolute;mso-position-vertical-relative:text;v-text-anchor:middle" o:gfxdata="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" fillcolor="white [3201]" strokecolor="black [3200]" strokeweight="2pt">
                 <v:textbox>
                   <w:txbxContent>
                     <w:p/>
@@ -8537,7 +8537,19 @@
         <w:t xml:space="preserve">" </w:t>
       </w:r>
       <w:r>
-        <w:t xml:space="preserve">An address has the attributes id (aid), street, city, apt. #, stat, and zip. An address has a total participation and key constraint with the “Located” relationship. The “Located” relationship also has </w:t>
+        <w:t>An address has the attributes id (aid), street, city</w:t>
+      </w:r>
+      <w:r>
+        <w:t>, apartment</w:t>
+      </w:r>
+      <w:r>
+        <w:t xml:space="preserve"> </w:t>
+      </w:r>
+      <w:r>
+        <w:t>number</w:t>
+      </w:r>
+      <w:r>
+        <w:t xml:space="preserve">, stat, and zip. An address has a total participation and key constraint with the “Located” relationship. The “Located” relationship also has </w:t>
       </w:r>
       <w:r>
         <w:t xml:space="preserve">total participation with users. An address is a weak entity and is therefore bolded and as such the “Located” </w:t>
@@ -8551,7 +8563,7 @@
         <mc:AlternateContent>
           <mc:Choice Requires="wps">
             <w:drawing>
-              <wp:anchor distT="0" distB="0" distL="114300" distR="114300" simplePos="0" relativeHeight="252804096" behindDoc="0" locked="0" layoutInCell="1" allowOverlap="1" wp14:anchorId="6E2E819B" wp14:editId="6AC72ADE">
+              <wp:anchor distT="0" distB="0" distL="114300" distR="114300" simplePos="0" relativeHeight="252795392" behindDoc="0" locked="0" layoutInCell="1" allowOverlap="1" wp14:anchorId="6E2E819B" wp14:editId="6AC72ADE">
                 <wp:simplePos x="0" y="0"/>
                 <wp:positionH relativeFrom="column">
                   <wp:posOffset>2165350</wp:posOffset>
@@ -8624,7 +8636,7 @@
           </mc:Choice>
           <mc:Fallback>
             <w:pict>
-              <v:oval w14:anchorId="6E2E819B" id="Oval 226" o:spid="_x0000_s1077" style="position:absolute;left:0;text-align:left;margin-left:170.5pt;margin-top:24.05pt;width:101.55pt;height:36.2pt;z-index:252804096;visibility:visible;mso-wrap-style:square;mso-wrap-distance-left:9pt;mso-wrap-distance-top:0;mso-wrap-distance-right:9pt;mso-wrap-distance-bottom:0;mso-position-horizontal:absolute;mso-position-horizontal-relative:text;mso-position-vertical:absolute;mso-position-vertical-relative:text;v-text-anchor:middle" o:gfxdata="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" fillcolor="white [3201]" strokecolor="black [3200]" strokeweight="2pt">
+              <v:oval w14:anchorId="6E2E819B" id="Oval 226" o:spid="_x0000_s1077" style="position:absolute;left:0;text-align:left;margin-left:170.5pt;margin-top:24.05pt;width:101.55pt;height:36.2pt;z-index:252795392;visibility:visible;mso-wrap-style:square;mso-wrap-distance-left:9pt;mso-wrap-distance-top:0;mso-wrap-distance-right:9pt;mso-wrap-distance-bottom:0;mso-position-horizontal:absolute;mso-position-horizontal-relative:text;mso-position-vertical:absolute;mso-position-vertical-relative:text;v-text-anchor:middle" o:gfxdata="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" fillcolor="white [3201]" strokecolor="black [3200]" strokeweight="2pt">
                 <v:textbox>
                   <w:txbxContent>
                     <w:p>
@@ -8653,7 +8665,7 @@
         <mc:AlternateContent>
           <mc:Choice Requires="wps">
             <w:drawing>
-              <wp:anchor distT="0" distB="0" distL="114300" distR="114300" simplePos="0" relativeHeight="252830720" behindDoc="0" locked="0" layoutInCell="1" allowOverlap="1" wp14:anchorId="6DE25721" wp14:editId="75C4667B">
+              <wp:anchor distT="0" distB="0" distL="114300" distR="114300" simplePos="0" relativeHeight="252822016" behindDoc="0" locked="0" layoutInCell="1" allowOverlap="1" wp14:anchorId="6DE25721" wp14:editId="75C4667B">
                 <wp:simplePos x="0" y="0"/>
                 <wp:positionH relativeFrom="column">
                   <wp:posOffset>2188249</wp:posOffset>
@@ -8738,7 +8750,7 @@
           </mc:Choice>
           <mc:Fallback>
             <w:pict>
-              <v:shape w14:anchorId="6DE25721" id="Text Box 227" o:spid="_x0000_s1078" type="#_x0000_t202" style="position:absolute;left:0;text-align:left;margin-left:172.3pt;margin-top:21.45pt;width:93.2pt;height:45.45pt;z-index:252830720;visibility:visible;mso-wrap-style:square;mso-width-percent:0;mso-height-percent:0;mso-wrap-distance-left:9pt;mso-wrap-distance-top:0;mso-wrap-distance-right:9pt;mso-wrap-distance-bottom:0;mso-position-horizontal:absolute;mso-position-horizontal-relative:text;mso-position-vertical:absolute;mso-position-vertical-relative:text;mso-width-percent:0;mso-height-percent:0;mso-width-relative:margin;mso-height-relative:margin;v-text-anchor:top" o:gfxdata="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" filled="f" stroked="f" strokeweight=".5pt">
+              <v:shape w14:anchorId="6DE25721" id="Text Box 227" o:spid="_x0000_s1078" type="#_x0000_t202" style="position:absolute;left:0;text-align:left;margin-left:172.3pt;margin-top:21.45pt;width:93.2pt;height:45.45pt;z-index:252822016;visibility:visible;mso-wrap-style:square;mso-width-percent:0;mso-height-percent:0;mso-wrap-distance-left:9pt;mso-wrap-distance-top:0;mso-wrap-distance-right:9pt;mso-wrap-distance-bottom:0;mso-position-horizontal:absolute;mso-position-horizontal-relative:text;mso-position-vertical:absolute;mso-position-vertical-relative:text;mso-width-percent:0;mso-height-percent:0;mso-width-relative:margin;mso-height-relative:margin;v-text-anchor:top" o:gfxdata="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" filled="f" stroked="f" strokeweight=".5pt">
                 <v:textbox>
                   <w:txbxContent>
                     <w:p>
@@ -8775,7 +8787,7 @@
         <mc:AlternateContent>
           <mc:Choice Requires="wps">
             <w:drawing>
-              <wp:anchor distT="0" distB="0" distL="114300" distR="114300" simplePos="0" relativeHeight="252657664" behindDoc="0" locked="0" layoutInCell="1" allowOverlap="1" wp14:anchorId="132EE163" wp14:editId="0A9C62D0">
+              <wp:anchor distT="0" distB="0" distL="114300" distR="114300" simplePos="0" relativeHeight="252640768" behindDoc="0" locked="0" layoutInCell="1" allowOverlap="1" wp14:anchorId="132EE163" wp14:editId="0A9C62D0">
                 <wp:simplePos x="0" y="0"/>
                 <wp:positionH relativeFrom="column">
                   <wp:posOffset>3029301</wp:posOffset>
@@ -8833,7 +8845,7 @@
           </mc:Choice>
           <mc:Fallback>
             <w:pict>
-              <v:shape w14:anchorId="5F2A46DE" id="Straight Arrow Connector 221" o:spid="_x0000_s1026" type="#_x0000_t32" style="position:absolute;margin-left:238.55pt;margin-top:137.15pt;width:75.45pt;height:83.4pt;z-index:252657664;visibility:visible;mso-wrap-style:square;mso-width-percent:0;mso-height-percent:0;mso-wrap-distance-left:9pt;mso-wrap-distance-top:0;mso-wrap-distance-right:9pt;mso-wrap-distance-bottom:0;mso-position-horizontal:absolute;mso-position-horizontal-relative:text;mso-position-vertical:absolute;mso-position-vertical-relative:text;mso-width-percent:0;mso-height-percent:0;mso-width-relative:margin;mso-height-relative:margin" o:gfxdata="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" strokecolor="black [3200]" strokeweight="7pt">
+              <v:shape w14:anchorId="31BDBC3C" id="Straight Arrow Connector 221" o:spid="_x0000_s1026" type="#_x0000_t32" style="position:absolute;margin-left:238.55pt;margin-top:137.15pt;width:75.45pt;height:83.4pt;z-index:252640768;visibility:visible;mso-wrap-style:square;mso-width-percent:0;mso-height-percent:0;mso-wrap-distance-left:9pt;mso-wrap-distance-top:0;mso-wrap-distance-right:9pt;mso-wrap-distance-bottom:0;mso-position-horizontal:absolute;mso-position-horizontal-relative:text;mso-position-vertical:absolute;mso-position-vertical-relative:text;mso-width-percent:0;mso-height-percent:0;mso-width-relative:margin;mso-height-relative:margin" o:gfxdata="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" strokecolor="black [3200]" strokeweight="7pt">
                 <v:stroke endarrow="block"/>
                 <v:shadow on="t" color="black" opacity="24903f" origin=",.5" offset="0,.55556mm"/>
               </v:shape>
@@ -8849,7 +8861,7 @@
         <mc:AlternateContent>
           <mc:Choice Requires="wps">
             <w:drawing>
-              <wp:anchor distT="0" distB="0" distL="114300" distR="114300" simplePos="0" relativeHeight="252993536" behindDoc="0" locked="0" layoutInCell="1" allowOverlap="1" wp14:anchorId="4E1158A5" wp14:editId="2C878F38">
+              <wp:anchor distT="0" distB="0" distL="114300" distR="114300" simplePos="0" relativeHeight="253013504" behindDoc="0" locked="0" layoutInCell="1" allowOverlap="1" wp14:anchorId="4E1158A5" wp14:editId="2C878F38">
                 <wp:simplePos x="0" y="0"/>
                 <wp:positionH relativeFrom="column">
                   <wp:posOffset>3096618</wp:posOffset>
@@ -8898,7 +8910,7 @@
           </mc:Choice>
           <mc:Fallback>
             <w:pict>
-              <v:line w14:anchorId="297C5564" id="Straight Connector 241" o:spid="_x0000_s1026" style="position:absolute;flip:x y;z-index:252993536;visibility:visible;mso-wrap-style:square;mso-wrap-distance-left:9pt;mso-wrap-distance-top:0;mso-wrap-distance-right:9pt;mso-wrap-distance-bottom:0;mso-position-horizontal:absolute;mso-position-horizontal-relative:text;mso-position-vertical:absolute;mso-position-vertical-relative:text" from="243.85pt,118.2pt" to="324.25pt,144.25pt" o:gfxdata="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" strokecolor="black [3200]" strokeweight="2pt">
+              <v:line w14:anchorId="2D75C811" id="Straight Connector 241" o:spid="_x0000_s1026" style="position:absolute;flip:x y;z-index:253013504;visibility:visible;mso-wrap-style:square;mso-wrap-distance-left:9pt;mso-wrap-distance-top:0;mso-wrap-distance-right:9pt;mso-wrap-distance-bottom:0;mso-position-horizontal:absolute;mso-position-horizontal-relative:text;mso-position-vertical:absolute;mso-position-vertical-relative:text" from="243.85pt,118.2pt" to="324.25pt,144.25pt" o:gfxdata="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" strokecolor="black [3200]" strokeweight="2pt">
                 <v:shadow on="t" color="black" opacity="24903f" origin=",.5" offset="0,.55556mm"/>
               </v:line>
             </w:pict>
@@ -8913,7 +8925,7 @@
         <mc:AlternateContent>
           <mc:Choice Requires="wps">
             <w:drawing>
-              <wp:anchor distT="0" distB="0" distL="114300" distR="114300" simplePos="0" relativeHeight="252991488" behindDoc="0" locked="0" layoutInCell="1" allowOverlap="1" wp14:anchorId="5E1DE6BA" wp14:editId="678E2006">
+              <wp:anchor distT="0" distB="0" distL="114300" distR="114300" simplePos="0" relativeHeight="253009408" behindDoc="0" locked="0" layoutInCell="1" allowOverlap="1" wp14:anchorId="5E1DE6BA" wp14:editId="678E2006">
                 <wp:simplePos x="0" y="0"/>
                 <wp:positionH relativeFrom="column">
                   <wp:posOffset>3079789</wp:posOffset>
@@ -8962,7 +8974,7 @@
           </mc:Choice>
           <mc:Fallback>
             <w:pict>
-              <v:line w14:anchorId="2597D2BA" id="Straight Connector 240" o:spid="_x0000_s1026" style="position:absolute;flip:x;z-index:252991488;visibility:visible;mso-wrap-style:square;mso-wrap-distance-left:9pt;mso-wrap-distance-top:0;mso-wrap-distance-right:9pt;mso-wrap-distance-bottom:0;mso-position-horizontal:absolute;mso-position-horizontal-relative:text;mso-position-vertical:absolute;mso-position-vertical-relative:text" from="242.5pt,72.7pt" to="272.55pt,95.65pt" o:gfxdata="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" strokecolor="black [3200]" strokeweight="2pt">
+              <v:line w14:anchorId="1F8146D2" id="Straight Connector 240" o:spid="_x0000_s1026" style="position:absolute;flip:x;z-index:253009408;visibility:visible;mso-wrap-style:square;mso-wrap-distance-left:9pt;mso-wrap-distance-top:0;mso-wrap-distance-right:9pt;mso-wrap-distance-bottom:0;mso-position-horizontal:absolute;mso-position-horizontal-relative:text;mso-position-vertical:absolute;mso-position-vertical-relative:text" from="242.5pt,72.7pt" to="272.55pt,95.65pt" o:gfxdata="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" strokecolor="black [3200]" strokeweight="2pt">
                 <v:shadow on="t" color="black" opacity="24903f" origin=",.5" offset="0,.55556mm"/>
               </v:line>
             </w:pict>
@@ -8977,7 +8989,7 @@
         <mc:AlternateContent>
           <mc:Choice Requires="wps">
             <w:drawing>
-              <wp:anchor distT="0" distB="0" distL="114300" distR="114300" simplePos="0" relativeHeight="252989440" behindDoc="0" locked="0" layoutInCell="1" allowOverlap="1" wp14:anchorId="047F2DFB" wp14:editId="526F675C">
+              <wp:anchor distT="0" distB="0" distL="114300" distR="114300" simplePos="0" relativeHeight="253005312" behindDoc="0" locked="0" layoutInCell="1" allowOverlap="1" wp14:anchorId="047F2DFB" wp14:editId="526F675C">
                 <wp:simplePos x="0" y="0"/>
                 <wp:positionH relativeFrom="column">
                   <wp:posOffset>1666115</wp:posOffset>
@@ -9026,7 +9038,7 @@
           </mc:Choice>
           <mc:Fallback>
             <w:pict>
-              <v:line w14:anchorId="19666636" id="Straight Connector 239" o:spid="_x0000_s1026" style="position:absolute;flip:y;z-index:252989440;visibility:visible;mso-wrap-style:square;mso-wrap-distance-left:9pt;mso-wrap-distance-top:0;mso-wrap-distance-right:9pt;mso-wrap-distance-bottom:0;mso-position-horizontal:absolute;mso-position-horizontal-relative:text;mso-position-vertical:absolute;mso-position-vertical-relative:text" from="131.2pt,136.45pt" to="161.25pt,202.1pt" o:gfxdata="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" strokecolor="black [3200]" strokeweight="2pt">
+              <v:line w14:anchorId="1A50AFC1" id="Straight Connector 239" o:spid="_x0000_s1026" style="position:absolute;flip:y;z-index:253005312;visibility:visible;mso-wrap-style:square;mso-wrap-distance-left:9pt;mso-wrap-distance-top:0;mso-wrap-distance-right:9pt;mso-wrap-distance-bottom:0;mso-position-horizontal:absolute;mso-position-horizontal-relative:text;mso-position-vertical:absolute;mso-position-vertical-relative:text" from="131.2pt,136.45pt" to="161.25pt,202.1pt" o:gfxdata="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" strokecolor="black [3200]" strokeweight="2pt">
                 <v:shadow on="t" color="black" opacity="24903f" origin=",.5" offset="0,.55556mm"/>
               </v:line>
             </w:pict>
@@ -9041,7 +9053,7 @@
         <mc:AlternateContent>
           <mc:Choice Requires="wps">
             <w:drawing>
-              <wp:anchor distT="0" distB="0" distL="114300" distR="114300" simplePos="0" relativeHeight="252987392" behindDoc="0" locked="0" layoutInCell="1" allowOverlap="1" wp14:anchorId="4B1F6BC2" wp14:editId="16DD24D1">
+              <wp:anchor distT="0" distB="0" distL="114300" distR="114300" simplePos="0" relativeHeight="253001216" behindDoc="0" locked="0" layoutInCell="1" allowOverlap="1" wp14:anchorId="4B1F6BC2" wp14:editId="16DD24D1">
                 <wp:simplePos x="0" y="0"/>
                 <wp:positionH relativeFrom="column">
                   <wp:posOffset>1457979</wp:posOffset>
@@ -9090,7 +9102,7 @@
           </mc:Choice>
           <mc:Fallback>
             <w:pict>
-              <v:line w14:anchorId="306D28D2" id="Straight Connector 238" o:spid="_x0000_s1026" style="position:absolute;flip:y;z-index:252987392;visibility:visible;mso-wrap-style:square;mso-wrap-distance-left:9pt;mso-wrap-distance-top:0;mso-wrap-distance-right:9pt;mso-wrap-distance-bottom:0;mso-position-horizontal:absolute;mso-position-horizontal-relative:text;mso-position-vertical:absolute;mso-position-vertical-relative:text" from="114.8pt,119.05pt" to="147.55pt,119.5pt" o:gfxdata="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" strokecolor="black [3200]" strokeweight="2pt">
+              <v:line w14:anchorId="5EEC9E07" id="Straight Connector 238" o:spid="_x0000_s1026" style="position:absolute;flip:y;z-index:253001216;visibility:visible;mso-wrap-style:square;mso-wrap-distance-left:9pt;mso-wrap-distance-top:0;mso-wrap-distance-right:9pt;mso-wrap-distance-bottom:0;mso-position-horizontal:absolute;mso-position-horizontal-relative:text;mso-position-vertical:absolute;mso-position-vertical-relative:text" from="114.8pt,119.05pt" to="147.55pt,119.5pt" o:gfxdata="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" strokecolor="black [3200]" strokeweight="2pt">
                 <v:shadow on="t" color="black" opacity="24903f" origin=",.5" offset="0,.55556mm"/>
               </v:line>
             </w:pict>
@@ -9105,7 +9117,7 @@
         <mc:AlternateContent>
           <mc:Choice Requires="wps">
             <w:drawing>
-              <wp:anchor distT="0" distB="0" distL="114300" distR="114300" simplePos="0" relativeHeight="252985344" behindDoc="0" locked="0" layoutInCell="1" allowOverlap="1" wp14:anchorId="291D11EC" wp14:editId="3CDA2B16">
+              <wp:anchor distT="0" distB="0" distL="114300" distR="114300" simplePos="0" relativeHeight="252997120" behindDoc="0" locked="0" layoutInCell="1" allowOverlap="1" wp14:anchorId="291D11EC" wp14:editId="3CDA2B16">
                 <wp:simplePos x="0" y="0"/>
                 <wp:positionH relativeFrom="column">
                   <wp:posOffset>2479539</wp:posOffset>
@@ -9154,7 +9166,7 @@
           </mc:Choice>
           <mc:Fallback>
             <w:pict>
-              <v:line w14:anchorId="77A351D9" id="Straight Connector 237" o:spid="_x0000_s1026" style="position:absolute;flip:x;z-index:252985344;visibility:visible;mso-wrap-style:square;mso-wrap-distance-left:9pt;mso-wrap-distance-top:0;mso-wrap-distance-right:9pt;mso-wrap-distance-bottom:0;mso-position-horizontal:absolute;mso-position-horizontal-relative:text;mso-position-vertical:absolute;mso-position-vertical-relative:text" from="195.25pt,21pt" to="207.2pt,93.9pt" o:gfxdata="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" strokecolor="black [3200]" strokeweight="2pt">
+              <v:line w14:anchorId="274C8F98" id="Straight Connector 237" o:spid="_x0000_s1026" style="position:absolute;flip:x;z-index:252997120;visibility:visible;mso-wrap-style:square;mso-wrap-distance-left:9pt;mso-wrap-distance-top:0;mso-wrap-distance-right:9pt;mso-wrap-distance-bottom:0;mso-position-horizontal:absolute;mso-position-horizontal-relative:text;mso-position-vertical:absolute;mso-position-vertical-relative:text" from="195.25pt,21pt" to="207.2pt,93.9pt" o:gfxdata="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" strokecolor="black [3200]" strokeweight="2pt">
                 <v:shadow on="t" color="black" opacity="24903f" origin=",.5" offset="0,.55556mm"/>
               </v:line>
             </w:pict>
@@ -9169,7 +9181,7 @@
         <mc:AlternateContent>
           <mc:Choice Requires="wps">
             <w:drawing>
-              <wp:anchor distT="0" distB="0" distL="114300" distR="114300" simplePos="0" relativeHeight="252983296" behindDoc="0" locked="0" layoutInCell="1" allowOverlap="1" wp14:anchorId="73590117" wp14:editId="18B3B792">
+              <wp:anchor distT="0" distB="0" distL="114300" distR="114300" simplePos="0" relativeHeight="252993024" behindDoc="0" locked="0" layoutInCell="1" allowOverlap="1" wp14:anchorId="73590117" wp14:editId="18B3B792">
                 <wp:simplePos x="0" y="0"/>
                 <wp:positionH relativeFrom="column">
                   <wp:posOffset>1570748</wp:posOffset>
@@ -9218,7 +9230,7 @@
           </mc:Choice>
           <mc:Fallback>
             <w:pict>
-              <v:line w14:anchorId="7B6680D8" id="Straight Connector 236" o:spid="_x0000_s1026" style="position:absolute;z-index:252983296;visibility:visible;mso-wrap-style:square;mso-wrap-distance-left:9pt;mso-wrap-distance-top:0;mso-wrap-distance-right:9pt;mso-wrap-distance-bottom:0;mso-position-horizontal:absolute;mso-position-horizontal-relative:text;mso-position-vertical:absolute;mso-position-vertical-relative:text" from="123.7pt,42.2pt" to="155.95pt,95.2pt" o:gfxdata="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" strokecolor="black [3200]" strokeweight="2pt">
+              <v:line w14:anchorId="6257286B" id="Straight Connector 236" o:spid="_x0000_s1026" style="position:absolute;z-index:252993024;visibility:visible;mso-wrap-style:square;mso-wrap-distance-left:9pt;mso-wrap-distance-top:0;mso-wrap-distance-right:9pt;mso-wrap-distance-bottom:0;mso-position-horizontal:absolute;mso-position-horizontal-relative:text;mso-position-vertical:absolute;mso-position-vertical-relative:text" from="123.7pt,42.2pt" to="155.95pt,95.2pt" o:gfxdata="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" strokecolor="black [3200]" strokeweight="2pt">
                 <v:shadow on="t" color="black" opacity="24903f" origin=",.5" offset="0,.55556mm"/>
               </v:line>
             </w:pict>
@@ -9229,7 +9241,7 @@
         <mc:AlternateContent>
           <mc:Choice Requires="wps">
             <w:drawing>
-              <wp:anchor distT="0" distB="0" distL="114300" distR="114300" simplePos="0" relativeHeight="252967936" behindDoc="0" locked="0" layoutInCell="1" allowOverlap="1" wp14:anchorId="4E2F2D77" wp14:editId="419627F1">
+              <wp:anchor distT="0" distB="0" distL="114300" distR="114300" simplePos="0" relativeHeight="252973568" behindDoc="0" locked="0" layoutInCell="1" allowOverlap="1" wp14:anchorId="4E2F2D77" wp14:editId="419627F1">
                 <wp:simplePos x="0" y="0"/>
                 <wp:positionH relativeFrom="column">
                   <wp:posOffset>4089400</wp:posOffset>
@@ -9302,7 +9314,7 @@
           </mc:Choice>
           <mc:Fallback>
             <w:pict>
-              <v:oval w14:anchorId="4E2F2D77" id="Oval 234" o:spid="_x0000_s1079" style="position:absolute;margin-left:322pt;margin-top:129.8pt;width:101.55pt;height:36.2pt;z-index:252967936;visibility:visible;mso-wrap-style:square;mso-wrap-distance-left:9pt;mso-wrap-distance-top:0;mso-wrap-distance-right:9pt;mso-wrap-distance-bottom:0;mso-position-horizontal:absolute;mso-position-horizontal-relative:text;mso-position-vertical:absolute;mso-position-vertical-relative:text;v-text-anchor:middle" o:gfxdata="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" fillcolor="white [3201]" strokecolor="black [3200]" strokeweight="2pt">
+              <v:oval w14:anchorId="4E2F2D77" id="Oval 234" o:spid="_x0000_s1079" style="position:absolute;margin-left:322pt;margin-top:129.8pt;width:101.55pt;height:36.2pt;z-index:252973568;visibility:visible;mso-wrap-style:square;mso-wrap-distance-left:9pt;mso-wrap-distance-top:0;mso-wrap-distance-right:9pt;mso-wrap-distance-bottom:0;mso-position-horizontal:absolute;mso-position-horizontal-relative:text;mso-position-vertical:absolute;mso-position-vertical-relative:text;v-text-anchor:middle" o:gfxdata="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" fillcolor="white [3201]" strokecolor="black [3200]" strokeweight="2pt">
                 <v:textbox>
                   <w:txbxContent>
                     <w:p>
@@ -9331,7 +9343,7 @@
         <mc:AlternateContent>
           <mc:Choice Requires="wps">
             <w:drawing>
-              <wp:anchor distT="0" distB="0" distL="114300" distR="114300" simplePos="0" relativeHeight="252980224" behindDoc="0" locked="0" layoutInCell="1" allowOverlap="1" wp14:anchorId="4D0810FF" wp14:editId="38872277">
+              <wp:anchor distT="0" distB="0" distL="114300" distR="114300" simplePos="0" relativeHeight="252987904" behindDoc="0" locked="0" layoutInCell="1" allowOverlap="1" wp14:anchorId="4D0810FF" wp14:editId="38872277">
                 <wp:simplePos x="0" y="0"/>
                 <wp:positionH relativeFrom="column">
                   <wp:posOffset>4112415</wp:posOffset>
@@ -9414,7 +9426,7 @@
           </mc:Choice>
           <mc:Fallback>
             <w:pict>
-              <v:shape w14:anchorId="4D0810FF" id="Text Box 235" o:spid="_x0000_s1080" type="#_x0000_t202" style="position:absolute;margin-left:323.8pt;margin-top:127.15pt;width:93.2pt;height:45.45pt;z-index:252980224;visibility:visible;mso-wrap-style:square;mso-width-percent:0;mso-height-percent:0;mso-wrap-distance-left:9pt;mso-wrap-distance-top:0;mso-wrap-distance-right:9pt;mso-wrap-distance-bottom:0;mso-position-horizontal:absolute;mso-position-horizontal-relative:text;mso-position-vertical:absolute;mso-position-vertical-relative:text;mso-width-percent:0;mso-height-percent:0;mso-width-relative:margin;mso-height-relative:margin;v-text-anchor:top" o:gfxdata="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" filled="f" stroked="f" strokeweight=".5pt">
+              <v:shape w14:anchorId="4D0810FF" id="Text Box 235" o:spid="_x0000_s1080" type="#_x0000_t202" style="position:absolute;margin-left:323.8pt;margin-top:127.15pt;width:93.2pt;height:45.45pt;z-index:252987904;visibility:visible;mso-wrap-style:square;mso-width-percent:0;mso-height-percent:0;mso-wrap-distance-left:9pt;mso-wrap-distance-top:0;mso-wrap-distance-right:9pt;mso-wrap-distance-bottom:0;mso-position-horizontal:absolute;mso-position-horizontal-relative:text;mso-position-vertical:absolute;mso-position-vertical-relative:text;mso-width-percent:0;mso-height-percent:0;mso-width-relative:margin;mso-height-relative:margin;v-text-anchor:top" o:gfxdata="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" filled="f" stroked="f" strokeweight=".5pt">
                 <v:textbox>
                   <w:txbxContent>
                     <w:p>
@@ -9442,7 +9454,7 @@
         <mc:AlternateContent>
           <mc:Choice Requires="wps">
             <w:drawing>
-              <wp:anchor distT="0" distB="0" distL="114300" distR="114300" simplePos="0" relativeHeight="252938240" behindDoc="0" locked="0" layoutInCell="1" allowOverlap="1" wp14:anchorId="62185A25" wp14:editId="334207DF">
+              <wp:anchor distT="0" distB="0" distL="114300" distR="114300" simplePos="0" relativeHeight="252939776" behindDoc="0" locked="0" layoutInCell="1" allowOverlap="1" wp14:anchorId="62185A25" wp14:editId="334207DF">
                 <wp:simplePos x="0" y="0"/>
                 <wp:positionH relativeFrom="column">
                   <wp:posOffset>784860</wp:posOffset>
@@ -9515,7 +9527,7 @@
           </mc:Choice>
           <mc:Fallback>
             <w:pict>
-              <v:oval w14:anchorId="62185A25" id="Oval 232" o:spid="_x0000_s1081" style="position:absolute;margin-left:61.8pt;margin-top:201.05pt;width:101.55pt;height:36.2pt;z-index:252938240;visibility:visible;mso-wrap-style:square;mso-wrap-distance-left:9pt;mso-wrap-distance-top:0;mso-wrap-distance-right:9pt;mso-wrap-distance-bottom:0;mso-position-horizontal:absolute;mso-position-horizontal-relative:text;mso-position-vertical:absolute;mso-position-vertical-relative:text;v-text-anchor:middle" o:gfxdata="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" fillcolor="white [3201]" strokecolor="black [3200]" strokeweight="2pt">
+              <v:oval w14:anchorId="62185A25" id="Oval 232" o:spid="_x0000_s1081" style="position:absolute;margin-left:61.8pt;margin-top:201.05pt;width:101.55pt;height:36.2pt;z-index:252939776;visibility:visible;mso-wrap-style:square;mso-wrap-distance-left:9pt;mso-wrap-distance-top:0;mso-wrap-distance-right:9pt;mso-wrap-distance-bottom:0;mso-position-horizontal:absolute;mso-position-horizontal-relative:text;mso-position-vertical:absolute;mso-position-vertical-relative:text;v-text-anchor:middle" o:gfxdata="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" fillcolor="white [3201]" strokecolor="black [3200]" strokeweight="2pt">
                 <v:textbox>
                   <w:txbxContent>
                     <w:p>
@@ -9544,7 +9556,7 @@
         <mc:AlternateContent>
           <mc:Choice Requires="wps">
             <w:drawing>
-              <wp:anchor distT="0" distB="0" distL="114300" distR="114300" simplePos="0" relativeHeight="252955648" behindDoc="0" locked="0" layoutInCell="1" allowOverlap="1" wp14:anchorId="51D37123" wp14:editId="0734CB49">
+              <wp:anchor distT="0" distB="0" distL="114300" distR="114300" simplePos="0" relativeHeight="252959232" behindDoc="0" locked="0" layoutInCell="1" allowOverlap="1" wp14:anchorId="51D37123" wp14:editId="0734CB49">
                 <wp:simplePos x="0" y="0"/>
                 <wp:positionH relativeFrom="column">
                   <wp:posOffset>808234</wp:posOffset>
@@ -9621,7 +9633,7 @@
           </mc:Choice>
           <mc:Fallback>
             <w:pict>
-              <v:shape w14:anchorId="51D37123" id="Text Box 233" o:spid="_x0000_s1082" type="#_x0000_t202" style="position:absolute;margin-left:63.65pt;margin-top:198.45pt;width:93.2pt;height:45.45pt;z-index:252955648;visibility:visible;mso-wrap-style:square;mso-width-percent:0;mso-height-percent:0;mso-wrap-distance-left:9pt;mso-wrap-distance-top:0;mso-wrap-distance-right:9pt;mso-wrap-distance-bottom:0;mso-position-horizontal:absolute;mso-position-horizontal-relative:text;mso-position-vertical:absolute;mso-position-vertical-relative:text;mso-width-percent:0;mso-height-percent:0;mso-width-relative:margin;mso-height-relative:margin;v-text-anchor:top" o:gfxdata="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" filled="f" stroked="f" strokeweight=".5pt">
+              <v:shape w14:anchorId="51D37123" id="Text Box 233" o:spid="_x0000_s1082" type="#_x0000_t202" style="position:absolute;margin-left:63.65pt;margin-top:198.45pt;width:93.2pt;height:45.45pt;z-index:252959232;visibility:visible;mso-wrap-style:square;mso-width-percent:0;mso-height-percent:0;mso-wrap-distance-left:9pt;mso-wrap-distance-top:0;mso-wrap-distance-right:9pt;mso-wrap-distance-bottom:0;mso-position-horizontal:absolute;mso-position-horizontal-relative:text;mso-position-vertical:absolute;mso-position-vertical-relative:text;mso-width-percent:0;mso-height-percent:0;mso-width-relative:margin;mso-height-relative:margin;v-text-anchor:top" o:gfxdata="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" filled="f" stroked="f" strokeweight=".5pt">
                 <v:textbox>
                   <w:txbxContent>
                     <w:p>
@@ -9643,7 +9655,7 @@
         <mc:AlternateContent>
           <mc:Choice Requires="wps">
             <w:drawing>
-              <wp:anchor distT="0" distB="0" distL="114300" distR="114300" simplePos="0" relativeHeight="252920832" behindDoc="0" locked="0" layoutInCell="1" allowOverlap="1" wp14:anchorId="7F1D04AF" wp14:editId="0F6757C2">
+              <wp:anchor distT="0" distB="0" distL="114300" distR="114300" simplePos="0" relativeHeight="252920320" behindDoc="0" locked="0" layoutInCell="1" allowOverlap="1" wp14:anchorId="7F1D04AF" wp14:editId="0F6757C2">
                 <wp:simplePos x="0" y="0"/>
                 <wp:positionH relativeFrom="column">
                   <wp:posOffset>3439160</wp:posOffset>
@@ -9720,7 +9732,7 @@
           </mc:Choice>
           <mc:Fallback>
             <w:pict>
-              <v:shape w14:anchorId="7F1D04AF" id="Text Box 231" o:spid="_x0000_s1083" type="#_x0000_t202" style="position:absolute;margin-left:270.8pt;margin-top:46.45pt;width:93.2pt;height:45.45pt;z-index:252920832;visibility:visible;mso-wrap-style:square;mso-width-percent:0;mso-height-percent:0;mso-wrap-distance-left:9pt;mso-wrap-distance-top:0;mso-wrap-distance-right:9pt;mso-wrap-distance-bottom:0;mso-position-horizontal:absolute;mso-position-horizontal-relative:text;mso-position-vertical:absolute;mso-position-vertical-relative:text;mso-width-percent:0;mso-height-percent:0;mso-width-relative:margin;mso-height-relative:margin;v-text-anchor:top" o:gfxdata="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" filled="f" stroked="f" strokeweight=".5pt">
+              <v:shape w14:anchorId="7F1D04AF" id="Text Box 231" o:spid="_x0000_s1083" type="#_x0000_t202" style="position:absolute;margin-left:270.8pt;margin-top:46.45pt;width:93.2pt;height:45.45pt;z-index:252920320;visibility:visible;mso-wrap-style:square;mso-width-percent:0;mso-height-percent:0;mso-wrap-distance-left:9pt;mso-wrap-distance-top:0;mso-wrap-distance-right:9pt;mso-wrap-distance-bottom:0;mso-position-horizontal:absolute;mso-position-horizontal-relative:text;mso-position-vertical:absolute;mso-position-vertical-relative:text;mso-width-percent:0;mso-height-percent:0;mso-width-relative:margin;mso-height-relative:margin;v-text-anchor:top" o:gfxdata="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" filled="f" stroked="f" strokeweight=".5pt">
                 <v:textbox>
                   <w:txbxContent>
                     <w:p>
@@ -9742,7 +9754,7 @@
         <mc:AlternateContent>
           <mc:Choice Requires="wps">
             <w:drawing>
-              <wp:anchor distT="0" distB="0" distL="114300" distR="114300" simplePos="0" relativeHeight="252896256" behindDoc="0" locked="0" layoutInCell="1" allowOverlap="1" wp14:anchorId="1545D959" wp14:editId="0A9E75B6">
+              <wp:anchor distT="0" distB="0" distL="114300" distR="114300" simplePos="0" relativeHeight="252893696" behindDoc="0" locked="0" layoutInCell="1" allowOverlap="1" wp14:anchorId="1545D959" wp14:editId="0A9E75B6">
                 <wp:simplePos x="0" y="0"/>
                 <wp:positionH relativeFrom="column">
                   <wp:posOffset>3416378</wp:posOffset>
@@ -9815,7 +9827,7 @@
           </mc:Choice>
           <mc:Fallback>
             <w:pict>
-              <v:oval w14:anchorId="1545D959" id="Oval 230" o:spid="_x0000_s1084" style="position:absolute;margin-left:269pt;margin-top:49.1pt;width:101.55pt;height:36.2pt;z-index:252896256;visibility:visible;mso-wrap-style:square;mso-wrap-distance-left:9pt;mso-wrap-distance-top:0;mso-wrap-distance-right:9pt;mso-wrap-distance-bottom:0;mso-position-horizontal:absolute;mso-position-horizontal-relative:text;mso-position-vertical:absolute;mso-position-vertical-relative:text;v-text-anchor:middle" o:gfxdata="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" fillcolor="white [3201]" strokecolor="black [3200]" strokeweight="2pt">
+              <v:oval w14:anchorId="1545D959" id="Oval 230" o:spid="_x0000_s1084" style="position:absolute;margin-left:269pt;margin-top:49.1pt;width:101.55pt;height:36.2pt;z-index:252893696;visibility:visible;mso-wrap-style:square;mso-wrap-distance-left:9pt;mso-wrap-distance-top:0;mso-wrap-distance-right:9pt;mso-wrap-distance-bottom:0;mso-position-horizontal:absolute;mso-position-horizontal-relative:text;mso-position-vertical:absolute;mso-position-vertical-relative:text;v-text-anchor:middle" o:gfxdata="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" fillcolor="white [3201]" strokecolor="black [3200]" strokeweight="2pt">
                 <v:textbox>
                   <w:txbxContent>
                     <w:p>
@@ -9844,7 +9856,7 @@
         <mc:AlternateContent>
           <mc:Choice Requires="wps">
             <w:drawing>
-              <wp:anchor distT="0" distB="0" distL="114300" distR="114300" simplePos="0" relativeHeight="252871680" behindDoc="0" locked="0" layoutInCell="1" allowOverlap="1" wp14:anchorId="085F6CCE" wp14:editId="7C167E7C">
+              <wp:anchor distT="0" distB="0" distL="114300" distR="114300" simplePos="0" relativeHeight="252868096" behindDoc="0" locked="0" layoutInCell="1" allowOverlap="1" wp14:anchorId="085F6CCE" wp14:editId="7C167E7C">
                 <wp:simplePos x="0" y="0"/>
                 <wp:positionH relativeFrom="column">
                   <wp:posOffset>191135</wp:posOffset>
@@ -9921,7 +9933,7 @@
           </mc:Choice>
           <mc:Fallback>
             <w:pict>
-              <v:shape w14:anchorId="085F6CCE" id="Text Box 229" o:spid="_x0000_s1085" type="#_x0000_t202" style="position:absolute;margin-left:15.05pt;margin-top:99.45pt;width:93.2pt;height:45.45pt;z-index:252871680;visibility:visible;mso-wrap-style:square;mso-width-percent:0;mso-height-percent:0;mso-wrap-distance-left:9pt;mso-wrap-distance-top:0;mso-wrap-distance-right:9pt;mso-wrap-distance-bottom:0;mso-position-horizontal:absolute;mso-position-horizontal-relative:text;mso-position-vertical:absolute;mso-position-vertical-relative:text;mso-width-percent:0;mso-height-percent:0;mso-width-relative:margin;mso-height-relative:margin;v-text-anchor:top" o:gfxdata="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" filled="f" stroked="f" strokeweight=".5pt">
+              <v:shape w14:anchorId="085F6CCE" id="Text Box 229" o:spid="_x0000_s1085" type="#_x0000_t202" style="position:absolute;margin-left:15.05pt;margin-top:99.45pt;width:93.2pt;height:45.45pt;z-index:252868096;visibility:visible;mso-wrap-style:square;mso-width-percent:0;mso-height-percent:0;mso-wrap-distance-left:9pt;mso-wrap-distance-top:0;mso-wrap-distance-right:9pt;mso-wrap-distance-bottom:0;mso-position-horizontal:absolute;mso-position-horizontal-relative:text;mso-position-vertical:absolute;mso-position-vertical-relative:text;mso-width-percent:0;mso-height-percent:0;mso-width-relative:margin;mso-height-relative:margin;v-text-anchor:top" o:gfxdata="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" filled="f" stroked="f" strokeweight=".5pt">
                 <v:textbox>
                   <w:txbxContent>
                     <w:p>
@@ -9943,7 +9955,7 @@
         <mc:AlternateContent>
           <mc:Choice Requires="wps">
             <w:drawing>
-              <wp:anchor distT="0" distB="0" distL="114300" distR="114300" simplePos="0" relativeHeight="252851200" behindDoc="0" locked="0" layoutInCell="1" allowOverlap="1" wp14:anchorId="72EC9869" wp14:editId="05FF642B">
+              <wp:anchor distT="0" distB="0" distL="114300" distR="114300" simplePos="0" relativeHeight="252844544" behindDoc="0" locked="0" layoutInCell="1" allowOverlap="1" wp14:anchorId="72EC9869" wp14:editId="05FF642B">
                 <wp:simplePos x="0" y="0"/>
                 <wp:positionH relativeFrom="column">
                   <wp:posOffset>168294</wp:posOffset>
@@ -10016,7 +10028,7 @@
           </mc:Choice>
           <mc:Fallback>
             <w:pict>
-              <v:oval w14:anchorId="72EC9869" id="Oval 228" o:spid="_x0000_s1086" style="position:absolute;margin-left:13.25pt;margin-top:102.15pt;width:101.55pt;height:36.2pt;z-index:252851200;visibility:visible;mso-wrap-style:square;mso-wrap-distance-left:9pt;mso-wrap-distance-top:0;mso-wrap-distance-right:9pt;mso-wrap-distance-bottom:0;mso-position-horizontal:absolute;mso-position-horizontal-relative:text;mso-position-vertical:absolute;mso-position-vertical-relative:text;v-text-anchor:middle" o:gfxdata="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" fillcolor="white [3201]" strokecolor="black [3200]" strokeweight="2pt">
+              <v:oval w14:anchorId="72EC9869" id="Oval 228" o:spid="_x0000_s1086" style="position:absolute;margin-left:13.25pt;margin-top:102.15pt;width:101.55pt;height:36.2pt;z-index:252844544;visibility:visible;mso-wrap-style:square;mso-wrap-distance-left:9pt;mso-wrap-distance-top:0;mso-wrap-distance-right:9pt;mso-wrap-distance-bottom:0;mso-position-horizontal:absolute;mso-position-horizontal-relative:text;mso-position-vertical:absolute;mso-position-vertical-relative:text;v-text-anchor:middle" o:gfxdata="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" fillcolor="white [3201]" strokecolor="black [3200]" strokeweight="2pt">
                 <v:textbox>
                   <w:txbxContent>
                     <w:p>
@@ -10045,7 +10057,7 @@
         <mc:AlternateContent>
           <mc:Choice Requires="wps">
             <w:drawing>
-              <wp:anchor distT="0" distB="0" distL="114300" distR="114300" simplePos="0" relativeHeight="252760064" behindDoc="0" locked="0" layoutInCell="1" allowOverlap="1" wp14:anchorId="63F7F002" wp14:editId="31B288AF">
+              <wp:anchor distT="0" distB="0" distL="114300" distR="114300" simplePos="0" relativeHeight="252749312" behindDoc="0" locked="0" layoutInCell="1" allowOverlap="1" wp14:anchorId="63F7F002" wp14:editId="31B288AF">
                 <wp:simplePos x="0" y="0"/>
                 <wp:positionH relativeFrom="column">
                   <wp:posOffset>481965</wp:posOffset>
@@ -10118,7 +10130,7 @@
           </mc:Choice>
           <mc:Fallback>
             <w:pict>
-              <v:oval w14:anchorId="63F7F002" id="Oval 224" o:spid="_x0000_s1087" style="position:absolute;margin-left:37.95pt;margin-top:10.55pt;width:101.55pt;height:36.2pt;z-index:252760064;visibility:visible;mso-wrap-style:square;mso-wrap-distance-left:9pt;mso-wrap-distance-top:0;mso-wrap-distance-right:9pt;mso-wrap-distance-bottom:0;mso-position-horizontal:absolute;mso-position-horizontal-relative:text;mso-position-vertical:absolute;mso-position-vertical-relative:text;v-text-anchor:middle" o:gfxdata="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" fillcolor="white [3201]" strokecolor="black [3200]" strokeweight="2pt">
+              <v:oval w14:anchorId="63F7F002" id="Oval 224" o:spid="_x0000_s1087" style="position:absolute;margin-left:37.95pt;margin-top:10.55pt;width:101.55pt;height:36.2pt;z-index:252749312;visibility:visible;mso-wrap-style:square;mso-wrap-distance-left:9pt;mso-wrap-distance-top:0;mso-wrap-distance-right:9pt;mso-wrap-distance-bottom:0;mso-position-horizontal:absolute;mso-position-horizontal-relative:text;mso-position-vertical:absolute;mso-position-vertical-relative:text;v-text-anchor:middle" o:gfxdata="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" fillcolor="white [3201]" strokecolor="black [3200]" strokeweight="2pt">
                 <v:textbox>
                   <w:txbxContent>
                     <w:p>
@@ -10147,7 +10159,7 @@
         <mc:AlternateContent>
           <mc:Choice Requires="wps">
             <w:drawing>
-              <wp:anchor distT="0" distB="0" distL="114300" distR="114300" simplePos="0" relativeHeight="252777472" behindDoc="0" locked="0" layoutInCell="1" allowOverlap="1" wp14:anchorId="00203F8C" wp14:editId="29326ADB">
+              <wp:anchor distT="0" distB="0" distL="114300" distR="114300" simplePos="0" relativeHeight="252768768" behindDoc="0" locked="0" layoutInCell="1" allowOverlap="1" wp14:anchorId="00203F8C" wp14:editId="29326ADB">
                 <wp:simplePos x="0" y="0"/>
                 <wp:positionH relativeFrom="column">
                   <wp:posOffset>505304</wp:posOffset>
@@ -10224,7 +10236,7 @@
           </mc:Choice>
           <mc:Fallback>
             <w:pict>
-              <v:shape w14:anchorId="00203F8C" id="Text Box 225" o:spid="_x0000_s1088" type="#_x0000_t202" style="position:absolute;margin-left:39.8pt;margin-top:7.9pt;width:93.2pt;height:45.45pt;z-index:252777472;visibility:visible;mso-wrap-style:square;mso-width-percent:0;mso-height-percent:0;mso-wrap-distance-left:9pt;mso-wrap-distance-top:0;mso-wrap-distance-right:9pt;mso-wrap-distance-bottom:0;mso-position-horizontal:absolute;mso-position-horizontal-relative:text;mso-position-vertical:absolute;mso-position-vertical-relative:text;mso-width-percent:0;mso-height-percent:0;mso-width-relative:margin;mso-height-relative:margin;v-text-anchor:top" o:gfxdata="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" filled="f" stroked="f" strokeweight=".5pt">
+              <v:shape w14:anchorId="00203F8C" id="Text Box 225" o:spid="_x0000_s1088" type="#_x0000_t202" style="position:absolute;margin-left:39.8pt;margin-top:7.9pt;width:93.2pt;height:45.45pt;z-index:252768768;visibility:visible;mso-wrap-style:square;mso-width-percent:0;mso-height-percent:0;mso-wrap-distance-left:9pt;mso-wrap-distance-top:0;mso-wrap-distance-right:9pt;mso-wrap-distance-bottom:0;mso-position-horizontal:absolute;mso-position-horizontal-relative:text;mso-position-vertical:absolute;mso-position-vertical-relative:text;mso-width-percent:0;mso-height-percent:0;mso-width-relative:margin;mso-height-relative:margin;v-text-anchor:top" o:gfxdata="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" filled="f" stroked="f" strokeweight=".5pt">
                 <v:textbox>
                   <w:txbxContent>
                     <w:p>
@@ -10246,7 +10258,7 @@
         <mc:AlternateContent>
           <mc:Choice Requires="wps">
             <w:drawing>
-              <wp:anchor distT="0" distB="0" distL="114300" distR="114300" simplePos="0" relativeHeight="252742656" behindDoc="0" locked="0" layoutInCell="1" allowOverlap="1" wp14:anchorId="02B7FD50" wp14:editId="0E3A1FC4">
+              <wp:anchor distT="0" distB="0" distL="114300" distR="114300" simplePos="0" relativeHeight="252729856" behindDoc="0" locked="0" layoutInCell="1" allowOverlap="1" wp14:anchorId="02B7FD50" wp14:editId="0E3A1FC4">
                 <wp:simplePos x="0" y="0"/>
                 <wp:positionH relativeFrom="column">
                   <wp:posOffset>3607828</wp:posOffset>
@@ -10318,7 +10330,7 @@
           </mc:Choice>
           <mc:Fallback>
             <w:pict>
-              <v:rect w14:anchorId="02B7FD50" id="Rectangle 223" o:spid="_x0000_s1089" style="position:absolute;margin-left:284.1pt;margin-top:326.25pt;width:94.95pt;height:42.55pt;z-index:252742656;visibility:visible;mso-wrap-style:square;mso-width-percent:0;mso-height-percent:0;mso-wrap-distance-left:9pt;mso-wrap-distance-top:0;mso-wrap-distance-right:9pt;mso-wrap-distance-bottom:0;mso-position-horizontal:absolute;mso-position-horizontal-relative:text;mso-position-vertical:absolute;mso-position-vertical-relative:text;mso-width-percent:0;mso-height-percent:0;mso-width-relative:margin;mso-height-relative:margin;v-text-anchor:top" o:gfxdata="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" fillcolor="white [3201]" strokecolor="black [3200]" strokeweight="2pt">
+              <v:rect w14:anchorId="02B7FD50" id="Rectangle 223" o:spid="_x0000_s1089" style="position:absolute;margin-left:284.1pt;margin-top:326.25pt;width:94.95pt;height:42.55pt;z-index:252729856;visibility:visible;mso-wrap-style:square;mso-width-percent:0;mso-height-percent:0;mso-wrap-distance-left:9pt;mso-wrap-distance-top:0;mso-wrap-distance-right:9pt;mso-wrap-distance-bottom:0;mso-position-horizontal:absolute;mso-position-horizontal-relative:text;mso-position-vertical:absolute;mso-position-vertical-relative:text;mso-width-percent:0;mso-height-percent:0;mso-width-relative:margin;mso-height-relative:margin;v-text-anchor:top" o:gfxdata="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" fillcolor="white [3201]" strokecolor="black [3200]" strokeweight="2pt">
                 <v:textbox>
                   <w:txbxContent>
                     <w:p>
@@ -10340,7 +10352,7 @@
         <mc:AlternateContent>
           <mc:Choice Requires="wps">
             <w:drawing>
-              <wp:anchor distT="0" distB="0" distL="114300" distR="114300" simplePos="0" relativeHeight="252518400" behindDoc="0" locked="0" layoutInCell="1" allowOverlap="1" wp14:anchorId="69271B61" wp14:editId="66E14B43">
+              <wp:anchor distT="0" distB="0" distL="114300" distR="114300" simplePos="0" relativeHeight="252497408" behindDoc="0" locked="0" layoutInCell="1" allowOverlap="1" wp14:anchorId="69271B61" wp14:editId="2CDD05DB">
                 <wp:simplePos x="0" y="0"/>
                 <wp:positionH relativeFrom="column">
                   <wp:posOffset>3434080</wp:posOffset>
@@ -10349,7 +10361,7 @@
                   <wp:posOffset>2689860</wp:posOffset>
                 </wp:positionV>
                 <wp:extent cx="1413510" cy="661670"/>
-                <wp:effectExtent l="0" t="0" r="15240" b="24130"/>
+                <wp:effectExtent l="38100" t="38100" r="15240" b="43180"/>
                 <wp:wrapNone/>
                 <wp:docPr id="219" name="Diamond 219"/>
                 <wp:cNvGraphicFramePr/>
@@ -10365,6 +10377,7 @@
                         <a:prstGeom prst="diamond">
                           <a:avLst/>
                         </a:prstGeom>
+                        <a:ln w="76200"/>
                       </wps:spPr>
                       <wps:style>
                         <a:lnRef idx="2">
@@ -10399,7 +10412,7 @@
           </mc:Choice>
           <mc:Fallback>
             <w:pict>
-              <v:shape w14:anchorId="69271B61" id="Diamond 219" o:spid="_x0000_s1090" type="#_x0000_t4" style="position:absolute;margin-left:270.4pt;margin-top:211.8pt;width:111.3pt;height:52.1pt;z-index:252518400;visibility:visible;mso-wrap-style:square;mso-wrap-distance-left:9pt;mso-wrap-distance-top:0;mso-wrap-distance-right:9pt;mso-wrap-distance-bottom:0;mso-position-horizontal:absolute;mso-position-horizontal-relative:text;mso-position-vertical:absolute;mso-position-vertical-relative:text;v-text-anchor:middle" o:gfxdata="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" fillcolor="white [3201]" strokecolor="black [3200]" strokeweight="2pt">
+              <v:shape w14:anchorId="69271B61" id="Diamond 219" o:spid="_x0000_s1090" type="#_x0000_t4" style="position:absolute;margin-left:270.4pt;margin-top:211.8pt;width:111.3pt;height:52.1pt;z-index:252497408;visibility:visible;mso-wrap-style:square;mso-wrap-distance-left:9pt;mso-wrap-distance-top:0;mso-wrap-distance-right:9pt;mso-wrap-distance-bottom:0;mso-position-horizontal:absolute;mso-position-horizontal-relative:text;mso-position-vertical:absolute;mso-position-vertical-relative:text;v-text-anchor:middle" o:gfxdata="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" fillcolor="white [3201]" strokecolor="black [3200]" strokeweight="6pt">
                 <v:textbox>
                   <w:txbxContent>
                     <w:p/>
@@ -10414,7 +10427,7 @@
         <mc:AlternateContent>
           <mc:Choice Requires="wps">
             <w:drawing>
-              <wp:anchor distT="0" distB="0" distL="114300" distR="114300" simplePos="0" relativeHeight="252447744" behindDoc="0" locked="0" layoutInCell="1" allowOverlap="1" wp14:anchorId="24FD2E67" wp14:editId="6C1137DB">
+              <wp:anchor distT="0" distB="0" distL="114300" distR="114300" simplePos="0" relativeHeight="252424704" behindDoc="0" locked="0" layoutInCell="1" allowOverlap="1" wp14:anchorId="24FD2E67" wp14:editId="163A0BB3">
                 <wp:simplePos x="0" y="0"/>
                 <wp:positionH relativeFrom="column">
                   <wp:posOffset>1883410</wp:posOffset>
@@ -10423,7 +10436,7 @@
                   <wp:posOffset>1195070</wp:posOffset>
                 </wp:positionV>
                 <wp:extent cx="1205865" cy="540385"/>
-                <wp:effectExtent l="0" t="0" r="13335" b="12065"/>
+                <wp:effectExtent l="38100" t="38100" r="32385" b="31115"/>
                 <wp:wrapNone/>
                 <wp:docPr id="218" name="Rectangle 218"/>
                 <wp:cNvGraphicFramePr/>
@@ -10439,6 +10452,7 @@
                         <a:prstGeom prst="rect">
                           <a:avLst/>
                         </a:prstGeom>
+                        <a:ln w="76200"/>
                       </wps:spPr>
                       <wps:style>
                         <a:lnRef idx="2">
@@ -10486,7 +10500,7 @@
           </mc:Choice>
           <mc:Fallback>
             <w:pict>
-              <v:rect w14:anchorId="24FD2E67" id="Rectangle 218" o:spid="_x0000_s1091" style="position:absolute;margin-left:148.3pt;margin-top:94.1pt;width:94.95pt;height:42.55pt;z-index:252447744;visibility:visible;mso-wrap-style:square;mso-width-percent:0;mso-height-percent:0;mso-wrap-distance-left:9pt;mso-wrap-distance-top:0;mso-wrap-distance-right:9pt;mso-wrap-distance-bottom:0;mso-position-horizontal:absolute;mso-position-horizontal-relative:text;mso-position-vertical:absolute;mso-position-vertical-relative:text;mso-width-percent:0;mso-height-percent:0;mso-width-relative:margin;mso-height-relative:margin;v-text-anchor:top" o:gfxdata="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" fillcolor="white [3201]" strokecolor="black [3200]" strokeweight="2pt">
+              <v:rect w14:anchorId="24FD2E67" id="Rectangle 218" o:spid="_x0000_s1091" style="position:absolute;margin-left:148.3pt;margin-top:94.1pt;width:94.95pt;height:42.55pt;z-index:252424704;visibility:visible;mso-wrap-style:square;mso-width-percent:0;mso-height-percent:0;mso-wrap-distance-left:9pt;mso-wrap-distance-top:0;mso-wrap-distance-right:9pt;mso-wrap-distance-bottom:0;mso-position-horizontal:absolute;mso-position-horizontal-relative:text;mso-position-vertical:absolute;mso-position-vertical-relative:text;mso-width-percent:0;mso-height-percent:0;mso-width-relative:margin;mso-height-relative:margin;v-text-anchor:top" o:gfxdata="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" fillcolor="white [3201]" strokecolor="black [3200]" strokeweight="6pt">
                 <v:textbox>
                   <w:txbxContent>
                     <w:p>
@@ -10508,7 +10522,7 @@
         <mc:AlternateContent>
           <mc:Choice Requires="wps">
             <w:drawing>
-              <wp:anchor distT="0" distB="0" distL="114300" distR="114300" simplePos="0" relativeHeight="252588032" behindDoc="0" locked="0" layoutInCell="1" allowOverlap="1" wp14:anchorId="1ABF1F44" wp14:editId="6B98C9B0">
+              <wp:anchor distT="0" distB="0" distL="114300" distR="114300" simplePos="0" relativeHeight="252569088" behindDoc="0" locked="0" layoutInCell="1" allowOverlap="1" wp14:anchorId="1ABF1F44" wp14:editId="6B98C9B0">
                 <wp:simplePos x="0" y="0"/>
                 <wp:positionH relativeFrom="column">
                   <wp:posOffset>3298825</wp:posOffset>
@@ -10585,7 +10599,7 @@
           </mc:Choice>
           <mc:Fallback>
             <w:pict>
-              <v:shape w14:anchorId="1ABF1F44" id="Text Box 220" o:spid="_x0000_s1092" type="#_x0000_t202" style="position:absolute;margin-left:259.75pt;margin-top:214.9pt;width:123.2pt;height:45.45pt;z-index:252588032;visibility:visible;mso-wrap-style:square;mso-width-percent:0;mso-height-percent:0;mso-wrap-distance-left:9pt;mso-wrap-distance-top:0;mso-wrap-distance-right:9pt;mso-wrap-distance-bottom:0;mso-position-horizontal:absolute;mso-position-horizontal-relative:text;mso-position-vertical:absolute;mso-position-vertical-relative:text;mso-width-percent:0;mso-height-percent:0;mso-width-relative:margin;mso-height-relative:margin;v-text-anchor:top" o:gfxdata="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" filled="f" stroked="f" strokeweight=".5pt">
+              <v:shape w14:anchorId="1ABF1F44" id="Text Box 220" o:spid="_x0000_s1092" type="#_x0000_t202" style="position:absolute;margin-left:259.75pt;margin-top:214.9pt;width:123.2pt;height:45.45pt;z-index:252569088;visibility:visible;mso-wrap-style:square;mso-width-percent:0;mso-height-percent:0;mso-wrap-distance-left:9pt;mso-wrap-distance-top:0;mso-wrap-distance-right:9pt;mso-wrap-distance-bottom:0;mso-position-horizontal:absolute;mso-position-horizontal-relative:text;mso-position-vertical:absolute;mso-position-vertical-relative:text;mso-width-percent:0;mso-height-percent:0;mso-width-relative:margin;mso-height-relative:margin;v-text-anchor:top" o:gfxdata="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" filled="f" stroked="f" strokeweight=".5pt">
                 <v:textbox>
                   <w:txbxContent>
                     <w:p>
@@ -10607,7 +10621,7 @@
         <mc:AlternateContent>
           <mc:Choice Requires="wps">
             <w:drawing>
-              <wp:anchor distT="0" distB="0" distL="114300" distR="114300" simplePos="0" relativeHeight="252726272" behindDoc="0" locked="0" layoutInCell="1" allowOverlap="1" wp14:anchorId="154EEF80" wp14:editId="5F7E4BF6">
+              <wp:anchor distT="0" distB="0" distL="114300" distR="114300" simplePos="0" relativeHeight="252711424" behindDoc="0" locked="0" layoutInCell="1" allowOverlap="1" wp14:anchorId="154EEF80" wp14:editId="5F7E4BF6">
                 <wp:simplePos x="0" y="0"/>
                 <wp:positionH relativeFrom="column">
                   <wp:posOffset>4150345</wp:posOffset>
@@ -10657,7 +10671,7 @@
           </mc:Choice>
           <mc:Fallback>
             <w:pict>
-              <v:line w14:anchorId="1DBB9D0B" id="Straight Connector 222" o:spid="_x0000_s1026" style="position:absolute;z-index:252726272;visibility:visible;mso-wrap-style:square;mso-wrap-distance-left:9pt;mso-wrap-distance-top:0;mso-wrap-distance-right:9pt;mso-wrap-distance-bottom:0;mso-position-horizontal:absolute;mso-position-horizontal-relative:text;mso-position-vertical:absolute;mso-position-vertical-relative:text" from="326.8pt,264.35pt" to="332.45pt,326.6pt" o:gfxdata="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" strokecolor="black [3200]" strokeweight="7pt">
+              <v:line w14:anchorId="64FA1D6B" id="Straight Connector 222" o:spid="_x0000_s1026" style="position:absolute;z-index:252711424;visibility:visible;mso-wrap-style:square;mso-wrap-distance-left:9pt;mso-wrap-distance-top:0;mso-wrap-distance-right:9pt;mso-wrap-distance-bottom:0;mso-position-horizontal:absolute;mso-position-horizontal-relative:text;mso-position-vertical:absolute;mso-position-vertical-relative:text" from="326.8pt,264.35pt" to="332.45pt,326.6pt" o:gfxdata="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" strokecolor="black [3200]" strokeweight="7pt">
                 <v:shadow on="t" color="black" opacity="24903f" origin=",.5" offset="0,.55556mm"/>
               </v:line>
             </w:pict>
@@ -10681,7 +10695,7 @@
         <mc:AlternateContent>
           <mc:Choice Requires="wps">
             <w:drawing>
-              <wp:anchor distT="0" distB="0" distL="114300" distR="114300" simplePos="0" relativeHeight="253120512" behindDoc="0" locked="0" layoutInCell="1" allowOverlap="1" wp14:anchorId="2AC398E4" wp14:editId="0B351348">
+              <wp:anchor distT="0" distB="0" distL="114300" distR="114300" simplePos="0" relativeHeight="253152768" behindDoc="0" locked="0" layoutInCell="1" allowOverlap="1" wp14:anchorId="2AC398E4" wp14:editId="0B351348">
                 <wp:simplePos x="0" y="0"/>
                 <wp:positionH relativeFrom="column">
                   <wp:posOffset>2760030</wp:posOffset>
@@ -10739,7 +10753,7 @@
           </mc:Choice>
           <mc:Fallback>
             <w:pict>
-              <v:shape w14:anchorId="1F1E7B4F" id="Straight Arrow Connector 251" o:spid="_x0000_s1026" type="#_x0000_t32" style="position:absolute;margin-left:217.35pt;margin-top:111.15pt;width:68.9pt;height:78.2pt;z-index:253120512;visibility:visible;mso-wrap-style:square;mso-width-percent:0;mso-height-percent:0;mso-wrap-distance-left:9pt;mso-wrap-distance-top:0;mso-wrap-distance-right:9pt;mso-wrap-distance-bottom:0;mso-position-horizontal:absolute;mso-position-horizontal-relative:text;mso-position-vertical:absolute;mso-position-vertical-relative:text;mso-width-percent:0;mso-height-percent:0;mso-width-relative:margin;mso-height-relative:margin" o:gfxdata="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" strokecolor="black [3200]" strokeweight="7pt">
+              <v:shape w14:anchorId="6B976A05" id="Straight Arrow Connector 251" o:spid="_x0000_s1026" type="#_x0000_t32" style="position:absolute;margin-left:217.35pt;margin-top:111.15pt;width:68.9pt;height:78.2pt;z-index:253152768;visibility:visible;mso-wrap-style:square;mso-width-percent:0;mso-height-percent:0;mso-wrap-distance-left:9pt;mso-wrap-distance-top:0;mso-wrap-distance-right:9pt;mso-wrap-distance-bottom:0;mso-position-horizontal:absolute;mso-position-horizontal-relative:text;mso-position-vertical:absolute;mso-position-vertical-relative:text;mso-width-percent:0;mso-height-percent:0;mso-width-relative:margin;mso-height-relative:margin" o:gfxdata="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" strokecolor="black [3200]" strokeweight="7pt">
                 <v:stroke endarrow="block"/>
                 <v:shadow on="t" color="black" opacity="24903f" origin=",.5" offset="0,.55556mm"/>
               </v:shape>
@@ -10751,7 +10765,7 @@
         <mc:AlternateContent>
           <mc:Choice Requires="wps">
             <w:drawing>
-              <wp:anchor distT="0" distB="0" distL="114300" distR="114300" simplePos="0" relativeHeight="253151232" behindDoc="0" locked="0" layoutInCell="1" allowOverlap="1" wp14:anchorId="580AA463" wp14:editId="0E316EC0">
+              <wp:anchor distT="0" distB="0" distL="114300" distR="114300" simplePos="0" relativeHeight="253187584" behindDoc="0" locked="0" layoutInCell="1" allowOverlap="1" wp14:anchorId="580AA463" wp14:editId="0E316EC0">
                 <wp:simplePos x="0" y="0"/>
                 <wp:positionH relativeFrom="column">
                   <wp:posOffset>3876383</wp:posOffset>
@@ -10804,7 +10818,7 @@
           </mc:Choice>
           <mc:Fallback>
             <w:pict>
-              <v:line w14:anchorId="513641BF" id="Straight Connector 252" o:spid="_x0000_s1026" style="position:absolute;z-index:253151232;visibility:visible;mso-wrap-style:square;mso-height-percent:0;mso-wrap-distance-left:9pt;mso-wrap-distance-top:0;mso-wrap-distance-right:9pt;mso-wrap-distance-bottom:0;mso-position-horizontal:absolute;mso-position-horizontal-relative:text;mso-position-vertical:absolute;mso-position-vertical-relative:text;mso-height-percent:0;mso-height-relative:margin" from="305.25pt,232.2pt" to="310.9pt,297.55pt" o:gfxdata="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" strokecolor="black [3200]" strokeweight="7pt">
+              <v:line w14:anchorId="3AC2A088" id="Straight Connector 252" o:spid="_x0000_s1026" style="position:absolute;z-index:253187584;visibility:visible;mso-wrap-style:square;mso-height-percent:0;mso-wrap-distance-left:9pt;mso-wrap-distance-top:0;mso-wrap-distance-right:9pt;mso-wrap-distance-bottom:0;mso-position-horizontal:absolute;mso-position-horizontal-relative:text;mso-position-vertical:absolute;mso-position-vertical-relative:text;mso-height-percent:0;mso-height-relative:margin" from="305.25pt,232.2pt" to="310.9pt,297.55pt" o:gfxdata="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" strokecolor="black [3200]" strokeweight="7pt">
                 <v:shadow on="t" color="black" opacity="24903f" origin=",.5" offset="0,.55556mm"/>
               </v:line>
             </w:pict>
@@ -10815,7 +10829,7 @@
         <mc:AlternateContent>
           <mc:Choice Requires="wps">
             <w:drawing>
-              <wp:anchor distT="0" distB="0" distL="114300" distR="114300" simplePos="0" relativeHeight="253025280" behindDoc="0" locked="0" layoutInCell="1" allowOverlap="1" wp14:anchorId="07E13305" wp14:editId="19727B11">
+              <wp:anchor distT="0" distB="0" distL="114300" distR="114300" simplePos="0" relativeHeight="253048320" behindDoc="0" locked="0" layoutInCell="1" allowOverlap="1" wp14:anchorId="07E13305" wp14:editId="5B5DE83C">
                 <wp:simplePos x="0" y="0"/>
                 <wp:positionH relativeFrom="column">
                   <wp:posOffset>1609725</wp:posOffset>
@@ -10824,7 +10838,7 @@
                   <wp:posOffset>886892</wp:posOffset>
                 </wp:positionV>
                 <wp:extent cx="1205865" cy="540385"/>
-                <wp:effectExtent l="0" t="0" r="13335" b="12065"/>
+                <wp:effectExtent l="38100" t="38100" r="32385" b="31115"/>
                 <wp:wrapNone/>
                 <wp:docPr id="248" name="Rectangle 248"/>
                 <wp:cNvGraphicFramePr/>
@@ -10840,6 +10854,7 @@
                         <a:prstGeom prst="rect">
                           <a:avLst/>
                         </a:prstGeom>
+                        <a:ln w="76200"/>
                       </wps:spPr>
                       <wps:style>
                         <a:lnRef idx="2">
@@ -10887,7 +10902,7 @@
           </mc:Choice>
           <mc:Fallback>
             <w:pict>
-              <v:rect w14:anchorId="07E13305" id="Rectangle 248" o:spid="_x0000_s1093" style="position:absolute;left:0;text-align:left;margin-left:126.75pt;margin-top:69.85pt;width:94.95pt;height:42.55pt;z-index:253025280;visibility:visible;mso-wrap-style:square;mso-width-percent:0;mso-height-percent:0;mso-wrap-distance-left:9pt;mso-wrap-distance-top:0;mso-wrap-distance-right:9pt;mso-wrap-distance-bottom:0;mso-position-horizontal:absolute;mso-position-horizontal-relative:text;mso-position-vertical:absolute;mso-position-vertical-relative:text;mso-width-percent:0;mso-height-percent:0;mso-width-relative:margin;mso-height-relative:margin;v-text-anchor:top" o:gfxdata="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" fillcolor="white [3201]" strokecolor="black [3200]" strokeweight="2pt">
+              <v:rect w14:anchorId="07E13305" id="Rectangle 248" o:spid="_x0000_s1093" style="position:absolute;left:0;text-align:left;margin-left:126.75pt;margin-top:69.85pt;width:94.95pt;height:42.55pt;z-index:253048320;visibility:visible;mso-wrap-style:square;mso-width-percent:0;mso-height-percent:0;mso-wrap-distance-left:9pt;mso-wrap-distance-top:0;mso-wrap-distance-right:9pt;mso-wrap-distance-bottom:0;mso-position-horizontal:absolute;mso-position-horizontal-relative:text;mso-position-vertical:absolute;mso-position-vertical-relative:text;mso-width-percent:0;mso-height-percent:0;mso-width-relative:margin;mso-height-relative:margin;v-text-anchor:top" o:gfxdata="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" fillcolor="white [3201]" strokecolor="black [3200]" strokeweight="6pt">
                 <v:textbox>
                   <w:txbxContent>
                     <w:p>
@@ -10909,7 +10924,7 @@
         <mc:AlternateContent>
           <mc:Choice Requires="wps">
             <w:drawing>
-              <wp:anchor distT="0" distB="0" distL="114300" distR="114300" simplePos="0" relativeHeight="253057024" behindDoc="0" locked="0" layoutInCell="1" allowOverlap="1" wp14:anchorId="6D73A1B1" wp14:editId="57E8014F">
+              <wp:anchor distT="0" distB="0" distL="114300" distR="114300" simplePos="0" relativeHeight="253083136" behindDoc="0" locked="0" layoutInCell="1" allowOverlap="1" wp14:anchorId="6D73A1B1" wp14:editId="0C14B2C1">
                 <wp:simplePos x="0" y="0"/>
                 <wp:positionH relativeFrom="column">
                   <wp:posOffset>3160395</wp:posOffset>
@@ -10918,7 +10933,7 @@
                   <wp:posOffset>2303145</wp:posOffset>
                 </wp:positionV>
                 <wp:extent cx="1413510" cy="661670"/>
-                <wp:effectExtent l="0" t="0" r="15240" b="24130"/>
+                <wp:effectExtent l="38100" t="38100" r="15240" b="43180"/>
                 <wp:wrapNone/>
                 <wp:docPr id="249" name="Diamond 249"/>
                 <wp:cNvGraphicFramePr/>
@@ -10934,6 +10949,7 @@
                         <a:prstGeom prst="diamond">
                           <a:avLst/>
                         </a:prstGeom>
+                        <a:ln w="76200"/>
                       </wps:spPr>
                       <wps:style>
                         <a:lnRef idx="2">
@@ -10968,7 +10984,7 @@
           </mc:Choice>
           <mc:Fallback>
             <w:pict>
-              <v:shape w14:anchorId="6D73A1B1" id="Diamond 249" o:spid="_x0000_s1094" type="#_x0000_t4" style="position:absolute;left:0;text-align:left;margin-left:248.85pt;margin-top:181.35pt;width:111.3pt;height:52.1pt;z-index:253057024;visibility:visible;mso-wrap-style:square;mso-wrap-distance-left:9pt;mso-wrap-distance-top:0;mso-wrap-distance-right:9pt;mso-wrap-distance-bottom:0;mso-position-horizontal:absolute;mso-position-horizontal-relative:text;mso-position-vertical:absolute;mso-position-vertical-relative:text;v-text-anchor:middle" o:gfxdata="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" fillcolor="white [3201]" strokecolor="black [3200]" strokeweight="2pt">
+              <v:shape w14:anchorId="6D73A1B1" id="Diamond 249" o:spid="_x0000_s1094" type="#_x0000_t4" style="position:absolute;left:0;text-align:left;margin-left:248.85pt;margin-top:181.35pt;width:111.3pt;height:52.1pt;z-index:253083136;visibility:visible;mso-wrap-style:square;mso-wrap-distance-left:9pt;mso-wrap-distance-top:0;mso-wrap-distance-right:9pt;mso-wrap-distance-bottom:0;mso-position-horizontal:absolute;mso-position-horizontal-relative:text;mso-position-vertical:absolute;mso-position-vertical-relative:text;v-text-anchor:middle" o:gfxdata="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" fillcolor="white [3201]" strokecolor="black [3200]" strokeweight="6pt">
                 <v:textbox>
                   <w:txbxContent>
                     <w:p/>
@@ -10983,7 +10999,7 @@
         <mc:AlternateContent>
           <mc:Choice Requires="wps">
             <w:drawing>
-              <wp:anchor distT="0" distB="0" distL="114300" distR="114300" simplePos="0" relativeHeight="253088768" behindDoc="0" locked="0" layoutInCell="1" allowOverlap="1" wp14:anchorId="40E9D5EC" wp14:editId="7A870E22">
+              <wp:anchor distT="0" distB="0" distL="114300" distR="114300" simplePos="0" relativeHeight="253117952" behindDoc="0" locked="0" layoutInCell="1" allowOverlap="1" wp14:anchorId="40E9D5EC" wp14:editId="7A870E22">
                 <wp:simplePos x="0" y="0"/>
                 <wp:positionH relativeFrom="column">
                   <wp:posOffset>3025140</wp:posOffset>
@@ -11060,7 +11076,7 @@
           </mc:Choice>
           <mc:Fallback>
             <w:pict>
-              <v:shape w14:anchorId="40E9D5EC" id="Text Box 250" o:spid="_x0000_s1095" type="#_x0000_t202" style="position:absolute;left:0;text-align:left;margin-left:238.2pt;margin-top:184.45pt;width:123.2pt;height:45.45pt;z-index:253088768;visibility:visible;mso-wrap-style:square;mso-width-percent:0;mso-height-percent:0;mso-wrap-distance-left:9pt;mso-wrap-distance-top:0;mso-wrap-distance-right:9pt;mso-wrap-distance-bottom:0;mso-position-horizontal:absolute;mso-position-horizontal-relative:text;mso-position-vertical:absolute;mso-position-vertical-relative:text;mso-width-percent:0;mso-height-percent:0;mso-width-relative:margin;mso-height-relative:margin;v-text-anchor:top" o:gfxdata="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" filled="f" stroked="f" strokeweight=".5pt">
+              <v:shape w14:anchorId="40E9D5EC" id="Text Box 250" o:spid="_x0000_s1095" type="#_x0000_t202" style="position:absolute;left:0;text-align:left;margin-left:238.2pt;margin-top:184.45pt;width:123.2pt;height:45.45pt;z-index:253117952;visibility:visible;mso-wrap-style:square;mso-width-percent:0;mso-height-percent:0;mso-wrap-distance-left:9pt;mso-wrap-distance-top:0;mso-wrap-distance-right:9pt;mso-wrap-distance-bottom:0;mso-position-horizontal:absolute;mso-position-horizontal-relative:text;mso-position-vertical:absolute;mso-position-vertical-relative:text;mso-width-percent:0;mso-height-percent:0;mso-width-relative:margin;mso-height-relative:margin;v-text-anchor:top" o:gfxdata="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" filled="f" stroked="f" strokeweight=".5pt">
                 <v:textbox>
                   <w:txbxContent>
                     <w:p>
@@ -11082,7 +11098,7 @@
         <mc:AlternateContent>
           <mc:Choice Requires="wps">
             <w:drawing>
-              <wp:anchor distT="0" distB="0" distL="114300" distR="114300" simplePos="0" relativeHeight="253181952" behindDoc="0" locked="0" layoutInCell="1" allowOverlap="1" wp14:anchorId="6A520899" wp14:editId="2A3637C6">
+              <wp:anchor distT="0" distB="0" distL="114300" distR="114300" simplePos="0" relativeHeight="253220352" behindDoc="0" locked="0" layoutInCell="1" allowOverlap="1" wp14:anchorId="6A520899" wp14:editId="2A3637C6">
                 <wp:simplePos x="0" y="0"/>
                 <wp:positionH relativeFrom="column">
                   <wp:posOffset>3334042</wp:posOffset>
@@ -11154,7 +11170,7 @@
           </mc:Choice>
           <mc:Fallback>
             <w:pict>
-              <v:rect w14:anchorId="6A520899" id="Rectangle 253" o:spid="_x0000_s1096" style="position:absolute;left:0;text-align:left;margin-left:262.5pt;margin-top:295.75pt;width:94.95pt;height:42.55pt;z-index:253181952;visibility:visible;mso-wrap-style:square;mso-width-percent:0;mso-height-percent:0;mso-wrap-distance-left:9pt;mso-wrap-distance-top:0;mso-wrap-distance-right:9pt;mso-wrap-distance-bottom:0;mso-position-horizontal:absolute;mso-position-horizontal-relative:text;mso-position-vertical:absolute;mso-position-vertical-relative:text;mso-width-percent:0;mso-height-percent:0;mso-width-relative:margin;mso-height-relative:margin;v-text-anchor:top" o:gfxdata="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" fillcolor="white [3201]" strokecolor="black [3200]" strokeweight="2pt">
+              <v:rect w14:anchorId="6A520899" id="Rectangle 253" o:spid="_x0000_s1096" style="position:absolute;left:0;text-align:left;margin-left:262.5pt;margin-top:295.75pt;width:94.95pt;height:42.55pt;z-index:253220352;visibility:visible;mso-wrap-style:square;mso-width-percent:0;mso-height-percent:0;mso-wrap-distance-left:9pt;mso-wrap-distance-top:0;mso-wrap-distance-right:9pt;mso-wrap-distance-bottom:0;mso-position-horizontal:absolute;mso-position-horizontal-relative:text;mso-position-vertical:absolute;mso-position-vertical-relative:text;mso-width-percent:0;mso-height-percent:0;mso-width-relative:margin;mso-height-relative:margin;v-text-anchor:top" o:gfxdata="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" fillcolor="white [3201]" strokecolor="black [3200]" strokeweight="2pt">
                 <v:textbox>
                   <w:txbxContent>
                     <w:p>
@@ -11197,6 +11213,9 @@
       <w:r>
         <w:t xml:space="preserve">A credit card has a </w:t>
       </w:r>
+      <w:r>
+        <w:t>card number, which is a partial key as a credit card is a weak entity, card type, and expiration attributes. The “Cashable” relationship has total participation from the user and credit card and also has a key constraint on the credit card.</w:t>
+      </w:r>
     </w:p>
     <w:p>
       <w:r>
@@ -11207,16 +11226,16 @@
         <mc:AlternateContent>
           <mc:Choice Requires="wpg">
             <w:drawing>
-              <wp:anchor distT="0" distB="0" distL="114300" distR="114300" simplePos="0" relativeHeight="253196288" behindDoc="0" locked="0" layoutInCell="1" allowOverlap="1" wp14:anchorId="53D24FC3" wp14:editId="53D85238">
+              <wp:anchor distT="0" distB="0" distL="114300" distR="114300" simplePos="0" relativeHeight="253237760" behindDoc="0" locked="0" layoutInCell="1" allowOverlap="1" wp14:anchorId="53D24FC3" wp14:editId="483A197D">
                 <wp:simplePos x="0" y="0"/>
                 <wp:positionH relativeFrom="column">
-                  <wp:posOffset>1929776</wp:posOffset>
+                  <wp:posOffset>1951629</wp:posOffset>
                 </wp:positionH>
                 <wp:positionV relativeFrom="paragraph">
-                  <wp:posOffset>735540</wp:posOffset>
+                  <wp:posOffset>737396</wp:posOffset>
                 </wp:positionV>
-                <wp:extent cx="2978314" cy="3485539"/>
-                <wp:effectExtent l="0" t="0" r="0" b="19685"/>
+                <wp:extent cx="2957844" cy="3485539"/>
+                <wp:effectExtent l="38100" t="38100" r="13970" b="19685"/>
                 <wp:wrapNone/>
                 <wp:docPr id="260" name="Group 260"/>
                 <wp:cNvGraphicFramePr/>
@@ -11227,9 +11246,9 @@
                       <wpg:grpSpPr>
                         <a:xfrm>
                           <a:off x="0" y="0"/>
-                          <a:ext cx="2978314" cy="3485539"/>
-                          <a:chOff x="0" y="0"/>
-                          <a:chExt cx="2978314" cy="3485539"/>
+                          <a:ext cx="2957844" cy="3485539"/>
+                          <a:chOff x="20470" y="0"/>
+                          <a:chExt cx="2957844" cy="3485539"/>
                         </a:xfrm>
                       </wpg:grpSpPr>
                       <wps:wsp>
@@ -11237,12 +11256,13 @@
                         <wps:cNvSpPr/>
                         <wps:spPr>
                           <a:xfrm>
-                            <a:off x="0" y="0"/>
-                            <a:ext cx="1205865" cy="540385"/>
+                            <a:off x="20470" y="0"/>
+                            <a:ext cx="1393197" cy="540385"/>
                           </a:xfrm>
                           <a:prstGeom prst="rect">
                             <a:avLst/>
                           </a:prstGeom>
+                          <a:ln w="76200"/>
                         </wps:spPr>
                         <wps:style>
                           <a:lnRef idx="2">
@@ -11265,7 +11285,7 @@
                                 <w:jc w:val="left"/>
                               </w:pPr>
                               <w:r>
-                                <w:t>Address</w:t>
+                                <w:t>Credit_Card</w:t>
                               </w:r>
                             </w:p>
                           </w:txbxContent>
@@ -11288,6 +11308,7 @@
                           <a:prstGeom prst="diamond">
                             <a:avLst/>
                           </a:prstGeom>
+                          <a:ln w="76200"/>
                         </wps:spPr>
                         <wps:style>
                           <a:lnRef idx="2">
@@ -11350,7 +11371,7 @@
                           <w:txbxContent>
                             <w:p>
                               <w:r>
-                                <w:t xml:space="preserve">        Located</w:t>
+                                <w:t xml:space="preserve">      Cashable</w:t>
                               </w:r>
                             </w:p>
                           </w:txbxContent>
@@ -11470,13 +11491,16 @@
                     </wpg:wgp>
                   </a:graphicData>
                 </a:graphic>
+                <wp14:sizeRelH relativeFrom="margin">
+                  <wp14:pctWidth>0</wp14:pctWidth>
+                </wp14:sizeRelH>
               </wp:anchor>
             </w:drawing>
           </mc:Choice>
           <mc:Fallback>
             <w:pict>
-              <v:group w14:anchorId="53D24FC3" id="Group 260" o:spid="_x0000_s1097" style="position:absolute;left:0;text-align:left;margin-left:151.95pt;margin-top:57.9pt;width:234.5pt;height:274.45pt;z-index:253196288" coordsize="29783,34855" o:gfxdata="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">
-                <v:rect id="Rectangle 254" o:spid="_x0000_s1098" style="position:absolute;width:12058;height:5403;visibility:visible;mso-wrap-style:square;v-text-anchor:top" o:gfxdata="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" fillcolor="white [3201]" strokecolor="black [3200]" strokeweight="2pt">
+              <v:group w14:anchorId="53D24FC3" id="Group 260" o:spid="_x0000_s1097" style="position:absolute;left:0;text-align:left;margin-left:153.65pt;margin-top:58.05pt;width:232.9pt;height:274.45pt;z-index:253237760;mso-width-relative:margin" coordorigin="204" coordsize="29578,34855" o:gfxdata="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">
+                <v:rect id="Rectangle 254" o:spid="_x0000_s1098" style="position:absolute;left:204;width:13932;height:5403;visibility:visible;mso-wrap-style:square;v-text-anchor:top" o:gfxdata="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" fillcolor="white [3201]" strokecolor="black [3200]" strokeweight="6pt">
                   <v:textbox>
                     <w:txbxContent>
                       <w:p>
@@ -11484,13 +11508,13 @@
                           <w:jc w:val="left"/>
                         </w:pPr>
                         <w:r>
-                          <w:t>Address</w:t>
+                          <w:t>Credit_Card</w:t>
                         </w:r>
                       </w:p>
                     </w:txbxContent>
                   </v:textbox>
                 </v:rect>
-                <v:shape id="Diamond 255" o:spid="_x0000_s1099" type="#_x0000_t4" style="position:absolute;left:15483;top:14922;width:14135;height:6616;visibility:visible;mso-wrap-style:square;v-text-anchor:middle" o:gfxdata="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" fillcolor="white [3201]" strokecolor="black [3200]" strokeweight="2pt">
+                <v:shape id="Diamond 255" o:spid="_x0000_s1099" type="#_x0000_t4" style="position:absolute;left:15483;top:14922;width:14135;height:6616;visibility:visible;mso-wrap-style:square;v-text-anchor:middle" o:gfxdata="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" fillcolor="white [3201]" strokecolor="black [3200]" strokeweight="6pt">
                   <v:textbox>
                     <w:txbxContent>
                       <w:p/>
@@ -11502,7 +11526,7 @@
                     <w:txbxContent>
                       <w:p>
                         <w:r>
-                          <w:t xml:space="preserve">        Located</w:t>
+                          <w:t xml:space="preserve">      Cashable</w:t>
                         </w:r>
                       </w:p>
                     </w:txbxContent>
@@ -11539,19 +11563,185 @@
       </w:r>
       <w:r>
         <w:lastRenderedPageBreak/>
-        <w:t>Shown here are the "Supplier" and "Keyword" entities and the "Supplier_Transaction," "Up_For_Sale," and "Searched_By" relationships.</w:t>
+        <w:t xml:space="preserve">Shown here </w:t>
+      </w:r>
+      <w:r>
+        <w:t>is</w:t>
+      </w:r>
+      <w:r>
+        <w:t xml:space="preserve"> the "Supplier"</w:t>
+      </w:r>
+      <w:r>
+        <w:t xml:space="preserve"> entity, "Keyword" weak entity,</w:t>
+      </w:r>
+      <w:r>
+        <w:t xml:space="preserve"> and the "Suppl</w:t>
+      </w:r>
+      <w:r>
+        <w:t>ier_Transaction"</w:t>
+      </w:r>
+      <w:r>
+        <w:t xml:space="preserve"> and "Searched_By" relationships.</w:t>
+      </w:r>
+      <w:r>
+        <w:t xml:space="preserve"> The supplier has an id (sid), which is the primary key, company name, address, person of contact, and phone number attributes. The “Supplier_Transaction” relationship has total participation and key constraints on the supplier, user, and item entities. The keyword entity has an id (kid), which is the partial key, and word attributes. The “Searched_By” relationship has no participation or key constraints because an item can have multiple keywords and keywords can be applied to multiple items.</w:t>
+      </w:r>
+    </w:p>
+    <w:p>
+      <w:r>
+        <w:br w:type="page"/>
+      </w:r>
+      <w:r>
+        <w:lastRenderedPageBreak/>
+        <w:t xml:space="preserve">Shown here </w:t>
+      </w:r>
+      <w:r>
+        <w:t>is</w:t>
+      </w:r>
+      <w:r>
+        <w:t xml:space="preserve"> the weak</w:t>
+      </w:r>
+      <w:r>
+        <w:t xml:space="preserve"> entity "Shop"</w:t>
+      </w:r>
+      <w:r>
+        <w:t xml:space="preserve"> and the relati</w:t>
+      </w:r>
+      <w:r>
+        <w:t>onships "Run_By" and "Stocked_By."</w:t>
+      </w:r>
+      <w:r>
+        <w:t xml:space="preserve"> Shops have </w:t>
+      </w:r>
+      <w:r>
+        <w:t>an id (shid), which is the partial key, and name attributes. The “Run_By” relationship has total participation and key constraints on both the user and shop. The “Stocked_By” relationship has total participation and key constraint on items, but no constraints on the shop because many items can be in one shop, but an item can’t be in multiple shops.</w:t>
+      </w:r>
+    </w:p>
+    <w:p>
+      <w:pPr>
+        <w:spacing w:before="0" w:line="240" w:lineRule="auto"/>
+        <w:ind w:firstLine="0"/>
+        <w:jc w:val="left"/>
+      </w:pPr>
+      <w:r>
+        <w:br w:type="page"/>
+      </w:r>
+    </w:p>
+    <w:p>
+      <w:r>
+        <w:t>Sh</w:t>
+      </w:r>
+      <w:r>
+        <w:t xml:space="preserve">own here is the weak entity </w:t>
+      </w:r>
+      <w:r>
+        <w:t xml:space="preserve">"Wish_List" and the relationships </w:t>
+      </w:r>
+      <w:r>
+        <w:t>"Wishes_For</w:t>
+      </w:r>
+      <w:r>
+        <w:t xml:space="preserve">" and "Filled_With." </w:t>
+      </w:r>
+      <w:r>
+        <w:t>Wish lists</w:t>
+      </w:r>
+      <w:r>
+        <w:t xml:space="preserve"> have </w:t>
+      </w:r>
+      <w:r>
+        <w:t>an id (w</w:t>
+      </w:r>
+      <w:r>
+        <w:t>id), wh</w:t>
+      </w:r>
+      <w:r>
+        <w:t>ich is the partial key, attribute</w:t>
+      </w:r>
+      <w:r>
+        <w:t>. The “</w:t>
+      </w:r>
+      <w:r>
+        <w:t>Wishes_For</w:t>
+      </w:r>
+      <w:r>
+        <w:t>” relationship has total participation and key constraints on both the user and shop. The “</w:t>
+      </w:r>
+      <w:r>
+        <w:t>Filled_With</w:t>
+      </w:r>
+      <w:r>
+        <w:t>” relationship has no constraints on the</w:t>
+      </w:r>
+      <w:r>
+        <w:t xml:space="preserve"> items or</w:t>
+      </w:r>
+      <w:r>
+        <w:t xml:space="preserve"> shop because many items can be in o</w:t>
+      </w:r>
+      <w:r>
+        <w:t>ne wish list, and the same</w:t>
+      </w:r>
+      <w:r>
+        <w:t xml:space="preserve"> item can be in multiple </w:t>
+      </w:r>
+      <w:r>
+        <w:t>wish lists</w:t>
+      </w:r>
+      <w:r>
+        <w:t>.</w:t>
+      </w:r>
+    </w:p>
+    <w:p/>
+    <w:p>
+      <w:pPr>
+        <w:spacing w:before="0" w:line="240" w:lineRule="auto"/>
+        <w:ind w:firstLine="0"/>
+        <w:jc w:val="left"/>
+      </w:pPr>
+      <w:r>
+        <w:br w:type="page"/>
+      </w:r>
+    </w:p>
+    <w:p>
+      <w:r>
+        <w:t xml:space="preserve">Shown here is the “User_Stocked” and the “Supplier_Stocked” relationships. The “User_Stocked” relationship has total participation and key constraint on the item, but has no constraint on the user because one user can stock many items, but an item belongs to only one </w:t>
+      </w:r>
+      <w:r>
+        <w:t>user</w:t>
+      </w:r>
+      <w:r>
+        <w:t xml:space="preserve">. </w:t>
+      </w:r>
+      <w:r>
+        <w:t>The “</w:t>
+      </w:r>
+      <w:r>
+        <w:t>Suplier</w:t>
+      </w:r>
+      <w:r>
+        <w:t xml:space="preserve">_Stocked” relationship has total participation and key constraint on the item, but has no constraint on the </w:t>
+      </w:r>
+      <w:r>
+        <w:t>supplier</w:t>
+      </w:r>
+      <w:r>
+        <w:t xml:space="preserve"> because one </w:t>
+      </w:r>
+      <w:r>
+        <w:t>supplier</w:t>
+      </w:r>
+      <w:r>
+        <w:t xml:space="preserve"> can stock many items, but an item belongs to only one </w:t>
+      </w:r>
+      <w:r>
+        <w:t>supplier</w:t>
+      </w:r>
+      <w:r>
+        <w:t>.</w:t>
       </w:r>
       <w:bookmarkStart w:id="29" w:name="_GoBack"/>
       <w:bookmarkEnd w:id="29"/>
-    </w:p>
-    <w:p>
-      <w:r>
-        <w:br w:type="page"/>
-      </w:r>
-      <w:r>
-        <w:lastRenderedPageBreak/>
-        <w:t>Shown here are the weak entities "Shop" and "Wish_List" and the relationships "Run_By," "Stocked_By," "Wished_For," and "Filled_With."</w:t>
-      </w:r>
     </w:p>
     <w:p>
       <w:pPr>
@@ -11785,7 +11975,7 @@
         <w:rStyle w:val="PageNumber"/>
         <w:noProof/>
       </w:rPr>
-      <w:t>11</w:t>
+      <w:t>15</w:t>
     </w:r>
     <w:r>
       <w:rPr>

</xml_diff>